<commit_message>
Iteration 3 Artifacts Uploaded
</commit_message>
<xml_diff>
--- a/Documents/Architecture_Notebook/GOTUR_Architecture_Notebook.docx
+++ b/Documents/Architecture_Notebook/GOTUR_Architecture_Notebook.docx
@@ -1,6 +1,6 @@
 
 <file path=word/document.xml><?xml version="1.0" encoding="utf-8"?>
-<w:document xmlns:wpc="http://schemas.microsoft.com/office/word/2010/wordprocessingCanvas" xmlns:cx="http://schemas.microsoft.com/office/drawing/2014/chartex" xmlns:cx1="http://schemas.microsoft.com/office/drawing/2015/9/8/chartex" xmlns:cx2="http://schemas.microsoft.com/office/drawing/2015/10/21/chartex" xmlns:cx3="http://schemas.microsoft.com/office/drawing/2016/5/9/chartex" xmlns:cx4="http://schemas.microsoft.com/office/drawing/2016/5/10/chartex" xmlns:cx5="http://schemas.microsoft.com/office/drawing/2016/5/11/chartex" xmlns:cx6="http://schemas.microsoft.com/office/drawing/2016/5/12/chartex" xmlns:cx7="http://schemas.microsoft.com/office/drawing/2016/5/13/chartex" xmlns:cx8="http://schemas.microsoft.com/office/drawing/2016/5/14/chartex" xmlns:mc="http://schemas.openxmlformats.org/markup-compatibility/2006" xmlns:aink="http://schemas.microsoft.com/office/drawing/2016/ink" xmlns:am3d="http://schemas.microsoft.com/office/drawing/2017/model3d" xmlns:o="urn:schemas-microsoft-com:office:office" xmlns:r="http://schemas.openxmlformats.org/officeDocument/2006/relationships" xmlns:m="http://schemas.openxmlformats.org/officeDocument/2006/math" xmlns:v="urn:schemas-microsoft-com:vml" xmlns:wp14="http://schemas.microsoft.com/office/word/2010/wordprocessingDrawing" xmlns:wp="http://schemas.openxmlformats.org/drawingml/2006/wordprocessingDrawing" xmlns:w10="urn:schemas-microsoft-com:office:word" xmlns:w="http://schemas.openxmlformats.org/wordprocessingml/2006/main" xmlns:w14="http://schemas.microsoft.com/office/word/2010/wordml" xmlns:w15="http://schemas.microsoft.com/office/word/2012/wordml" xmlns:w16cex="http://schemas.microsoft.com/office/word/2018/wordml/cex" xmlns:w16cid="http://schemas.microsoft.com/office/word/2016/wordml/cid" xmlns:w16="http://schemas.microsoft.com/office/word/2018/wordml" xmlns:w16sdtdh="http://schemas.microsoft.com/office/word/2020/wordml/sdtdatahash" xmlns:w16se="http://schemas.microsoft.com/office/word/2015/wordml/symex" xmlns:wpg="http://schemas.microsoft.com/office/word/2010/wordprocessingGroup" xmlns:wpi="http://schemas.microsoft.com/office/word/2010/wordprocessingInk" xmlns:wne="http://schemas.microsoft.com/office/word/2006/wordml" xmlns:wps="http://schemas.microsoft.com/office/word/2010/wordprocessingShape" mc:Ignorable="w14 w15 w16se w16cid w16 w16cex w16sdtdh wp14">
+<w:document xmlns:wpc="http://schemas.microsoft.com/office/word/2010/wordprocessingCanvas" xmlns:cx="http://schemas.microsoft.com/office/drawing/2014/chartex" xmlns:cx1="http://schemas.microsoft.com/office/drawing/2015/9/8/chartex" xmlns:cx2="http://schemas.microsoft.com/office/drawing/2015/10/21/chartex" xmlns:cx3="http://schemas.microsoft.com/office/drawing/2016/5/9/chartex" xmlns:cx4="http://schemas.microsoft.com/office/drawing/2016/5/10/chartex" xmlns:cx5="http://schemas.microsoft.com/office/drawing/2016/5/11/chartex" xmlns:cx6="http://schemas.microsoft.com/office/drawing/2016/5/12/chartex" xmlns:cx7="http://schemas.microsoft.com/office/drawing/2016/5/13/chartex" xmlns:cx8="http://schemas.microsoft.com/office/drawing/2016/5/14/chartex" xmlns:mc="http://schemas.openxmlformats.org/markup-compatibility/2006" xmlns:aink="http://schemas.microsoft.com/office/drawing/2016/ink" xmlns:am3d="http://schemas.microsoft.com/office/drawing/2017/model3d" xmlns:o="urn:schemas-microsoft-com:office:office" xmlns:oel="http://schemas.microsoft.com/office/2019/extlst" xmlns:r="http://schemas.openxmlformats.org/officeDocument/2006/relationships" xmlns:m="http://schemas.openxmlformats.org/officeDocument/2006/math" xmlns:v="urn:schemas-microsoft-com:vml" xmlns:wp14="http://schemas.microsoft.com/office/word/2010/wordprocessingDrawing" xmlns:wp="http://schemas.openxmlformats.org/drawingml/2006/wordprocessingDrawing" xmlns:w10="urn:schemas-microsoft-com:office:word" xmlns:w="http://schemas.openxmlformats.org/wordprocessingml/2006/main" xmlns:w14="http://schemas.microsoft.com/office/word/2010/wordml" xmlns:w15="http://schemas.microsoft.com/office/word/2012/wordml" xmlns:w16cex="http://schemas.microsoft.com/office/word/2018/wordml/cex" xmlns:w16cid="http://schemas.microsoft.com/office/word/2016/wordml/cid" xmlns:w16="http://schemas.microsoft.com/office/word/2018/wordml" xmlns:w16sdtdh="http://schemas.microsoft.com/office/word/2020/wordml/sdtdatahash" xmlns:w16se="http://schemas.microsoft.com/office/word/2015/wordml/symex" xmlns:wpg="http://schemas.microsoft.com/office/word/2010/wordprocessingGroup" xmlns:wpi="http://schemas.microsoft.com/office/word/2010/wordprocessingInk" xmlns:wne="http://schemas.microsoft.com/office/word/2006/wordml" xmlns:wps="http://schemas.microsoft.com/office/word/2010/wordprocessingShape" mc:Ignorable="w14 w15 w16se w16cid w16 w16cex w16sdtdh wp14">
   <w:body>
     <w:p>
       <w:pPr>
@@ -105,7 +105,7 @@
           <w:sz w:val="22"/>
           <w:szCs w:val="22"/>
         </w:rPr>
-        <w:t>0</w:t>
+        <w:t>1</w:t>
       </w:r>
     </w:p>
     <w:p>
@@ -601,23 +601,7 @@
                 <w:sz w:val="22"/>
                 <w:szCs w:val="22"/>
               </w:rPr>
-              <w:t>2</w:t>
-            </w:r>
-            <w:r>
-              <w:rPr>
-                <w:rFonts w:ascii="Arial" w:hAnsi="Arial" w:cs="Arial"/>
-                <w:sz w:val="22"/>
-                <w:szCs w:val="22"/>
-              </w:rPr>
-              <w:t>3</w:t>
-            </w:r>
-            <w:r>
-              <w:rPr>
-                <w:rFonts w:ascii="Arial" w:hAnsi="Arial" w:cs="Arial"/>
-                <w:sz w:val="22"/>
-                <w:szCs w:val="22"/>
-              </w:rPr>
-              <w:t>/04</w:t>
+              <w:t>22/04</w:t>
             </w:r>
             <w:r>
               <w:rPr>
@@ -673,6 +657,102 @@
                 <w:szCs w:val="22"/>
               </w:rPr>
               <w:t>Draft 1</w:t>
+            </w:r>
+          </w:p>
+        </w:tc>
+        <w:tc>
+          <w:tcPr>
+            <w:tcW w:w="2304" w:type="dxa"/>
+          </w:tcPr>
+          <w:p>
+            <w:pPr>
+              <w:pStyle w:val="Tabletext"/>
+              <w:rPr>
+                <w:rFonts w:ascii="Arial" w:hAnsi="Arial" w:cs="Arial"/>
+                <w:sz w:val="22"/>
+                <w:szCs w:val="22"/>
+              </w:rPr>
+            </w:pPr>
+            <w:r>
+              <w:rPr>
+                <w:rFonts w:ascii="Arial" w:hAnsi="Arial" w:cs="Arial"/>
+                <w:sz w:val="22"/>
+                <w:szCs w:val="22"/>
+              </w:rPr>
+              <w:t>MESE TEAM</w:t>
+            </w:r>
+          </w:p>
+        </w:tc>
+      </w:tr>
+      <w:tr>
+        <w:tc>
+          <w:tcPr>
+            <w:tcW w:w="2304" w:type="dxa"/>
+          </w:tcPr>
+          <w:p>
+            <w:pPr>
+              <w:pStyle w:val="Tabletext"/>
+              <w:jc w:val="center"/>
+              <w:rPr>
+                <w:rFonts w:ascii="Arial" w:hAnsi="Arial" w:cs="Arial"/>
+                <w:sz w:val="22"/>
+                <w:szCs w:val="22"/>
+              </w:rPr>
+            </w:pPr>
+            <w:r>
+              <w:rPr>
+                <w:rFonts w:ascii="Arial" w:hAnsi="Arial" w:cs="Arial"/>
+                <w:sz w:val="22"/>
+                <w:szCs w:val="22"/>
+              </w:rPr>
+              <w:t>21/05/2022</w:t>
+            </w:r>
+          </w:p>
+        </w:tc>
+        <w:tc>
+          <w:tcPr>
+            <w:tcW w:w="1152" w:type="dxa"/>
+          </w:tcPr>
+          <w:p>
+            <w:pPr>
+              <w:pStyle w:val="Tabletext"/>
+              <w:jc w:val="center"/>
+              <w:rPr>
+                <w:rFonts w:ascii="Arial" w:hAnsi="Arial" w:cs="Arial"/>
+                <w:sz w:val="22"/>
+                <w:szCs w:val="22"/>
+              </w:rPr>
+            </w:pPr>
+            <w:r>
+              <w:rPr>
+                <w:rFonts w:ascii="Arial" w:hAnsi="Arial" w:cs="Arial"/>
+                <w:sz w:val="22"/>
+                <w:szCs w:val="22"/>
+              </w:rPr>
+              <w:t>1.1</w:t>
+            </w:r>
+          </w:p>
+        </w:tc>
+        <w:tc>
+          <w:tcPr>
+            <w:tcW w:w="3744" w:type="dxa"/>
+          </w:tcPr>
+          <w:p>
+            <w:pPr>
+              <w:pStyle w:val="Tabletext"/>
+              <w:rPr>
+                <w:rFonts w:ascii="Arial" w:hAnsi="Arial" w:cs="Arial"/>
+                <w:sz w:val="22"/>
+                <w:szCs w:val="22"/>
+              </w:rPr>
+            </w:pPr>
+            <w:r>
+              <w:rPr>
+                <w:rFonts w:ascii="Arial" w:hAnsi="Arial" w:cs="Arial"/>
+                <w:sz w:val="22"/>
+                <w:szCs w:val="22"/>
+              </w:rPr>
+              <w:t>Justifications updated.</w:t>
             </w:r>
           </w:p>
         </w:tc>
@@ -2460,6 +2540,76 @@
           <w:sz w:val="22"/>
           <w:szCs w:val="22"/>
         </w:rPr>
+        <w:t xml:space="preserve">In order to justify the purpose noted above, the system is implemented </w:t>
+      </w:r>
+      <w:r>
+        <w:rPr>
+          <w:rFonts w:ascii="Arial" w:hAnsi="Arial" w:cs="Arial"/>
+          <w:sz w:val="22"/>
+          <w:szCs w:val="22"/>
+        </w:rPr>
+        <w:t xml:space="preserve">with server-side rendering. </w:t>
+      </w:r>
+      <w:r>
+        <w:rPr>
+          <w:rFonts w:ascii="Arial" w:hAnsi="Arial" w:cs="Arial"/>
+          <w:sz w:val="22"/>
+          <w:szCs w:val="22"/>
+        </w:rPr>
+        <w:t xml:space="preserve">This approach makes it easier for all validations to be done </w:t>
+      </w:r>
+      <w:r>
+        <w:rPr>
+          <w:rFonts w:ascii="Arial" w:hAnsi="Arial" w:cs="Arial"/>
+          <w:sz w:val="22"/>
+          <w:szCs w:val="22"/>
+        </w:rPr>
+        <w:t>in</w:t>
+      </w:r>
+      <w:r>
+        <w:rPr>
+          <w:rFonts w:ascii="Arial" w:hAnsi="Arial" w:cs="Arial"/>
+          <w:sz w:val="22"/>
+          <w:szCs w:val="22"/>
+        </w:rPr>
+        <w:t xml:space="preserve"> the server</w:t>
+      </w:r>
+      <w:r>
+        <w:rPr>
+          <w:rFonts w:ascii="Arial" w:hAnsi="Arial" w:cs="Arial"/>
+          <w:sz w:val="22"/>
+          <w:szCs w:val="22"/>
+        </w:rPr>
+        <w:t>-side</w:t>
+      </w:r>
+      <w:r>
+        <w:rPr>
+          <w:rFonts w:ascii="Arial" w:hAnsi="Arial" w:cs="Arial"/>
+          <w:sz w:val="22"/>
+          <w:szCs w:val="22"/>
+        </w:rPr>
+        <w:t>, thus ensuring data integrity.</w:t>
+      </w:r>
+    </w:p>
+    <w:p>
+      <w:pPr>
+        <w:pStyle w:val="BodyText"/>
+        <w:numPr>
+          <w:ilvl w:val="0"/>
+          <w:numId w:val="35"/>
+        </w:numPr>
+        <w:rPr>
+          <w:rFonts w:ascii="Arial" w:hAnsi="Arial" w:cs="Arial"/>
+          <w:sz w:val="22"/>
+          <w:szCs w:val="22"/>
+        </w:rPr>
+      </w:pPr>
+      <w:r>
+        <w:rPr>
+          <w:rFonts w:ascii="Arial" w:hAnsi="Arial" w:cs="Arial"/>
+          <w:sz w:val="22"/>
+          <w:szCs w:val="22"/>
+        </w:rPr>
         <w:t>Modules and services implemented within the system shall serve a single purpose (e.g. Login system should not contain order information as it has nothing to do with the ordered goods). This approach allows us to eject modules into services as needed.</w:t>
       </w:r>
     </w:p>
@@ -2668,6 +2818,7 @@
           <w:sz w:val="22"/>
           <w:szCs w:val="22"/>
         </w:rPr>
+        <w:lastRenderedPageBreak/>
         <w:t>It is also extensible and flexible enough to implement new feature sets. Its monolithic structure makes it easy to deploy for demonstration purposes and works well for small systems that does not require scaling exponentially.</w:t>
       </w:r>
     </w:p>
@@ -2684,7 +2835,7 @@
 </file>
 
 <file path=word/endnotes.xml><?xml version="1.0" encoding="utf-8"?>
-<w:endnotes xmlns:wpc="http://schemas.microsoft.com/office/word/2010/wordprocessingCanvas" xmlns:cx="http://schemas.microsoft.com/office/drawing/2014/chartex" xmlns:cx1="http://schemas.microsoft.com/office/drawing/2015/9/8/chartex" xmlns:cx2="http://schemas.microsoft.com/office/drawing/2015/10/21/chartex" xmlns:cx3="http://schemas.microsoft.com/office/drawing/2016/5/9/chartex" xmlns:cx4="http://schemas.microsoft.com/office/drawing/2016/5/10/chartex" xmlns:cx5="http://schemas.microsoft.com/office/drawing/2016/5/11/chartex" xmlns:cx6="http://schemas.microsoft.com/office/drawing/2016/5/12/chartex" xmlns:cx7="http://schemas.microsoft.com/office/drawing/2016/5/13/chartex" xmlns:cx8="http://schemas.microsoft.com/office/drawing/2016/5/14/chartex" xmlns:mc="http://schemas.openxmlformats.org/markup-compatibility/2006" xmlns:aink="http://schemas.microsoft.com/office/drawing/2016/ink" xmlns:am3d="http://schemas.microsoft.com/office/drawing/2017/model3d" xmlns:o="urn:schemas-microsoft-com:office:office" xmlns:r="http://schemas.openxmlformats.org/officeDocument/2006/relationships" xmlns:m="http://schemas.openxmlformats.org/officeDocument/2006/math" xmlns:v="urn:schemas-microsoft-com:vml" xmlns:wp14="http://schemas.microsoft.com/office/word/2010/wordprocessingDrawing" xmlns:wp="http://schemas.openxmlformats.org/drawingml/2006/wordprocessingDrawing" xmlns:w10="urn:schemas-microsoft-com:office:word" xmlns:w="http://schemas.openxmlformats.org/wordprocessingml/2006/main" xmlns:w14="http://schemas.microsoft.com/office/word/2010/wordml" xmlns:w15="http://schemas.microsoft.com/office/word/2012/wordml" xmlns:w16cex="http://schemas.microsoft.com/office/word/2018/wordml/cex" xmlns:w16cid="http://schemas.microsoft.com/office/word/2016/wordml/cid" xmlns:w16="http://schemas.microsoft.com/office/word/2018/wordml" xmlns:w16sdtdh="http://schemas.microsoft.com/office/word/2020/wordml/sdtdatahash" xmlns:w16se="http://schemas.microsoft.com/office/word/2015/wordml/symex" xmlns:wpg="http://schemas.microsoft.com/office/word/2010/wordprocessingGroup" xmlns:wpi="http://schemas.microsoft.com/office/word/2010/wordprocessingInk" xmlns:wne="http://schemas.microsoft.com/office/word/2006/wordml" xmlns:wps="http://schemas.microsoft.com/office/word/2010/wordprocessingShape" mc:Ignorable="w14 w15 w16se w16cid w16 w16cex w16sdtdh wp14">
+<w:endnotes xmlns:wpc="http://schemas.microsoft.com/office/word/2010/wordprocessingCanvas" xmlns:cx="http://schemas.microsoft.com/office/drawing/2014/chartex" xmlns:cx1="http://schemas.microsoft.com/office/drawing/2015/9/8/chartex" xmlns:cx2="http://schemas.microsoft.com/office/drawing/2015/10/21/chartex" xmlns:cx3="http://schemas.microsoft.com/office/drawing/2016/5/9/chartex" xmlns:cx4="http://schemas.microsoft.com/office/drawing/2016/5/10/chartex" xmlns:cx5="http://schemas.microsoft.com/office/drawing/2016/5/11/chartex" xmlns:cx6="http://schemas.microsoft.com/office/drawing/2016/5/12/chartex" xmlns:cx7="http://schemas.microsoft.com/office/drawing/2016/5/13/chartex" xmlns:cx8="http://schemas.microsoft.com/office/drawing/2016/5/14/chartex" xmlns:mc="http://schemas.openxmlformats.org/markup-compatibility/2006" xmlns:aink="http://schemas.microsoft.com/office/drawing/2016/ink" xmlns:am3d="http://schemas.microsoft.com/office/drawing/2017/model3d" xmlns:o="urn:schemas-microsoft-com:office:office" xmlns:oel="http://schemas.microsoft.com/office/2019/extlst" xmlns:r="http://schemas.openxmlformats.org/officeDocument/2006/relationships" xmlns:m="http://schemas.openxmlformats.org/officeDocument/2006/math" xmlns:v="urn:schemas-microsoft-com:vml" xmlns:wp14="http://schemas.microsoft.com/office/word/2010/wordprocessingDrawing" xmlns:wp="http://schemas.openxmlformats.org/drawingml/2006/wordprocessingDrawing" xmlns:w10="urn:schemas-microsoft-com:office:word" xmlns:w="http://schemas.openxmlformats.org/wordprocessingml/2006/main" xmlns:w14="http://schemas.microsoft.com/office/word/2010/wordml" xmlns:w15="http://schemas.microsoft.com/office/word/2012/wordml" xmlns:w16cex="http://schemas.microsoft.com/office/word/2018/wordml/cex" xmlns:w16cid="http://schemas.microsoft.com/office/word/2016/wordml/cid" xmlns:w16="http://schemas.microsoft.com/office/word/2018/wordml" xmlns:w16sdtdh="http://schemas.microsoft.com/office/word/2020/wordml/sdtdatahash" xmlns:w16se="http://schemas.microsoft.com/office/word/2015/wordml/symex" xmlns:wpg="http://schemas.microsoft.com/office/word/2010/wordprocessingGroup" xmlns:wpi="http://schemas.microsoft.com/office/word/2010/wordprocessingInk" xmlns:wne="http://schemas.microsoft.com/office/word/2006/wordml" xmlns:wps="http://schemas.microsoft.com/office/word/2010/wordprocessingShape" mc:Ignorable="w14 w15 w16se w16cid w16 w16cex w16sdtdh wp14">
   <w:endnote w:type="separator" w:id="-1">
     <w:p>
       <w:r>
@@ -2703,7 +2854,7 @@
 </file>
 
 <file path=word/footer1.xml><?xml version="1.0" encoding="utf-8"?>
-<w:ftr xmlns:wpc="http://schemas.microsoft.com/office/word/2010/wordprocessingCanvas" xmlns:cx="http://schemas.microsoft.com/office/drawing/2014/chartex" xmlns:cx1="http://schemas.microsoft.com/office/drawing/2015/9/8/chartex" xmlns:cx2="http://schemas.microsoft.com/office/drawing/2015/10/21/chartex" xmlns:cx3="http://schemas.microsoft.com/office/drawing/2016/5/9/chartex" xmlns:cx4="http://schemas.microsoft.com/office/drawing/2016/5/10/chartex" xmlns:cx5="http://schemas.microsoft.com/office/drawing/2016/5/11/chartex" xmlns:cx6="http://schemas.microsoft.com/office/drawing/2016/5/12/chartex" xmlns:cx7="http://schemas.microsoft.com/office/drawing/2016/5/13/chartex" xmlns:cx8="http://schemas.microsoft.com/office/drawing/2016/5/14/chartex" xmlns:mc="http://schemas.openxmlformats.org/markup-compatibility/2006" xmlns:aink="http://schemas.microsoft.com/office/drawing/2016/ink" xmlns:am3d="http://schemas.microsoft.com/office/drawing/2017/model3d" xmlns:o="urn:schemas-microsoft-com:office:office" xmlns:r="http://schemas.openxmlformats.org/officeDocument/2006/relationships" xmlns:m="http://schemas.openxmlformats.org/officeDocument/2006/math" xmlns:v="urn:schemas-microsoft-com:vml" xmlns:wp14="http://schemas.microsoft.com/office/word/2010/wordprocessingDrawing" xmlns:wp="http://schemas.openxmlformats.org/drawingml/2006/wordprocessingDrawing" xmlns:w10="urn:schemas-microsoft-com:office:word" xmlns:w="http://schemas.openxmlformats.org/wordprocessingml/2006/main" xmlns:w14="http://schemas.microsoft.com/office/word/2010/wordml" xmlns:w15="http://schemas.microsoft.com/office/word/2012/wordml" xmlns:w16cex="http://schemas.microsoft.com/office/word/2018/wordml/cex" xmlns:w16cid="http://schemas.microsoft.com/office/word/2016/wordml/cid" xmlns:w16="http://schemas.microsoft.com/office/word/2018/wordml" xmlns:w16sdtdh="http://schemas.microsoft.com/office/word/2020/wordml/sdtdatahash" xmlns:w16se="http://schemas.microsoft.com/office/word/2015/wordml/symex" xmlns:wpg="http://schemas.microsoft.com/office/word/2010/wordprocessingGroup" xmlns:wpi="http://schemas.microsoft.com/office/word/2010/wordprocessingInk" xmlns:wne="http://schemas.microsoft.com/office/word/2006/wordml" xmlns:wps="http://schemas.microsoft.com/office/word/2010/wordprocessingShape" mc:Ignorable="w14 w15 w16se w16cid w16 w16cex w16sdtdh wp14">
+<w:ftr xmlns:wpc="http://schemas.microsoft.com/office/word/2010/wordprocessingCanvas" xmlns:cx="http://schemas.microsoft.com/office/drawing/2014/chartex" xmlns:cx1="http://schemas.microsoft.com/office/drawing/2015/9/8/chartex" xmlns:cx2="http://schemas.microsoft.com/office/drawing/2015/10/21/chartex" xmlns:cx3="http://schemas.microsoft.com/office/drawing/2016/5/9/chartex" xmlns:cx4="http://schemas.microsoft.com/office/drawing/2016/5/10/chartex" xmlns:cx5="http://schemas.microsoft.com/office/drawing/2016/5/11/chartex" xmlns:cx6="http://schemas.microsoft.com/office/drawing/2016/5/12/chartex" xmlns:cx7="http://schemas.microsoft.com/office/drawing/2016/5/13/chartex" xmlns:cx8="http://schemas.microsoft.com/office/drawing/2016/5/14/chartex" xmlns:mc="http://schemas.openxmlformats.org/markup-compatibility/2006" xmlns:aink="http://schemas.microsoft.com/office/drawing/2016/ink" xmlns:am3d="http://schemas.microsoft.com/office/drawing/2017/model3d" xmlns:o="urn:schemas-microsoft-com:office:office" xmlns:oel="http://schemas.microsoft.com/office/2019/extlst" xmlns:r="http://schemas.openxmlformats.org/officeDocument/2006/relationships" xmlns:m="http://schemas.openxmlformats.org/officeDocument/2006/math" xmlns:v="urn:schemas-microsoft-com:vml" xmlns:wp14="http://schemas.microsoft.com/office/word/2010/wordprocessingDrawing" xmlns:wp="http://schemas.openxmlformats.org/drawingml/2006/wordprocessingDrawing" xmlns:w10="urn:schemas-microsoft-com:office:word" xmlns:w="http://schemas.openxmlformats.org/wordprocessingml/2006/main" xmlns:w14="http://schemas.microsoft.com/office/word/2010/wordml" xmlns:w15="http://schemas.microsoft.com/office/word/2012/wordml" xmlns:w16cex="http://schemas.microsoft.com/office/word/2018/wordml/cex" xmlns:w16cid="http://schemas.microsoft.com/office/word/2016/wordml/cid" xmlns:w16="http://schemas.microsoft.com/office/word/2018/wordml" xmlns:w16sdtdh="http://schemas.microsoft.com/office/word/2020/wordml/sdtdatahash" xmlns:w16se="http://schemas.microsoft.com/office/word/2015/wordml/symex" xmlns:wpg="http://schemas.microsoft.com/office/word/2010/wordprocessingGroup" xmlns:wpi="http://schemas.microsoft.com/office/word/2010/wordprocessingInk" xmlns:wne="http://schemas.microsoft.com/office/word/2006/wordml" xmlns:wps="http://schemas.microsoft.com/office/word/2010/wordprocessingShape" mc:Ignorable="w14 w15 w16se w16cid w16 w16cex w16sdtdh wp14">
   <w:tbl>
     <w:tblPr>
       <w:tblW w:w="0" w:type="auto"/>
@@ -2763,18 +2914,7 @@
           <w:r>
             <w:t>MESE Company</w:t>
           </w:r>
-          <w:r>
-            <w:fldChar w:fldCharType="begin"/>
-          </w:r>
-          <w:r>
-            <w:instrText xml:space="preserve"> DOCPROPERTY "Company"  \* MERGEFORMAT </w:instrText>
-          </w:r>
-          <w:r>
-            <w:fldChar w:fldCharType="separate"/>
-          </w:r>
-          <w:r>
-            <w:fldChar w:fldCharType="end"/>
-          </w:r>
+          <w:fldSimple w:instr=" DOCPROPERTY &quot;Company&quot;  \* MERGEFORMAT "/>
           <w:r>
             <w:t xml:space="preserve">, </w:t>
           </w:r>
@@ -2838,7 +2978,7 @@
               <w:rStyle w:val="PageNumber"/>
               <w:noProof/>
             </w:rPr>
-            <w:t>1</w:t>
+            <w:t>3</w:t>
           </w:r>
           <w:r>
             <w:rPr>
@@ -2859,7 +2999,7 @@
 </file>
 
 <file path=word/footnotes.xml><?xml version="1.0" encoding="utf-8"?>
-<w:footnotes xmlns:wpc="http://schemas.microsoft.com/office/word/2010/wordprocessingCanvas" xmlns:cx="http://schemas.microsoft.com/office/drawing/2014/chartex" xmlns:cx1="http://schemas.microsoft.com/office/drawing/2015/9/8/chartex" xmlns:cx2="http://schemas.microsoft.com/office/drawing/2015/10/21/chartex" xmlns:cx3="http://schemas.microsoft.com/office/drawing/2016/5/9/chartex" xmlns:cx4="http://schemas.microsoft.com/office/drawing/2016/5/10/chartex" xmlns:cx5="http://schemas.microsoft.com/office/drawing/2016/5/11/chartex" xmlns:cx6="http://schemas.microsoft.com/office/drawing/2016/5/12/chartex" xmlns:cx7="http://schemas.microsoft.com/office/drawing/2016/5/13/chartex" xmlns:cx8="http://schemas.microsoft.com/office/drawing/2016/5/14/chartex" xmlns:mc="http://schemas.openxmlformats.org/markup-compatibility/2006" xmlns:aink="http://schemas.microsoft.com/office/drawing/2016/ink" xmlns:am3d="http://schemas.microsoft.com/office/drawing/2017/model3d" xmlns:o="urn:schemas-microsoft-com:office:office" xmlns:r="http://schemas.openxmlformats.org/officeDocument/2006/relationships" xmlns:m="http://schemas.openxmlformats.org/officeDocument/2006/math" xmlns:v="urn:schemas-microsoft-com:vml" xmlns:wp14="http://schemas.microsoft.com/office/word/2010/wordprocessingDrawing" xmlns:wp="http://schemas.openxmlformats.org/drawingml/2006/wordprocessingDrawing" xmlns:w10="urn:schemas-microsoft-com:office:word" xmlns:w="http://schemas.openxmlformats.org/wordprocessingml/2006/main" xmlns:w14="http://schemas.microsoft.com/office/word/2010/wordml" xmlns:w15="http://schemas.microsoft.com/office/word/2012/wordml" xmlns:w16cex="http://schemas.microsoft.com/office/word/2018/wordml/cex" xmlns:w16cid="http://schemas.microsoft.com/office/word/2016/wordml/cid" xmlns:w16="http://schemas.microsoft.com/office/word/2018/wordml" xmlns:w16sdtdh="http://schemas.microsoft.com/office/word/2020/wordml/sdtdatahash" xmlns:w16se="http://schemas.microsoft.com/office/word/2015/wordml/symex" xmlns:wpg="http://schemas.microsoft.com/office/word/2010/wordprocessingGroup" xmlns:wpi="http://schemas.microsoft.com/office/word/2010/wordprocessingInk" xmlns:wne="http://schemas.microsoft.com/office/word/2006/wordml" xmlns:wps="http://schemas.microsoft.com/office/word/2010/wordprocessingShape" mc:Ignorable="w14 w15 w16se w16cid w16 w16cex w16sdtdh wp14">
+<w:footnotes xmlns:wpc="http://schemas.microsoft.com/office/word/2010/wordprocessingCanvas" xmlns:cx="http://schemas.microsoft.com/office/drawing/2014/chartex" xmlns:cx1="http://schemas.microsoft.com/office/drawing/2015/9/8/chartex" xmlns:cx2="http://schemas.microsoft.com/office/drawing/2015/10/21/chartex" xmlns:cx3="http://schemas.microsoft.com/office/drawing/2016/5/9/chartex" xmlns:cx4="http://schemas.microsoft.com/office/drawing/2016/5/10/chartex" xmlns:cx5="http://schemas.microsoft.com/office/drawing/2016/5/11/chartex" xmlns:cx6="http://schemas.microsoft.com/office/drawing/2016/5/12/chartex" xmlns:cx7="http://schemas.microsoft.com/office/drawing/2016/5/13/chartex" xmlns:cx8="http://schemas.microsoft.com/office/drawing/2016/5/14/chartex" xmlns:mc="http://schemas.openxmlformats.org/markup-compatibility/2006" xmlns:aink="http://schemas.microsoft.com/office/drawing/2016/ink" xmlns:am3d="http://schemas.microsoft.com/office/drawing/2017/model3d" xmlns:o="urn:schemas-microsoft-com:office:office" xmlns:oel="http://schemas.microsoft.com/office/2019/extlst" xmlns:r="http://schemas.openxmlformats.org/officeDocument/2006/relationships" xmlns:m="http://schemas.openxmlformats.org/officeDocument/2006/math" xmlns:v="urn:schemas-microsoft-com:vml" xmlns:wp14="http://schemas.microsoft.com/office/word/2010/wordprocessingDrawing" xmlns:wp="http://schemas.openxmlformats.org/drawingml/2006/wordprocessingDrawing" xmlns:w10="urn:schemas-microsoft-com:office:word" xmlns:w="http://schemas.openxmlformats.org/wordprocessingml/2006/main" xmlns:w14="http://schemas.microsoft.com/office/word/2010/wordml" xmlns:w15="http://schemas.microsoft.com/office/word/2012/wordml" xmlns:w16cex="http://schemas.microsoft.com/office/word/2018/wordml/cex" xmlns:w16cid="http://schemas.microsoft.com/office/word/2016/wordml/cid" xmlns:w16="http://schemas.microsoft.com/office/word/2018/wordml" xmlns:w16sdtdh="http://schemas.microsoft.com/office/word/2020/wordml/sdtdatahash" xmlns:w16se="http://schemas.microsoft.com/office/word/2015/wordml/symex" xmlns:wpg="http://schemas.microsoft.com/office/word/2010/wordprocessingGroup" xmlns:wpi="http://schemas.microsoft.com/office/word/2010/wordprocessingInk" xmlns:wne="http://schemas.microsoft.com/office/word/2006/wordml" xmlns:wps="http://schemas.microsoft.com/office/word/2010/wordprocessingShape" mc:Ignorable="w14 w15 w16se w16cid w16 w16cex w16sdtdh wp14">
   <w:footnote w:type="separator" w:id="-1">
     <w:p>
       <w:r>
@@ -2878,7 +3018,7 @@
 </file>
 
 <file path=word/header1.xml><?xml version="1.0" encoding="utf-8"?>
-<w:hdr xmlns:wpc="http://schemas.microsoft.com/office/word/2010/wordprocessingCanvas" xmlns:cx="http://schemas.microsoft.com/office/drawing/2014/chartex" xmlns:cx1="http://schemas.microsoft.com/office/drawing/2015/9/8/chartex" xmlns:cx2="http://schemas.microsoft.com/office/drawing/2015/10/21/chartex" xmlns:cx3="http://schemas.microsoft.com/office/drawing/2016/5/9/chartex" xmlns:cx4="http://schemas.microsoft.com/office/drawing/2016/5/10/chartex" xmlns:cx5="http://schemas.microsoft.com/office/drawing/2016/5/11/chartex" xmlns:cx6="http://schemas.microsoft.com/office/drawing/2016/5/12/chartex" xmlns:cx7="http://schemas.microsoft.com/office/drawing/2016/5/13/chartex" xmlns:cx8="http://schemas.microsoft.com/office/drawing/2016/5/14/chartex" xmlns:mc="http://schemas.openxmlformats.org/markup-compatibility/2006" xmlns:aink="http://schemas.microsoft.com/office/drawing/2016/ink" xmlns:am3d="http://schemas.microsoft.com/office/drawing/2017/model3d" xmlns:o="urn:schemas-microsoft-com:office:office" xmlns:r="http://schemas.openxmlformats.org/officeDocument/2006/relationships" xmlns:m="http://schemas.openxmlformats.org/officeDocument/2006/math" xmlns:v="urn:schemas-microsoft-com:vml" xmlns:wp14="http://schemas.microsoft.com/office/word/2010/wordprocessingDrawing" xmlns:wp="http://schemas.openxmlformats.org/drawingml/2006/wordprocessingDrawing" xmlns:w10="urn:schemas-microsoft-com:office:word" xmlns:w="http://schemas.openxmlformats.org/wordprocessingml/2006/main" xmlns:w14="http://schemas.microsoft.com/office/word/2010/wordml" xmlns:w15="http://schemas.microsoft.com/office/word/2012/wordml" xmlns:w16cex="http://schemas.microsoft.com/office/word/2018/wordml/cex" xmlns:w16cid="http://schemas.microsoft.com/office/word/2016/wordml/cid" xmlns:w16="http://schemas.microsoft.com/office/word/2018/wordml" xmlns:w16sdtdh="http://schemas.microsoft.com/office/word/2020/wordml/sdtdatahash" xmlns:w16se="http://schemas.microsoft.com/office/word/2015/wordml/symex" xmlns:wpg="http://schemas.microsoft.com/office/word/2010/wordprocessingGroup" xmlns:wpi="http://schemas.microsoft.com/office/word/2010/wordprocessingInk" xmlns:wne="http://schemas.microsoft.com/office/word/2006/wordml" xmlns:wps="http://schemas.microsoft.com/office/word/2010/wordprocessingShape" mc:Ignorable="w14 w15 w16se w16cid w16 w16cex w16sdtdh wp14">
+<w:hdr xmlns:wpc="http://schemas.microsoft.com/office/word/2010/wordprocessingCanvas" xmlns:cx="http://schemas.microsoft.com/office/drawing/2014/chartex" xmlns:cx1="http://schemas.microsoft.com/office/drawing/2015/9/8/chartex" xmlns:cx2="http://schemas.microsoft.com/office/drawing/2015/10/21/chartex" xmlns:cx3="http://schemas.microsoft.com/office/drawing/2016/5/9/chartex" xmlns:cx4="http://schemas.microsoft.com/office/drawing/2016/5/10/chartex" xmlns:cx5="http://schemas.microsoft.com/office/drawing/2016/5/11/chartex" xmlns:cx6="http://schemas.microsoft.com/office/drawing/2016/5/12/chartex" xmlns:cx7="http://schemas.microsoft.com/office/drawing/2016/5/13/chartex" xmlns:cx8="http://schemas.microsoft.com/office/drawing/2016/5/14/chartex" xmlns:mc="http://schemas.openxmlformats.org/markup-compatibility/2006" xmlns:aink="http://schemas.microsoft.com/office/drawing/2016/ink" xmlns:am3d="http://schemas.microsoft.com/office/drawing/2017/model3d" xmlns:o="urn:schemas-microsoft-com:office:office" xmlns:oel="http://schemas.microsoft.com/office/2019/extlst" xmlns:r="http://schemas.openxmlformats.org/officeDocument/2006/relationships" xmlns:m="http://schemas.openxmlformats.org/officeDocument/2006/math" xmlns:v="urn:schemas-microsoft-com:vml" xmlns:wp14="http://schemas.microsoft.com/office/word/2010/wordprocessingDrawing" xmlns:wp="http://schemas.openxmlformats.org/drawingml/2006/wordprocessingDrawing" xmlns:w10="urn:schemas-microsoft-com:office:word" xmlns:w="http://schemas.openxmlformats.org/wordprocessingml/2006/main" xmlns:w14="http://schemas.microsoft.com/office/word/2010/wordml" xmlns:w15="http://schemas.microsoft.com/office/word/2012/wordml" xmlns:w16cex="http://schemas.microsoft.com/office/word/2018/wordml/cex" xmlns:w16cid="http://schemas.microsoft.com/office/word/2016/wordml/cid" xmlns:w16="http://schemas.microsoft.com/office/word/2018/wordml" xmlns:w16sdtdh="http://schemas.microsoft.com/office/word/2020/wordml/sdtdatahash" xmlns:w16se="http://schemas.microsoft.com/office/word/2015/wordml/symex" xmlns:wpg="http://schemas.microsoft.com/office/word/2010/wordprocessingGroup" xmlns:wpi="http://schemas.microsoft.com/office/word/2010/wordprocessingInk" xmlns:wne="http://schemas.microsoft.com/office/word/2006/wordml" xmlns:wps="http://schemas.microsoft.com/office/word/2010/wordprocessingShape" mc:Ignorable="w14 w15 w16se w16cid w16 w16cex w16sdtdh wp14">
   <w:tbl>
     <w:tblPr>
       <w:tblW w:w="0" w:type="auto"/>
@@ -2924,10 +3064,7 @@
             <w:ind w:right="68"/>
           </w:pPr>
           <w:r>
-            <w:t xml:space="preserve"> Version:1.</w:t>
-          </w:r>
-          <w:r>
-            <w:t>0</w:t>
+            <w:t xml:space="preserve"> Version:1.1</w:t>
           </w:r>
         </w:p>
       </w:tc>
@@ -2949,7 +3086,10 @@
         </w:tcPr>
         <w:p>
           <w:r>
-            <w:t xml:space="preserve">  Date:  23/04/2022</w:t>
+            <w:t xml:space="preserve">  Date:  21/05</w:t>
+          </w:r>
+          <w:r>
+            <w:t>/2022</w:t>
           </w:r>
         </w:p>
       </w:tc>
@@ -2964,7 +3104,7 @@
 </file>
 
 <file path=word/numbering.xml><?xml version="1.0" encoding="utf-8"?>
-<w:numbering xmlns:wpc="http://schemas.microsoft.com/office/word/2010/wordprocessingCanvas" xmlns:cx="http://schemas.microsoft.com/office/drawing/2014/chartex" xmlns:cx1="http://schemas.microsoft.com/office/drawing/2015/9/8/chartex" xmlns:cx2="http://schemas.microsoft.com/office/drawing/2015/10/21/chartex" xmlns:cx3="http://schemas.microsoft.com/office/drawing/2016/5/9/chartex" xmlns:cx4="http://schemas.microsoft.com/office/drawing/2016/5/10/chartex" xmlns:cx5="http://schemas.microsoft.com/office/drawing/2016/5/11/chartex" xmlns:cx6="http://schemas.microsoft.com/office/drawing/2016/5/12/chartex" xmlns:cx7="http://schemas.microsoft.com/office/drawing/2016/5/13/chartex" xmlns:cx8="http://schemas.microsoft.com/office/drawing/2016/5/14/chartex" xmlns:mc="http://schemas.openxmlformats.org/markup-compatibility/2006" xmlns:aink="http://schemas.microsoft.com/office/drawing/2016/ink" xmlns:am3d="http://schemas.microsoft.com/office/drawing/2017/model3d" xmlns:o="urn:schemas-microsoft-com:office:office" xmlns:r="http://schemas.openxmlformats.org/officeDocument/2006/relationships" xmlns:m="http://schemas.openxmlformats.org/officeDocument/2006/math" xmlns:v="urn:schemas-microsoft-com:vml" xmlns:wp14="http://schemas.microsoft.com/office/word/2010/wordprocessingDrawing" xmlns:wp="http://schemas.openxmlformats.org/drawingml/2006/wordprocessingDrawing" xmlns:w10="urn:schemas-microsoft-com:office:word" xmlns:w="http://schemas.openxmlformats.org/wordprocessingml/2006/main" xmlns:w14="http://schemas.microsoft.com/office/word/2010/wordml" xmlns:w15="http://schemas.microsoft.com/office/word/2012/wordml" xmlns:w16cex="http://schemas.microsoft.com/office/word/2018/wordml/cex" xmlns:w16cid="http://schemas.microsoft.com/office/word/2016/wordml/cid" xmlns:w16="http://schemas.microsoft.com/office/word/2018/wordml" xmlns:w16sdtdh="http://schemas.microsoft.com/office/word/2020/wordml/sdtdatahash" xmlns:w16se="http://schemas.microsoft.com/office/word/2015/wordml/symex" xmlns:wpg="http://schemas.microsoft.com/office/word/2010/wordprocessingGroup" xmlns:wpi="http://schemas.microsoft.com/office/word/2010/wordprocessingInk" xmlns:wne="http://schemas.microsoft.com/office/word/2006/wordml" xmlns:wps="http://schemas.microsoft.com/office/word/2010/wordprocessingShape" mc:Ignorable="w14 w15 w16se w16cid w16 w16cex w16sdtdh wp14">
+<w:numbering xmlns:wpc="http://schemas.microsoft.com/office/word/2010/wordprocessingCanvas" xmlns:cx="http://schemas.microsoft.com/office/drawing/2014/chartex" xmlns:cx1="http://schemas.microsoft.com/office/drawing/2015/9/8/chartex" xmlns:cx2="http://schemas.microsoft.com/office/drawing/2015/10/21/chartex" xmlns:cx3="http://schemas.microsoft.com/office/drawing/2016/5/9/chartex" xmlns:cx4="http://schemas.microsoft.com/office/drawing/2016/5/10/chartex" xmlns:cx5="http://schemas.microsoft.com/office/drawing/2016/5/11/chartex" xmlns:cx6="http://schemas.microsoft.com/office/drawing/2016/5/12/chartex" xmlns:cx7="http://schemas.microsoft.com/office/drawing/2016/5/13/chartex" xmlns:cx8="http://schemas.microsoft.com/office/drawing/2016/5/14/chartex" xmlns:mc="http://schemas.openxmlformats.org/markup-compatibility/2006" xmlns:aink="http://schemas.microsoft.com/office/drawing/2016/ink" xmlns:am3d="http://schemas.microsoft.com/office/drawing/2017/model3d" xmlns:o="urn:schemas-microsoft-com:office:office" xmlns:oel="http://schemas.microsoft.com/office/2019/extlst" xmlns:r="http://schemas.openxmlformats.org/officeDocument/2006/relationships" xmlns:m="http://schemas.openxmlformats.org/officeDocument/2006/math" xmlns:v="urn:schemas-microsoft-com:vml" xmlns:wp14="http://schemas.microsoft.com/office/word/2010/wordprocessingDrawing" xmlns:wp="http://schemas.openxmlformats.org/drawingml/2006/wordprocessingDrawing" xmlns:w10="urn:schemas-microsoft-com:office:word" xmlns:w="http://schemas.openxmlformats.org/wordprocessingml/2006/main" xmlns:w14="http://schemas.microsoft.com/office/word/2010/wordml" xmlns:w15="http://schemas.microsoft.com/office/word/2012/wordml" xmlns:w16cex="http://schemas.microsoft.com/office/word/2018/wordml/cex" xmlns:w16cid="http://schemas.microsoft.com/office/word/2016/wordml/cid" xmlns:w16="http://schemas.microsoft.com/office/word/2018/wordml" xmlns:w16sdtdh="http://schemas.microsoft.com/office/word/2020/wordml/sdtdatahash" xmlns:w16se="http://schemas.microsoft.com/office/word/2015/wordml/symex" xmlns:wpg="http://schemas.microsoft.com/office/word/2010/wordprocessingGroup" xmlns:wpi="http://schemas.microsoft.com/office/word/2010/wordprocessingInk" xmlns:wne="http://schemas.microsoft.com/office/word/2006/wordml" xmlns:wps="http://schemas.microsoft.com/office/word/2010/wordprocessingShape" mc:Ignorable="w14 w15 w16se w16cid w16 w16cex w16sdtdh wp14">
   <w:numPicBullet w:numPicBulletId="0">
     <w:pict>
       <v:shapetype id="_x0000_t75" coordsize="21600,21600" o:spt="75" o:preferrelative="t" path="m@4@5l@4@11@9@11@9@5xe" filled="f" stroked="f">
@@ -2986,14 +3126,14 @@
         <v:path o:extrusionok="f" gradientshapeok="t" o:connecttype="rect"/>
         <o:lock v:ext="edit" aspectratio="t"/>
       </v:shapetype>
-      <v:shape id="_x0000_i1090" type="#_x0000_t75" style="width:29.25pt;height:27.75pt" o:bullet="t">
+      <v:shape id="_x0000_i1064" type="#_x0000_t75" style="width:29.4pt;height:27.65pt" o:bullet="t">
         <v:imagedata r:id="rId1" o:title="clip_image001"/>
       </v:shape>
     </w:pict>
   </w:numPicBullet>
   <w:numPicBullet w:numPicBulletId="1">
     <w:pict>
-      <v:shape id="_x0000_i1091" type="#_x0000_t75" style="width:30.75pt;height:30pt" o:bullet="t">
+      <v:shape id="_x0000_i1065" type="#_x0000_t75" style="width:30.55pt;height:29.95pt" o:bullet="t">
         <v:imagedata r:id="rId2" o:title="clip_image002"/>
       </v:shape>
     </w:pict>
@@ -5196,109 +5336,109 @@
       </w:rPr>
     </w:lvl>
   </w:abstractNum>
-  <w:num w:numId="1" w16cid:durableId="1153133148">
+  <w:num w:numId="1" w16cid:durableId="1365248054">
     <w:abstractNumId w:val="0"/>
   </w:num>
-  <w:num w:numId="2" w16cid:durableId="243151082">
+  <w:num w:numId="2" w16cid:durableId="828902767">
     <w:abstractNumId w:val="7"/>
   </w:num>
-  <w:num w:numId="3" w16cid:durableId="1552037326">
+  <w:num w:numId="3" w16cid:durableId="1787845162">
     <w:abstractNumId w:val="19"/>
   </w:num>
-  <w:num w:numId="4" w16cid:durableId="327829304">
+  <w:num w:numId="4" w16cid:durableId="331688242">
     <w:abstractNumId w:val="16"/>
   </w:num>
-  <w:num w:numId="5" w16cid:durableId="696154538">
+  <w:num w:numId="5" w16cid:durableId="1527451587">
     <w:abstractNumId w:val="0"/>
   </w:num>
-  <w:num w:numId="6" w16cid:durableId="554002144">
+  <w:num w:numId="6" w16cid:durableId="1552955473">
     <w:abstractNumId w:val="0"/>
   </w:num>
-  <w:num w:numId="7" w16cid:durableId="1575435448">
+  <w:num w:numId="7" w16cid:durableId="888999381">
     <w:abstractNumId w:val="0"/>
   </w:num>
-  <w:num w:numId="8" w16cid:durableId="601038687">
+  <w:num w:numId="8" w16cid:durableId="1922330708">
     <w:abstractNumId w:val="0"/>
   </w:num>
-  <w:num w:numId="9" w16cid:durableId="1586841940">
+  <w:num w:numId="9" w16cid:durableId="1653021035">
     <w:abstractNumId w:val="0"/>
   </w:num>
-  <w:num w:numId="10" w16cid:durableId="836505108">
+  <w:num w:numId="10" w16cid:durableId="1265379357">
     <w:abstractNumId w:val="0"/>
   </w:num>
-  <w:num w:numId="11" w16cid:durableId="755515917">
+  <w:num w:numId="11" w16cid:durableId="2145343311">
     <w:abstractNumId w:val="0"/>
   </w:num>
-  <w:num w:numId="12" w16cid:durableId="819465617">
+  <w:num w:numId="12" w16cid:durableId="652679345">
     <w:abstractNumId w:val="0"/>
   </w:num>
-  <w:num w:numId="13" w16cid:durableId="1547254578">
+  <w:num w:numId="13" w16cid:durableId="499468830">
     <w:abstractNumId w:val="0"/>
   </w:num>
-  <w:num w:numId="14" w16cid:durableId="866065955">
+  <w:num w:numId="14" w16cid:durableId="1104808272">
     <w:abstractNumId w:val="0"/>
   </w:num>
-  <w:num w:numId="15" w16cid:durableId="1627613437">
+  <w:num w:numId="15" w16cid:durableId="920480445">
     <w:abstractNumId w:val="0"/>
   </w:num>
-  <w:num w:numId="16" w16cid:durableId="389235637">
+  <w:num w:numId="16" w16cid:durableId="1671985865">
     <w:abstractNumId w:val="8"/>
   </w:num>
-  <w:num w:numId="17" w16cid:durableId="2020345801">
+  <w:num w:numId="17" w16cid:durableId="550389010">
     <w:abstractNumId w:val="6"/>
   </w:num>
-  <w:num w:numId="18" w16cid:durableId="1411200235">
+  <w:num w:numId="18" w16cid:durableId="1499953741">
     <w:abstractNumId w:val="3"/>
   </w:num>
-  <w:num w:numId="19" w16cid:durableId="422338583">
+  <w:num w:numId="19" w16cid:durableId="389962837">
     <w:abstractNumId w:val="14"/>
   </w:num>
-  <w:num w:numId="20" w16cid:durableId="2012097533">
+  <w:num w:numId="20" w16cid:durableId="230430788">
     <w:abstractNumId w:val="0"/>
   </w:num>
-  <w:num w:numId="21" w16cid:durableId="399863579">
+  <w:num w:numId="21" w16cid:durableId="304169386">
     <w:abstractNumId w:val="0"/>
   </w:num>
-  <w:num w:numId="22" w16cid:durableId="546644504">
+  <w:num w:numId="22" w16cid:durableId="61418494">
     <w:abstractNumId w:val="0"/>
   </w:num>
-  <w:num w:numId="23" w16cid:durableId="1381251548">
+  <w:num w:numId="23" w16cid:durableId="1658650626">
     <w:abstractNumId w:val="0"/>
   </w:num>
-  <w:num w:numId="24" w16cid:durableId="1146317315">
+  <w:num w:numId="24" w16cid:durableId="1505127328">
     <w:abstractNumId w:val="11"/>
   </w:num>
-  <w:num w:numId="25" w16cid:durableId="307826333">
+  <w:num w:numId="25" w16cid:durableId="481049029">
     <w:abstractNumId w:val="10"/>
   </w:num>
-  <w:num w:numId="26" w16cid:durableId="1596018019">
+  <w:num w:numId="26" w16cid:durableId="1813328207">
     <w:abstractNumId w:val="4"/>
   </w:num>
-  <w:num w:numId="27" w16cid:durableId="1216040202">
+  <w:num w:numId="27" w16cid:durableId="387805103">
     <w:abstractNumId w:val="5"/>
   </w:num>
-  <w:num w:numId="28" w16cid:durableId="1653679911">
+  <w:num w:numId="28" w16cid:durableId="927812790">
     <w:abstractNumId w:val="15"/>
   </w:num>
-  <w:num w:numId="29" w16cid:durableId="289432866">
+  <w:num w:numId="29" w16cid:durableId="2030905881">
     <w:abstractNumId w:val="12"/>
   </w:num>
-  <w:num w:numId="30" w16cid:durableId="565072353">
+  <w:num w:numId="30" w16cid:durableId="2012831798">
     <w:abstractNumId w:val="18"/>
   </w:num>
-  <w:num w:numId="31" w16cid:durableId="1683631309">
+  <w:num w:numId="31" w16cid:durableId="482819846">
     <w:abstractNumId w:val="2"/>
   </w:num>
-  <w:num w:numId="32" w16cid:durableId="1627539228">
+  <w:num w:numId="32" w16cid:durableId="686567124">
     <w:abstractNumId w:val="9"/>
   </w:num>
-  <w:num w:numId="33" w16cid:durableId="978147294">
+  <w:num w:numId="33" w16cid:durableId="599458684">
     <w:abstractNumId w:val="1"/>
   </w:num>
-  <w:num w:numId="34" w16cid:durableId="1166047200">
+  <w:num w:numId="34" w16cid:durableId="451437451">
     <w:abstractNumId w:val="13"/>
   </w:num>
-  <w:num w:numId="35" w16cid:durableId="1866140669">
+  <w:num w:numId="35" w16cid:durableId="379205697">
     <w:abstractNumId w:val="17"/>
   </w:num>
 </w:numbering>
@@ -6639,7 +6779,7 @@
 </file>
 
 <file path=customXml/itemProps1.xml><?xml version="1.0" encoding="utf-8"?>
-<ds:datastoreItem xmlns:ds="http://schemas.openxmlformats.org/officeDocument/2006/customXml" ds:itemID="{BC3AEF15-DE1B-4F65-9DFD-DCE7CCE5C075}">
+<ds:datastoreItem xmlns:ds="http://schemas.openxmlformats.org/officeDocument/2006/customXml" ds:itemID="{2524AA69-DFF2-43D3-8568-C706B8AE09E8}">
   <ds:schemaRefs>
     <ds:schemaRef ds:uri="http://schemas.openxmlformats.org/officeDocument/2006/bibliography"/>
   </ds:schemaRefs>

</xml_diff>

<commit_message>
Revised Iteration 3 Artifacts Added
</commit_message>
<xml_diff>
--- a/Documents/Architecture_Notebook/GOTUR_Architecture_Notebook.docx
+++ b/Documents/Architecture_Notebook/GOTUR_Architecture_Notebook.docx
@@ -1,6 +1,6 @@
 
 <file path=word/document.xml><?xml version="1.0" encoding="utf-8"?>
-<w:document xmlns:wpc="http://schemas.microsoft.com/office/word/2010/wordprocessingCanvas" xmlns:cx="http://schemas.microsoft.com/office/drawing/2014/chartex" xmlns:cx1="http://schemas.microsoft.com/office/drawing/2015/9/8/chartex" xmlns:cx2="http://schemas.microsoft.com/office/drawing/2015/10/21/chartex" xmlns:cx3="http://schemas.microsoft.com/office/drawing/2016/5/9/chartex" xmlns:cx4="http://schemas.microsoft.com/office/drawing/2016/5/10/chartex" xmlns:cx5="http://schemas.microsoft.com/office/drawing/2016/5/11/chartex" xmlns:cx6="http://schemas.microsoft.com/office/drawing/2016/5/12/chartex" xmlns:cx7="http://schemas.microsoft.com/office/drawing/2016/5/13/chartex" xmlns:cx8="http://schemas.microsoft.com/office/drawing/2016/5/14/chartex" xmlns:mc="http://schemas.openxmlformats.org/markup-compatibility/2006" xmlns:aink="http://schemas.microsoft.com/office/drawing/2016/ink" xmlns:am3d="http://schemas.microsoft.com/office/drawing/2017/model3d" xmlns:o="urn:schemas-microsoft-com:office:office" xmlns:oel="http://schemas.microsoft.com/office/2019/extlst" xmlns:r="http://schemas.openxmlformats.org/officeDocument/2006/relationships" xmlns:m="http://schemas.openxmlformats.org/officeDocument/2006/math" xmlns:v="urn:schemas-microsoft-com:vml" xmlns:wp14="http://schemas.microsoft.com/office/word/2010/wordprocessingDrawing" xmlns:wp="http://schemas.openxmlformats.org/drawingml/2006/wordprocessingDrawing" xmlns:w10="urn:schemas-microsoft-com:office:word" xmlns:w="http://schemas.openxmlformats.org/wordprocessingml/2006/main" xmlns:w14="http://schemas.microsoft.com/office/word/2010/wordml" xmlns:w15="http://schemas.microsoft.com/office/word/2012/wordml" xmlns:w16cex="http://schemas.microsoft.com/office/word/2018/wordml/cex" xmlns:w16cid="http://schemas.microsoft.com/office/word/2016/wordml/cid" xmlns:w16="http://schemas.microsoft.com/office/word/2018/wordml" xmlns:w16sdtdh="http://schemas.microsoft.com/office/word/2020/wordml/sdtdatahash" xmlns:w16se="http://schemas.microsoft.com/office/word/2015/wordml/symex" xmlns:wpg="http://schemas.microsoft.com/office/word/2010/wordprocessingGroup" xmlns:wpi="http://schemas.microsoft.com/office/word/2010/wordprocessingInk" xmlns:wne="http://schemas.microsoft.com/office/word/2006/wordml" xmlns:wps="http://schemas.microsoft.com/office/word/2010/wordprocessingShape" mc:Ignorable="w14 w15 w16se w16cid w16 w16cex w16sdtdh wp14">
+<w:document xmlns:wpc="http://schemas.microsoft.com/office/word/2010/wordprocessingCanvas" xmlns:cx="http://schemas.microsoft.com/office/drawing/2014/chartex" xmlns:cx1="http://schemas.microsoft.com/office/drawing/2015/9/8/chartex" xmlns:mc="http://schemas.openxmlformats.org/markup-compatibility/2006" xmlns:o="urn:schemas-microsoft-com:office:office" xmlns:r="http://schemas.openxmlformats.org/officeDocument/2006/relationships" xmlns:m="http://schemas.openxmlformats.org/officeDocument/2006/math" xmlns:v="urn:schemas-microsoft-com:vml" xmlns:wp14="http://schemas.microsoft.com/office/word/2010/wordprocessingDrawing" xmlns:wp="http://schemas.openxmlformats.org/drawingml/2006/wordprocessingDrawing" xmlns:w10="urn:schemas-microsoft-com:office:word" xmlns:w="http://schemas.openxmlformats.org/wordprocessingml/2006/main" xmlns:w14="http://schemas.microsoft.com/office/word/2010/wordml" xmlns:w15="http://schemas.microsoft.com/office/word/2012/wordml" xmlns:w16se="http://schemas.microsoft.com/office/word/2015/wordml/symex" xmlns:wpg="http://schemas.microsoft.com/office/word/2010/wordprocessingGroup" xmlns:wpi="http://schemas.microsoft.com/office/word/2010/wordprocessingInk" xmlns:wne="http://schemas.microsoft.com/office/word/2006/wordml" xmlns:wps="http://schemas.microsoft.com/office/word/2010/wordprocessingShape" mc:Ignorable="w14 w15 w16se wp14">
   <w:body>
     <w:p>
       <w:pPr>
@@ -105,7 +105,7 @@
           <w:sz w:val="22"/>
           <w:szCs w:val="22"/>
         </w:rPr>
-        <w:t>1</w:t>
+        <w:t>2</w:t>
       </w:r>
     </w:p>
     <w:p>
@@ -753,6 +753,138 @@
                 <w:szCs w:val="22"/>
               </w:rPr>
               <w:t>Justifications updated.</w:t>
+            </w:r>
+          </w:p>
+        </w:tc>
+        <w:tc>
+          <w:tcPr>
+            <w:tcW w:w="2304" w:type="dxa"/>
+          </w:tcPr>
+          <w:p>
+            <w:pPr>
+              <w:pStyle w:val="Tabletext"/>
+              <w:rPr>
+                <w:rFonts w:ascii="Arial" w:hAnsi="Arial" w:cs="Arial"/>
+                <w:sz w:val="22"/>
+                <w:szCs w:val="22"/>
+              </w:rPr>
+            </w:pPr>
+            <w:r>
+              <w:rPr>
+                <w:rFonts w:ascii="Arial" w:hAnsi="Arial" w:cs="Arial"/>
+                <w:sz w:val="22"/>
+                <w:szCs w:val="22"/>
+              </w:rPr>
+              <w:t>MESE TEAM</w:t>
+            </w:r>
+          </w:p>
+        </w:tc>
+      </w:tr>
+      <w:tr>
+        <w:tc>
+          <w:tcPr>
+            <w:tcW w:w="2304" w:type="dxa"/>
+          </w:tcPr>
+          <w:p>
+            <w:pPr>
+              <w:pStyle w:val="Tabletext"/>
+              <w:jc w:val="center"/>
+              <w:rPr>
+                <w:rFonts w:ascii="Arial" w:hAnsi="Arial" w:cs="Arial"/>
+                <w:sz w:val="22"/>
+                <w:szCs w:val="22"/>
+              </w:rPr>
+            </w:pPr>
+            <w:r>
+              <w:rPr>
+                <w:rFonts w:ascii="Arial" w:hAnsi="Arial" w:cs="Arial"/>
+                <w:sz w:val="22"/>
+                <w:szCs w:val="22"/>
+              </w:rPr>
+              <w:t>29/05/2022</w:t>
+            </w:r>
+          </w:p>
+        </w:tc>
+        <w:tc>
+          <w:tcPr>
+            <w:tcW w:w="1152" w:type="dxa"/>
+          </w:tcPr>
+          <w:p>
+            <w:pPr>
+              <w:pStyle w:val="Tabletext"/>
+              <w:jc w:val="center"/>
+              <w:rPr>
+                <w:rFonts w:ascii="Arial" w:hAnsi="Arial" w:cs="Arial"/>
+                <w:sz w:val="22"/>
+                <w:szCs w:val="22"/>
+              </w:rPr>
+            </w:pPr>
+            <w:r>
+              <w:rPr>
+                <w:rFonts w:ascii="Arial" w:hAnsi="Arial" w:cs="Arial"/>
+                <w:sz w:val="22"/>
+                <w:szCs w:val="22"/>
+              </w:rPr>
+              <w:t>1.2</w:t>
+            </w:r>
+          </w:p>
+        </w:tc>
+        <w:tc>
+          <w:tcPr>
+            <w:tcW w:w="3744" w:type="dxa"/>
+          </w:tcPr>
+          <w:p>
+            <w:pPr>
+              <w:pStyle w:val="Tabletext"/>
+              <w:rPr>
+                <w:rFonts w:ascii="Arial" w:hAnsi="Arial" w:cs="Arial"/>
+                <w:sz w:val="22"/>
+                <w:szCs w:val="22"/>
+              </w:rPr>
+            </w:pPr>
+            <w:r>
+              <w:rPr>
+                <w:rFonts w:ascii="Arial" w:hAnsi="Arial" w:cs="Arial"/>
+                <w:sz w:val="22"/>
+                <w:szCs w:val="22"/>
+              </w:rPr>
+              <w:t>Dependencies updated.</w:t>
+            </w:r>
+          </w:p>
+          <w:p>
+            <w:pPr>
+              <w:pStyle w:val="Tabletext"/>
+              <w:rPr>
+                <w:rFonts w:ascii="Arial" w:hAnsi="Arial" w:cs="Arial"/>
+                <w:sz w:val="22"/>
+                <w:szCs w:val="22"/>
+              </w:rPr>
+            </w:pPr>
+            <w:r>
+              <w:rPr>
+                <w:rFonts w:ascii="Arial" w:hAnsi="Arial" w:cs="Arial"/>
+                <w:sz w:val="22"/>
+                <w:szCs w:val="22"/>
+              </w:rPr>
+              <w:t>Section 7 – Key Abstractions added.</w:t>
+            </w:r>
+          </w:p>
+          <w:p>
+            <w:pPr>
+              <w:pStyle w:val="Tabletext"/>
+              <w:rPr>
+                <w:rFonts w:ascii="Arial" w:hAnsi="Arial" w:cs="Arial"/>
+                <w:sz w:val="22"/>
+                <w:szCs w:val="22"/>
+              </w:rPr>
+            </w:pPr>
+            <w:r>
+              <w:rPr>
+                <w:rFonts w:ascii="Arial" w:hAnsi="Arial" w:cs="Arial"/>
+                <w:sz w:val="22"/>
+                <w:szCs w:val="22"/>
+              </w:rPr>
+              <w:t>Section 9 – Architectural views enriched with extra visuals</w:t>
             </w:r>
           </w:p>
         </w:tc>
@@ -847,7 +979,7 @@
               <w:tab w:val="left" w:pos="432"/>
             </w:tabs>
             <w:rPr>
-              <w:rFonts w:ascii="Arial" w:eastAsiaTheme="minorEastAsia" w:hAnsi="Arial" w:cs="Arial"/>
+              <w:rFonts w:asciiTheme="minorHAnsi" w:eastAsiaTheme="minorEastAsia" w:hAnsiTheme="minorHAnsi" w:cstheme="minorBidi"/>
               <w:noProof/>
               <w:sz w:val="22"/>
               <w:szCs w:val="22"/>
@@ -862,102 +994,75 @@
           <w:r>
             <w:fldChar w:fldCharType="separate"/>
           </w:r>
-          <w:hyperlink w:anchor="_Toc101630756" w:history="1">
+          <w:hyperlink w:anchor="_Toc104752772" w:history="1">
             <w:r>
               <w:rPr>
                 <w:rStyle w:val="Hyperlink"/>
-                <w:rFonts w:ascii="Arial" w:hAnsi="Arial" w:cs="Arial"/>
+                <w:noProof/>
+              </w:rPr>
+              <w:t>1.</w:t>
+            </w:r>
+            <w:r>
+              <w:rPr>
+                <w:rFonts w:asciiTheme="minorHAnsi" w:eastAsiaTheme="minorEastAsia" w:hAnsiTheme="minorHAnsi" w:cstheme="minorBidi"/>
                 <w:noProof/>
                 <w:sz w:val="22"/>
                 <w:szCs w:val="22"/>
               </w:rPr>
-              <w:t>1.</w:t>
-            </w:r>
-            <w:r>
-              <w:rPr>
-                <w:rFonts w:ascii="Arial" w:eastAsiaTheme="minorEastAsia" w:hAnsi="Arial" w:cs="Arial"/>
-                <w:noProof/>
-                <w:sz w:val="22"/>
-                <w:szCs w:val="22"/>
-              </w:rPr>
               <w:tab/>
             </w:r>
             <w:r>
               <w:rPr>
                 <w:rStyle w:val="Hyperlink"/>
-                <w:rFonts w:ascii="Arial" w:hAnsi="Arial" w:cs="Arial"/>
-                <w:noProof/>
-                <w:sz w:val="22"/>
-                <w:szCs w:val="22"/>
+                <w:noProof/>
               </w:rPr>
               <w:t>Purpose</w:t>
             </w:r>
             <w:r>
               <w:rPr>
-                <w:rFonts w:ascii="Arial" w:hAnsi="Arial" w:cs="Arial"/>
-                <w:noProof/>
-                <w:webHidden/>
-                <w:sz w:val="22"/>
-                <w:szCs w:val="22"/>
+                <w:noProof/>
+                <w:webHidden/>
               </w:rPr>
               <w:tab/>
             </w:r>
             <w:r>
               <w:rPr>
-                <w:rFonts w:ascii="Arial" w:hAnsi="Arial" w:cs="Arial"/>
-                <w:noProof/>
-                <w:webHidden/>
-                <w:sz w:val="22"/>
-                <w:szCs w:val="22"/>
+                <w:noProof/>
+                <w:webHidden/>
               </w:rPr>
               <w:fldChar w:fldCharType="begin"/>
             </w:r>
             <w:r>
               <w:rPr>
-                <w:rFonts w:ascii="Arial" w:hAnsi="Arial" w:cs="Arial"/>
-                <w:noProof/>
-                <w:webHidden/>
-                <w:sz w:val="22"/>
-                <w:szCs w:val="22"/>
-              </w:rPr>
-              <w:instrText xml:space="preserve"> PAGEREF _Toc101630756 \h </w:instrText>
-            </w:r>
-            <w:r>
-              <w:rPr>
-                <w:rFonts w:ascii="Arial" w:hAnsi="Arial" w:cs="Arial"/>
-                <w:noProof/>
-                <w:webHidden/>
-                <w:sz w:val="22"/>
-                <w:szCs w:val="22"/>
-              </w:rPr>
-            </w:r>
-            <w:r>
-              <w:rPr>
-                <w:rFonts w:ascii="Arial" w:hAnsi="Arial" w:cs="Arial"/>
-                <w:noProof/>
-                <w:webHidden/>
-                <w:sz w:val="22"/>
-                <w:szCs w:val="22"/>
+                <w:noProof/>
+                <w:webHidden/>
+              </w:rPr>
+              <w:instrText xml:space="preserve"> PAGEREF _Toc104752772 \h </w:instrText>
+            </w:r>
+            <w:r>
+              <w:rPr>
+                <w:noProof/>
+                <w:webHidden/>
+              </w:rPr>
+            </w:r>
+            <w:r>
+              <w:rPr>
+                <w:noProof/>
+                <w:webHidden/>
               </w:rPr>
               <w:fldChar w:fldCharType="separate"/>
             </w:r>
             <w:r>
               <w:rPr>
-                <w:rFonts w:ascii="Arial" w:hAnsi="Arial" w:cs="Arial"/>
-                <w:noProof/>
-                <w:webHidden/>
-                <w:sz w:val="22"/>
-                <w:szCs w:val="22"/>
+                <w:noProof/>
+                <w:webHidden/>
               </w:rPr>
               <w:t>4</w:t>
             </w:r>
             <w:r>
               <w:rPr>
-                <w:rFonts w:ascii="Arial" w:hAnsi="Arial" w:cs="Arial"/>
-                <w:noProof/>
-                <w:webHidden/>
-                <w:sz w:val="22"/>
-                <w:szCs w:val="22"/>
+                <w:noProof/>
+                <w:webHidden/>
               </w:rPr>
               <w:fldChar w:fldCharType="end"/>
             </w:r>
@@ -970,108 +1075,81 @@
               <w:tab w:val="left" w:pos="432"/>
             </w:tabs>
             <w:rPr>
-              <w:rFonts w:ascii="Arial" w:eastAsiaTheme="minorEastAsia" w:hAnsi="Arial" w:cs="Arial"/>
+              <w:rFonts w:asciiTheme="minorHAnsi" w:eastAsiaTheme="minorEastAsia" w:hAnsiTheme="minorHAnsi" w:cstheme="minorBidi"/>
               <w:noProof/>
               <w:sz w:val="22"/>
               <w:szCs w:val="22"/>
             </w:rPr>
           </w:pPr>
-          <w:hyperlink w:anchor="_Toc101630757" w:history="1">
+          <w:hyperlink w:anchor="_Toc104752773" w:history="1">
             <w:r>
               <w:rPr>
                 <w:rStyle w:val="Hyperlink"/>
-                <w:rFonts w:ascii="Arial" w:hAnsi="Arial" w:cs="Arial"/>
+                <w:noProof/>
+              </w:rPr>
+              <w:t>2.</w:t>
+            </w:r>
+            <w:r>
+              <w:rPr>
+                <w:rFonts w:asciiTheme="minorHAnsi" w:eastAsiaTheme="minorEastAsia" w:hAnsiTheme="minorHAnsi" w:cstheme="minorBidi"/>
                 <w:noProof/>
                 <w:sz w:val="22"/>
                 <w:szCs w:val="22"/>
               </w:rPr>
-              <w:t>2.</w:t>
-            </w:r>
-            <w:r>
-              <w:rPr>
-                <w:rFonts w:ascii="Arial" w:eastAsiaTheme="minorEastAsia" w:hAnsi="Arial" w:cs="Arial"/>
-                <w:noProof/>
-                <w:sz w:val="22"/>
-                <w:szCs w:val="22"/>
-              </w:rPr>
               <w:tab/>
             </w:r>
             <w:r>
               <w:rPr>
                 <w:rStyle w:val="Hyperlink"/>
-                <w:rFonts w:ascii="Arial" w:hAnsi="Arial" w:cs="Arial"/>
-                <w:noProof/>
-                <w:sz w:val="22"/>
-                <w:szCs w:val="22"/>
+                <w:noProof/>
               </w:rPr>
               <w:t>Architectural goals and philosophy</w:t>
             </w:r>
             <w:r>
               <w:rPr>
-                <w:rFonts w:ascii="Arial" w:hAnsi="Arial" w:cs="Arial"/>
-                <w:noProof/>
-                <w:webHidden/>
-                <w:sz w:val="22"/>
-                <w:szCs w:val="22"/>
+                <w:noProof/>
+                <w:webHidden/>
               </w:rPr>
               <w:tab/>
             </w:r>
             <w:r>
               <w:rPr>
-                <w:rFonts w:ascii="Arial" w:hAnsi="Arial" w:cs="Arial"/>
-                <w:noProof/>
-                <w:webHidden/>
-                <w:sz w:val="22"/>
-                <w:szCs w:val="22"/>
+                <w:noProof/>
+                <w:webHidden/>
               </w:rPr>
               <w:fldChar w:fldCharType="begin"/>
             </w:r>
             <w:r>
               <w:rPr>
-                <w:rFonts w:ascii="Arial" w:hAnsi="Arial" w:cs="Arial"/>
-                <w:noProof/>
-                <w:webHidden/>
-                <w:sz w:val="22"/>
-                <w:szCs w:val="22"/>
-              </w:rPr>
-              <w:instrText xml:space="preserve"> PAGEREF _Toc101630757 \h </w:instrText>
-            </w:r>
-            <w:r>
-              <w:rPr>
-                <w:rFonts w:ascii="Arial" w:hAnsi="Arial" w:cs="Arial"/>
-                <w:noProof/>
-                <w:webHidden/>
-                <w:sz w:val="22"/>
-                <w:szCs w:val="22"/>
-              </w:rPr>
-            </w:r>
-            <w:r>
-              <w:rPr>
-                <w:rFonts w:ascii="Arial" w:hAnsi="Arial" w:cs="Arial"/>
-                <w:noProof/>
-                <w:webHidden/>
-                <w:sz w:val="22"/>
-                <w:szCs w:val="22"/>
+                <w:noProof/>
+                <w:webHidden/>
+              </w:rPr>
+              <w:instrText xml:space="preserve"> PAGEREF _Toc104752773 \h </w:instrText>
+            </w:r>
+            <w:r>
+              <w:rPr>
+                <w:noProof/>
+                <w:webHidden/>
+              </w:rPr>
+            </w:r>
+            <w:r>
+              <w:rPr>
+                <w:noProof/>
+                <w:webHidden/>
               </w:rPr>
               <w:fldChar w:fldCharType="separate"/>
             </w:r>
             <w:r>
               <w:rPr>
-                <w:rFonts w:ascii="Arial" w:hAnsi="Arial" w:cs="Arial"/>
-                <w:noProof/>
-                <w:webHidden/>
-                <w:sz w:val="22"/>
-                <w:szCs w:val="22"/>
+                <w:noProof/>
+                <w:webHidden/>
               </w:rPr>
               <w:t>4</w:t>
             </w:r>
             <w:r>
               <w:rPr>
-                <w:rFonts w:ascii="Arial" w:hAnsi="Arial" w:cs="Arial"/>
-                <w:noProof/>
-                <w:webHidden/>
-                <w:sz w:val="22"/>
-                <w:szCs w:val="22"/>
+                <w:noProof/>
+                <w:webHidden/>
               </w:rPr>
               <w:fldChar w:fldCharType="end"/>
             </w:r>
@@ -1084,108 +1162,81 @@
               <w:tab w:val="left" w:pos="432"/>
             </w:tabs>
             <w:rPr>
-              <w:rFonts w:ascii="Arial" w:eastAsiaTheme="minorEastAsia" w:hAnsi="Arial" w:cs="Arial"/>
+              <w:rFonts w:asciiTheme="minorHAnsi" w:eastAsiaTheme="minorEastAsia" w:hAnsiTheme="minorHAnsi" w:cstheme="minorBidi"/>
               <w:noProof/>
               <w:sz w:val="22"/>
               <w:szCs w:val="22"/>
             </w:rPr>
           </w:pPr>
-          <w:hyperlink w:anchor="_Toc101630758" w:history="1">
+          <w:hyperlink w:anchor="_Toc104752774" w:history="1">
             <w:r>
               <w:rPr>
                 <w:rStyle w:val="Hyperlink"/>
-                <w:rFonts w:ascii="Arial" w:hAnsi="Arial" w:cs="Arial"/>
+                <w:noProof/>
+              </w:rPr>
+              <w:t>3.</w:t>
+            </w:r>
+            <w:r>
+              <w:rPr>
+                <w:rFonts w:asciiTheme="minorHAnsi" w:eastAsiaTheme="minorEastAsia" w:hAnsiTheme="minorHAnsi" w:cstheme="minorBidi"/>
                 <w:noProof/>
                 <w:sz w:val="22"/>
                 <w:szCs w:val="22"/>
               </w:rPr>
-              <w:t>3.</w:t>
-            </w:r>
-            <w:r>
-              <w:rPr>
-                <w:rFonts w:ascii="Arial" w:eastAsiaTheme="minorEastAsia" w:hAnsi="Arial" w:cs="Arial"/>
-                <w:noProof/>
-                <w:sz w:val="22"/>
-                <w:szCs w:val="22"/>
-              </w:rPr>
               <w:tab/>
             </w:r>
             <w:r>
               <w:rPr>
                 <w:rStyle w:val="Hyperlink"/>
-                <w:rFonts w:ascii="Arial" w:hAnsi="Arial" w:cs="Arial"/>
-                <w:noProof/>
-                <w:sz w:val="22"/>
-                <w:szCs w:val="22"/>
+                <w:noProof/>
               </w:rPr>
               <w:t>Assumptions and dependencies</w:t>
             </w:r>
             <w:r>
               <w:rPr>
-                <w:rFonts w:ascii="Arial" w:hAnsi="Arial" w:cs="Arial"/>
-                <w:noProof/>
-                <w:webHidden/>
-                <w:sz w:val="22"/>
-                <w:szCs w:val="22"/>
+                <w:noProof/>
+                <w:webHidden/>
               </w:rPr>
               <w:tab/>
             </w:r>
             <w:r>
               <w:rPr>
-                <w:rFonts w:ascii="Arial" w:hAnsi="Arial" w:cs="Arial"/>
-                <w:noProof/>
-                <w:webHidden/>
-                <w:sz w:val="22"/>
-                <w:szCs w:val="22"/>
+                <w:noProof/>
+                <w:webHidden/>
               </w:rPr>
               <w:fldChar w:fldCharType="begin"/>
             </w:r>
             <w:r>
               <w:rPr>
-                <w:rFonts w:ascii="Arial" w:hAnsi="Arial" w:cs="Arial"/>
-                <w:noProof/>
-                <w:webHidden/>
-                <w:sz w:val="22"/>
-                <w:szCs w:val="22"/>
-              </w:rPr>
-              <w:instrText xml:space="preserve"> PAGEREF _Toc101630758 \h </w:instrText>
-            </w:r>
-            <w:r>
-              <w:rPr>
-                <w:rFonts w:ascii="Arial" w:hAnsi="Arial" w:cs="Arial"/>
-                <w:noProof/>
-                <w:webHidden/>
-                <w:sz w:val="22"/>
-                <w:szCs w:val="22"/>
-              </w:rPr>
-            </w:r>
-            <w:r>
-              <w:rPr>
-                <w:rFonts w:ascii="Arial" w:hAnsi="Arial" w:cs="Arial"/>
-                <w:noProof/>
-                <w:webHidden/>
-                <w:sz w:val="22"/>
-                <w:szCs w:val="22"/>
+                <w:noProof/>
+                <w:webHidden/>
+              </w:rPr>
+              <w:instrText xml:space="preserve"> PAGEREF _Toc104752774 \h </w:instrText>
+            </w:r>
+            <w:r>
+              <w:rPr>
+                <w:noProof/>
+                <w:webHidden/>
+              </w:rPr>
+            </w:r>
+            <w:r>
+              <w:rPr>
+                <w:noProof/>
+                <w:webHidden/>
               </w:rPr>
               <w:fldChar w:fldCharType="separate"/>
             </w:r>
             <w:r>
               <w:rPr>
-                <w:rFonts w:ascii="Arial" w:hAnsi="Arial" w:cs="Arial"/>
-                <w:noProof/>
-                <w:webHidden/>
-                <w:sz w:val="22"/>
-                <w:szCs w:val="22"/>
+                <w:noProof/>
+                <w:webHidden/>
               </w:rPr>
               <w:t>4</w:t>
             </w:r>
             <w:r>
               <w:rPr>
-                <w:rFonts w:ascii="Arial" w:hAnsi="Arial" w:cs="Arial"/>
-                <w:noProof/>
-                <w:webHidden/>
-                <w:sz w:val="22"/>
-                <w:szCs w:val="22"/>
+                <w:noProof/>
+                <w:webHidden/>
               </w:rPr>
               <w:fldChar w:fldCharType="end"/>
             </w:r>
@@ -1198,108 +1249,81 @@
               <w:tab w:val="left" w:pos="432"/>
             </w:tabs>
             <w:rPr>
-              <w:rFonts w:ascii="Arial" w:eastAsiaTheme="minorEastAsia" w:hAnsi="Arial" w:cs="Arial"/>
+              <w:rFonts w:asciiTheme="minorHAnsi" w:eastAsiaTheme="minorEastAsia" w:hAnsiTheme="minorHAnsi" w:cstheme="minorBidi"/>
               <w:noProof/>
               <w:sz w:val="22"/>
               <w:szCs w:val="22"/>
             </w:rPr>
           </w:pPr>
-          <w:hyperlink w:anchor="_Toc101630759" w:history="1">
+          <w:hyperlink w:anchor="_Toc104752775" w:history="1">
             <w:r>
               <w:rPr>
                 <w:rStyle w:val="Hyperlink"/>
-                <w:rFonts w:ascii="Arial" w:hAnsi="Arial" w:cs="Arial"/>
+                <w:noProof/>
+              </w:rPr>
+              <w:t>4.</w:t>
+            </w:r>
+            <w:r>
+              <w:rPr>
+                <w:rFonts w:asciiTheme="minorHAnsi" w:eastAsiaTheme="minorEastAsia" w:hAnsiTheme="minorHAnsi" w:cstheme="minorBidi"/>
                 <w:noProof/>
                 <w:sz w:val="22"/>
                 <w:szCs w:val="22"/>
               </w:rPr>
-              <w:t>4.</w:t>
-            </w:r>
-            <w:r>
-              <w:rPr>
-                <w:rFonts w:ascii="Arial" w:eastAsiaTheme="minorEastAsia" w:hAnsi="Arial" w:cs="Arial"/>
-                <w:noProof/>
-                <w:sz w:val="22"/>
-                <w:szCs w:val="22"/>
-              </w:rPr>
               <w:tab/>
             </w:r>
             <w:r>
               <w:rPr>
                 <w:rStyle w:val="Hyperlink"/>
-                <w:rFonts w:ascii="Arial" w:hAnsi="Arial" w:cs="Arial"/>
-                <w:noProof/>
-                <w:sz w:val="22"/>
-                <w:szCs w:val="22"/>
+                <w:noProof/>
               </w:rPr>
               <w:t>Architecturally significant requirements</w:t>
             </w:r>
             <w:r>
               <w:rPr>
-                <w:rFonts w:ascii="Arial" w:hAnsi="Arial" w:cs="Arial"/>
-                <w:noProof/>
-                <w:webHidden/>
-                <w:sz w:val="22"/>
-                <w:szCs w:val="22"/>
+                <w:noProof/>
+                <w:webHidden/>
               </w:rPr>
               <w:tab/>
             </w:r>
             <w:r>
               <w:rPr>
-                <w:rFonts w:ascii="Arial" w:hAnsi="Arial" w:cs="Arial"/>
-                <w:noProof/>
-                <w:webHidden/>
-                <w:sz w:val="22"/>
-                <w:szCs w:val="22"/>
+                <w:noProof/>
+                <w:webHidden/>
               </w:rPr>
               <w:fldChar w:fldCharType="begin"/>
             </w:r>
             <w:r>
               <w:rPr>
-                <w:rFonts w:ascii="Arial" w:hAnsi="Arial" w:cs="Arial"/>
-                <w:noProof/>
-                <w:webHidden/>
-                <w:sz w:val="22"/>
-                <w:szCs w:val="22"/>
-              </w:rPr>
-              <w:instrText xml:space="preserve"> PAGEREF _Toc101630759 \h </w:instrText>
-            </w:r>
-            <w:r>
-              <w:rPr>
-                <w:rFonts w:ascii="Arial" w:hAnsi="Arial" w:cs="Arial"/>
-                <w:noProof/>
-                <w:webHidden/>
-                <w:sz w:val="22"/>
-                <w:szCs w:val="22"/>
-              </w:rPr>
-            </w:r>
-            <w:r>
-              <w:rPr>
-                <w:rFonts w:ascii="Arial" w:hAnsi="Arial" w:cs="Arial"/>
-                <w:noProof/>
-                <w:webHidden/>
-                <w:sz w:val="22"/>
-                <w:szCs w:val="22"/>
+                <w:noProof/>
+                <w:webHidden/>
+              </w:rPr>
+              <w:instrText xml:space="preserve"> PAGEREF _Toc104752775 \h </w:instrText>
+            </w:r>
+            <w:r>
+              <w:rPr>
+                <w:noProof/>
+                <w:webHidden/>
+              </w:rPr>
+            </w:r>
+            <w:r>
+              <w:rPr>
+                <w:noProof/>
+                <w:webHidden/>
               </w:rPr>
               <w:fldChar w:fldCharType="separate"/>
             </w:r>
             <w:r>
               <w:rPr>
-                <w:rFonts w:ascii="Arial" w:hAnsi="Arial" w:cs="Arial"/>
-                <w:noProof/>
-                <w:webHidden/>
-                <w:sz w:val="22"/>
-                <w:szCs w:val="22"/>
+                <w:noProof/>
+                <w:webHidden/>
               </w:rPr>
               <w:t>4</w:t>
             </w:r>
             <w:r>
               <w:rPr>
-                <w:rFonts w:ascii="Arial" w:hAnsi="Arial" w:cs="Arial"/>
-                <w:noProof/>
-                <w:webHidden/>
-                <w:sz w:val="22"/>
-                <w:szCs w:val="22"/>
+                <w:noProof/>
+                <w:webHidden/>
               </w:rPr>
               <w:fldChar w:fldCharType="end"/>
             </w:r>
@@ -1312,108 +1336,81 @@
               <w:tab w:val="left" w:pos="432"/>
             </w:tabs>
             <w:rPr>
-              <w:rFonts w:ascii="Arial" w:eastAsiaTheme="minorEastAsia" w:hAnsi="Arial" w:cs="Arial"/>
+              <w:rFonts w:asciiTheme="minorHAnsi" w:eastAsiaTheme="minorEastAsia" w:hAnsiTheme="minorHAnsi" w:cstheme="minorBidi"/>
               <w:noProof/>
               <w:sz w:val="22"/>
               <w:szCs w:val="22"/>
             </w:rPr>
           </w:pPr>
-          <w:hyperlink w:anchor="_Toc101630760" w:history="1">
+          <w:hyperlink w:anchor="_Toc104752776" w:history="1">
             <w:r>
               <w:rPr>
                 <w:rStyle w:val="Hyperlink"/>
-                <w:rFonts w:ascii="Arial" w:hAnsi="Arial" w:cs="Arial"/>
+                <w:noProof/>
+              </w:rPr>
+              <w:t>5.</w:t>
+            </w:r>
+            <w:r>
+              <w:rPr>
+                <w:rFonts w:asciiTheme="minorHAnsi" w:eastAsiaTheme="minorEastAsia" w:hAnsiTheme="minorHAnsi" w:cstheme="minorBidi"/>
                 <w:noProof/>
                 <w:sz w:val="22"/>
                 <w:szCs w:val="22"/>
               </w:rPr>
-              <w:t>5.</w:t>
-            </w:r>
-            <w:r>
-              <w:rPr>
-                <w:rFonts w:ascii="Arial" w:eastAsiaTheme="minorEastAsia" w:hAnsi="Arial" w:cs="Arial"/>
-                <w:noProof/>
-                <w:sz w:val="22"/>
-                <w:szCs w:val="22"/>
-              </w:rPr>
               <w:tab/>
             </w:r>
             <w:r>
               <w:rPr>
                 <w:rStyle w:val="Hyperlink"/>
-                <w:rFonts w:ascii="Arial" w:hAnsi="Arial" w:cs="Arial"/>
-                <w:noProof/>
-                <w:sz w:val="22"/>
-                <w:szCs w:val="22"/>
+                <w:noProof/>
               </w:rPr>
               <w:t>Decisions, constraints, and justifications</w:t>
             </w:r>
             <w:r>
               <w:rPr>
-                <w:rFonts w:ascii="Arial" w:hAnsi="Arial" w:cs="Arial"/>
-                <w:noProof/>
-                <w:webHidden/>
-                <w:sz w:val="22"/>
-                <w:szCs w:val="22"/>
+                <w:noProof/>
+                <w:webHidden/>
               </w:rPr>
               <w:tab/>
             </w:r>
             <w:r>
               <w:rPr>
-                <w:rFonts w:ascii="Arial" w:hAnsi="Arial" w:cs="Arial"/>
-                <w:noProof/>
-                <w:webHidden/>
-                <w:sz w:val="22"/>
-                <w:szCs w:val="22"/>
+                <w:noProof/>
+                <w:webHidden/>
               </w:rPr>
               <w:fldChar w:fldCharType="begin"/>
             </w:r>
             <w:r>
               <w:rPr>
-                <w:rFonts w:ascii="Arial" w:hAnsi="Arial" w:cs="Arial"/>
-                <w:noProof/>
-                <w:webHidden/>
-                <w:sz w:val="22"/>
-                <w:szCs w:val="22"/>
-              </w:rPr>
-              <w:instrText xml:space="preserve"> PAGEREF _Toc101630760 \h </w:instrText>
-            </w:r>
-            <w:r>
-              <w:rPr>
-                <w:rFonts w:ascii="Arial" w:hAnsi="Arial" w:cs="Arial"/>
-                <w:noProof/>
-                <w:webHidden/>
-                <w:sz w:val="22"/>
-                <w:szCs w:val="22"/>
-              </w:rPr>
-            </w:r>
-            <w:r>
-              <w:rPr>
-                <w:rFonts w:ascii="Arial" w:hAnsi="Arial" w:cs="Arial"/>
-                <w:noProof/>
-                <w:webHidden/>
-                <w:sz w:val="22"/>
-                <w:szCs w:val="22"/>
+                <w:noProof/>
+                <w:webHidden/>
+              </w:rPr>
+              <w:instrText xml:space="preserve"> PAGEREF _Toc104752776 \h </w:instrText>
+            </w:r>
+            <w:r>
+              <w:rPr>
+                <w:noProof/>
+                <w:webHidden/>
+              </w:rPr>
+            </w:r>
+            <w:r>
+              <w:rPr>
+                <w:noProof/>
+                <w:webHidden/>
               </w:rPr>
               <w:fldChar w:fldCharType="separate"/>
             </w:r>
             <w:r>
               <w:rPr>
-                <w:rFonts w:ascii="Arial" w:hAnsi="Arial" w:cs="Arial"/>
-                <w:noProof/>
-                <w:webHidden/>
-                <w:sz w:val="22"/>
-                <w:szCs w:val="22"/>
+                <w:noProof/>
+                <w:webHidden/>
               </w:rPr>
               <w:t>5</w:t>
             </w:r>
             <w:r>
               <w:rPr>
-                <w:rFonts w:ascii="Arial" w:hAnsi="Arial" w:cs="Arial"/>
-                <w:noProof/>
-                <w:webHidden/>
-                <w:sz w:val="22"/>
-                <w:szCs w:val="22"/>
+                <w:noProof/>
+                <w:webHidden/>
               </w:rPr>
               <w:fldChar w:fldCharType="end"/>
             </w:r>
@@ -1426,108 +1423,81 @@
               <w:tab w:val="left" w:pos="432"/>
             </w:tabs>
             <w:rPr>
-              <w:rFonts w:ascii="Arial" w:eastAsiaTheme="minorEastAsia" w:hAnsi="Arial" w:cs="Arial"/>
+              <w:rFonts w:asciiTheme="minorHAnsi" w:eastAsiaTheme="minorEastAsia" w:hAnsiTheme="minorHAnsi" w:cstheme="minorBidi"/>
               <w:noProof/>
               <w:sz w:val="22"/>
               <w:szCs w:val="22"/>
             </w:rPr>
           </w:pPr>
-          <w:hyperlink w:anchor="_Toc101630761" w:history="1">
+          <w:hyperlink w:anchor="_Toc104752777" w:history="1">
             <w:r>
               <w:rPr>
                 <w:rStyle w:val="Hyperlink"/>
-                <w:rFonts w:ascii="Arial" w:hAnsi="Arial" w:cs="Arial"/>
+                <w:noProof/>
+              </w:rPr>
+              <w:t>6.</w:t>
+            </w:r>
+            <w:r>
+              <w:rPr>
+                <w:rFonts w:asciiTheme="minorHAnsi" w:eastAsiaTheme="minorEastAsia" w:hAnsiTheme="minorHAnsi" w:cstheme="minorBidi"/>
                 <w:noProof/>
                 <w:sz w:val="22"/>
                 <w:szCs w:val="22"/>
               </w:rPr>
-              <w:t>6.</w:t>
-            </w:r>
-            <w:r>
-              <w:rPr>
-                <w:rFonts w:ascii="Arial" w:eastAsiaTheme="minorEastAsia" w:hAnsi="Arial" w:cs="Arial"/>
-                <w:noProof/>
-                <w:sz w:val="22"/>
-                <w:szCs w:val="22"/>
-              </w:rPr>
               <w:tab/>
             </w:r>
             <w:r>
               <w:rPr>
                 <w:rStyle w:val="Hyperlink"/>
-                <w:rFonts w:ascii="Arial" w:hAnsi="Arial" w:cs="Arial"/>
-                <w:noProof/>
-                <w:sz w:val="22"/>
-                <w:szCs w:val="22"/>
+                <w:noProof/>
               </w:rPr>
               <w:t>Architectural Mechanisms</w:t>
             </w:r>
             <w:r>
               <w:rPr>
-                <w:rFonts w:ascii="Arial" w:hAnsi="Arial" w:cs="Arial"/>
-                <w:noProof/>
-                <w:webHidden/>
-                <w:sz w:val="22"/>
-                <w:szCs w:val="22"/>
+                <w:noProof/>
+                <w:webHidden/>
               </w:rPr>
               <w:tab/>
             </w:r>
             <w:r>
               <w:rPr>
-                <w:rFonts w:ascii="Arial" w:hAnsi="Arial" w:cs="Arial"/>
-                <w:noProof/>
-                <w:webHidden/>
-                <w:sz w:val="22"/>
-                <w:szCs w:val="22"/>
+                <w:noProof/>
+                <w:webHidden/>
               </w:rPr>
               <w:fldChar w:fldCharType="begin"/>
             </w:r>
             <w:r>
               <w:rPr>
-                <w:rFonts w:ascii="Arial" w:hAnsi="Arial" w:cs="Arial"/>
-                <w:noProof/>
-                <w:webHidden/>
-                <w:sz w:val="22"/>
-                <w:szCs w:val="22"/>
-              </w:rPr>
-              <w:instrText xml:space="preserve"> PAGEREF _Toc101630761 \h </w:instrText>
-            </w:r>
-            <w:r>
-              <w:rPr>
-                <w:rFonts w:ascii="Arial" w:hAnsi="Arial" w:cs="Arial"/>
-                <w:noProof/>
-                <w:webHidden/>
-                <w:sz w:val="22"/>
-                <w:szCs w:val="22"/>
-              </w:rPr>
-            </w:r>
-            <w:r>
-              <w:rPr>
-                <w:rFonts w:ascii="Arial" w:hAnsi="Arial" w:cs="Arial"/>
-                <w:noProof/>
-                <w:webHidden/>
-                <w:sz w:val="22"/>
-                <w:szCs w:val="22"/>
+                <w:noProof/>
+                <w:webHidden/>
+              </w:rPr>
+              <w:instrText xml:space="preserve"> PAGEREF _Toc104752777 \h </w:instrText>
+            </w:r>
+            <w:r>
+              <w:rPr>
+                <w:noProof/>
+                <w:webHidden/>
+              </w:rPr>
+            </w:r>
+            <w:r>
+              <w:rPr>
+                <w:noProof/>
+                <w:webHidden/>
               </w:rPr>
               <w:fldChar w:fldCharType="separate"/>
             </w:r>
             <w:r>
               <w:rPr>
-                <w:rFonts w:ascii="Arial" w:hAnsi="Arial" w:cs="Arial"/>
-                <w:noProof/>
-                <w:webHidden/>
-                <w:sz w:val="22"/>
-                <w:szCs w:val="22"/>
+                <w:noProof/>
+                <w:webHidden/>
               </w:rPr>
               <w:t>5</w:t>
             </w:r>
             <w:r>
               <w:rPr>
-                <w:rFonts w:ascii="Arial" w:hAnsi="Arial" w:cs="Arial"/>
-                <w:noProof/>
-                <w:webHidden/>
-                <w:sz w:val="22"/>
-                <w:szCs w:val="22"/>
+                <w:noProof/>
+                <w:webHidden/>
               </w:rPr>
               <w:fldChar w:fldCharType="end"/>
             </w:r>
@@ -1537,89 +1507,65 @@
           <w:pPr>
             <w:pStyle w:val="TOC2"/>
             <w:rPr>
-              <w:rFonts w:ascii="Arial" w:eastAsiaTheme="minorEastAsia" w:hAnsi="Arial" w:cs="Arial"/>
+              <w:rFonts w:asciiTheme="minorHAnsi" w:eastAsiaTheme="minorEastAsia" w:hAnsiTheme="minorHAnsi" w:cstheme="minorBidi"/>
               <w:noProof/>
               <w:sz w:val="22"/>
               <w:szCs w:val="22"/>
             </w:rPr>
           </w:pPr>
-          <w:hyperlink w:anchor="_Toc101630762" w:history="1">
+          <w:hyperlink w:anchor="_Toc104752778" w:history="1">
             <w:r>
               <w:rPr>
                 <w:rStyle w:val="Hyperlink"/>
-                <w:rFonts w:ascii="Arial" w:hAnsi="Arial" w:cs="Arial"/>
-                <w:noProof/>
-                <w:sz w:val="22"/>
-                <w:szCs w:val="22"/>
+                <w:noProof/>
               </w:rPr>
               <w:t>Architectural Mechanism 1 – Presentation</w:t>
             </w:r>
             <w:r>
               <w:rPr>
-                <w:rFonts w:ascii="Arial" w:hAnsi="Arial" w:cs="Arial"/>
-                <w:noProof/>
-                <w:webHidden/>
-                <w:sz w:val="22"/>
-                <w:szCs w:val="22"/>
+                <w:noProof/>
+                <w:webHidden/>
               </w:rPr>
               <w:tab/>
             </w:r>
             <w:r>
               <w:rPr>
-                <w:rFonts w:ascii="Arial" w:hAnsi="Arial" w:cs="Arial"/>
-                <w:noProof/>
-                <w:webHidden/>
-                <w:sz w:val="22"/>
-                <w:szCs w:val="22"/>
+                <w:noProof/>
+                <w:webHidden/>
               </w:rPr>
               <w:fldChar w:fldCharType="begin"/>
             </w:r>
             <w:r>
               <w:rPr>
-                <w:rFonts w:ascii="Arial" w:hAnsi="Arial" w:cs="Arial"/>
-                <w:noProof/>
-                <w:webHidden/>
-                <w:sz w:val="22"/>
-                <w:szCs w:val="22"/>
-              </w:rPr>
-              <w:instrText xml:space="preserve"> PAGEREF _Toc101630762 \h </w:instrText>
-            </w:r>
-            <w:r>
-              <w:rPr>
-                <w:rFonts w:ascii="Arial" w:hAnsi="Arial" w:cs="Arial"/>
-                <w:noProof/>
-                <w:webHidden/>
-                <w:sz w:val="22"/>
-                <w:szCs w:val="22"/>
-              </w:rPr>
-            </w:r>
-            <w:r>
-              <w:rPr>
-                <w:rFonts w:ascii="Arial" w:hAnsi="Arial" w:cs="Arial"/>
-                <w:noProof/>
-                <w:webHidden/>
-                <w:sz w:val="22"/>
-                <w:szCs w:val="22"/>
+                <w:noProof/>
+                <w:webHidden/>
+              </w:rPr>
+              <w:instrText xml:space="preserve"> PAGEREF _Toc104752778 \h </w:instrText>
+            </w:r>
+            <w:r>
+              <w:rPr>
+                <w:noProof/>
+                <w:webHidden/>
+              </w:rPr>
+            </w:r>
+            <w:r>
+              <w:rPr>
+                <w:noProof/>
+                <w:webHidden/>
               </w:rPr>
               <w:fldChar w:fldCharType="separate"/>
             </w:r>
             <w:r>
               <w:rPr>
-                <w:rFonts w:ascii="Arial" w:hAnsi="Arial" w:cs="Arial"/>
-                <w:noProof/>
-                <w:webHidden/>
-                <w:sz w:val="22"/>
-                <w:szCs w:val="22"/>
+                <w:noProof/>
+                <w:webHidden/>
               </w:rPr>
               <w:t>5</w:t>
             </w:r>
             <w:r>
               <w:rPr>
-                <w:rFonts w:ascii="Arial" w:hAnsi="Arial" w:cs="Arial"/>
-                <w:noProof/>
-                <w:webHidden/>
-                <w:sz w:val="22"/>
-                <w:szCs w:val="22"/>
+                <w:noProof/>
+                <w:webHidden/>
               </w:rPr>
               <w:fldChar w:fldCharType="end"/>
             </w:r>
@@ -1629,89 +1575,65 @@
           <w:pPr>
             <w:pStyle w:val="TOC2"/>
             <w:rPr>
-              <w:rFonts w:ascii="Arial" w:eastAsiaTheme="minorEastAsia" w:hAnsi="Arial" w:cs="Arial"/>
+              <w:rFonts w:asciiTheme="minorHAnsi" w:eastAsiaTheme="minorEastAsia" w:hAnsiTheme="minorHAnsi" w:cstheme="minorBidi"/>
               <w:noProof/>
               <w:sz w:val="22"/>
               <w:szCs w:val="22"/>
             </w:rPr>
           </w:pPr>
-          <w:hyperlink w:anchor="_Toc101630763" w:history="1">
+          <w:hyperlink w:anchor="_Toc104752779" w:history="1">
             <w:r>
               <w:rPr>
                 <w:rStyle w:val="Hyperlink"/>
-                <w:rFonts w:ascii="Arial" w:hAnsi="Arial" w:cs="Arial"/>
-                <w:noProof/>
-                <w:sz w:val="22"/>
-                <w:szCs w:val="22"/>
+                <w:noProof/>
               </w:rPr>
               <w:t>Architectural Mechanism 2 – Controller</w:t>
             </w:r>
             <w:r>
               <w:rPr>
-                <w:rFonts w:ascii="Arial" w:hAnsi="Arial" w:cs="Arial"/>
-                <w:noProof/>
-                <w:webHidden/>
-                <w:sz w:val="22"/>
-                <w:szCs w:val="22"/>
+                <w:noProof/>
+                <w:webHidden/>
               </w:rPr>
               <w:tab/>
             </w:r>
             <w:r>
               <w:rPr>
-                <w:rFonts w:ascii="Arial" w:hAnsi="Arial" w:cs="Arial"/>
-                <w:noProof/>
-                <w:webHidden/>
-                <w:sz w:val="22"/>
-                <w:szCs w:val="22"/>
+                <w:noProof/>
+                <w:webHidden/>
               </w:rPr>
               <w:fldChar w:fldCharType="begin"/>
             </w:r>
             <w:r>
               <w:rPr>
-                <w:rFonts w:ascii="Arial" w:hAnsi="Arial" w:cs="Arial"/>
-                <w:noProof/>
-                <w:webHidden/>
-                <w:sz w:val="22"/>
-                <w:szCs w:val="22"/>
-              </w:rPr>
-              <w:instrText xml:space="preserve"> PAGEREF _Toc101630763 \h </w:instrText>
-            </w:r>
-            <w:r>
-              <w:rPr>
-                <w:rFonts w:ascii="Arial" w:hAnsi="Arial" w:cs="Arial"/>
-                <w:noProof/>
-                <w:webHidden/>
-                <w:sz w:val="22"/>
-                <w:szCs w:val="22"/>
-              </w:rPr>
-            </w:r>
-            <w:r>
-              <w:rPr>
-                <w:rFonts w:ascii="Arial" w:hAnsi="Arial" w:cs="Arial"/>
-                <w:noProof/>
-                <w:webHidden/>
-                <w:sz w:val="22"/>
-                <w:szCs w:val="22"/>
+                <w:noProof/>
+                <w:webHidden/>
+              </w:rPr>
+              <w:instrText xml:space="preserve"> PAGEREF _Toc104752779 \h </w:instrText>
+            </w:r>
+            <w:r>
+              <w:rPr>
+                <w:noProof/>
+                <w:webHidden/>
+              </w:rPr>
+            </w:r>
+            <w:r>
+              <w:rPr>
+                <w:noProof/>
+                <w:webHidden/>
               </w:rPr>
               <w:fldChar w:fldCharType="separate"/>
             </w:r>
             <w:r>
               <w:rPr>
-                <w:rFonts w:ascii="Arial" w:hAnsi="Arial" w:cs="Arial"/>
-                <w:noProof/>
-                <w:webHidden/>
-                <w:sz w:val="22"/>
-                <w:szCs w:val="22"/>
+                <w:noProof/>
+                <w:webHidden/>
               </w:rPr>
               <w:t>5</w:t>
             </w:r>
             <w:r>
               <w:rPr>
-                <w:rFonts w:ascii="Arial" w:hAnsi="Arial" w:cs="Arial"/>
-                <w:noProof/>
-                <w:webHidden/>
-                <w:sz w:val="22"/>
-                <w:szCs w:val="22"/>
+                <w:noProof/>
+                <w:webHidden/>
               </w:rPr>
               <w:fldChar w:fldCharType="end"/>
             </w:r>
@@ -1721,89 +1643,133 @@
           <w:pPr>
             <w:pStyle w:val="TOC2"/>
             <w:rPr>
-              <w:rFonts w:ascii="Arial" w:eastAsiaTheme="minorEastAsia" w:hAnsi="Arial" w:cs="Arial"/>
+              <w:rFonts w:asciiTheme="minorHAnsi" w:eastAsiaTheme="minorEastAsia" w:hAnsiTheme="minorHAnsi" w:cstheme="minorBidi"/>
               <w:noProof/>
               <w:sz w:val="22"/>
               <w:szCs w:val="22"/>
             </w:rPr>
           </w:pPr>
-          <w:hyperlink w:anchor="_Toc101630764" w:history="1">
+          <w:hyperlink w:anchor="_Toc104752780" w:history="1">
             <w:r>
               <w:rPr>
                 <w:rStyle w:val="Hyperlink"/>
-                <w:rFonts w:ascii="Arial" w:hAnsi="Arial" w:cs="Arial"/>
-                <w:noProof/>
-                <w:sz w:val="22"/>
-                <w:szCs w:val="22"/>
+                <w:noProof/>
               </w:rPr>
               <w:t>Architectural Mechanism 3 – Model</w:t>
             </w:r>
             <w:r>
               <w:rPr>
-                <w:rFonts w:ascii="Arial" w:hAnsi="Arial" w:cs="Arial"/>
-                <w:noProof/>
-                <w:webHidden/>
-                <w:sz w:val="22"/>
-                <w:szCs w:val="22"/>
+                <w:noProof/>
+                <w:webHidden/>
               </w:rPr>
               <w:tab/>
             </w:r>
             <w:r>
               <w:rPr>
-                <w:rFonts w:ascii="Arial" w:hAnsi="Arial" w:cs="Arial"/>
-                <w:noProof/>
-                <w:webHidden/>
-                <w:sz w:val="22"/>
-                <w:szCs w:val="22"/>
+                <w:noProof/>
+                <w:webHidden/>
               </w:rPr>
               <w:fldChar w:fldCharType="begin"/>
             </w:r>
             <w:r>
               <w:rPr>
-                <w:rFonts w:ascii="Arial" w:hAnsi="Arial" w:cs="Arial"/>
-                <w:noProof/>
-                <w:webHidden/>
-                <w:sz w:val="22"/>
-                <w:szCs w:val="22"/>
-              </w:rPr>
-              <w:instrText xml:space="preserve"> PAGEREF _Toc101630764 \h </w:instrText>
-            </w:r>
-            <w:r>
-              <w:rPr>
-                <w:rFonts w:ascii="Arial" w:hAnsi="Arial" w:cs="Arial"/>
-                <w:noProof/>
-                <w:webHidden/>
-                <w:sz w:val="22"/>
-                <w:szCs w:val="22"/>
-              </w:rPr>
-            </w:r>
-            <w:r>
-              <w:rPr>
-                <w:rFonts w:ascii="Arial" w:hAnsi="Arial" w:cs="Arial"/>
-                <w:noProof/>
-                <w:webHidden/>
-                <w:sz w:val="22"/>
-                <w:szCs w:val="22"/>
+                <w:noProof/>
+                <w:webHidden/>
+              </w:rPr>
+              <w:instrText xml:space="preserve"> PAGEREF _Toc104752780 \h </w:instrText>
+            </w:r>
+            <w:r>
+              <w:rPr>
+                <w:noProof/>
+                <w:webHidden/>
+              </w:rPr>
+            </w:r>
+            <w:r>
+              <w:rPr>
+                <w:noProof/>
+                <w:webHidden/>
               </w:rPr>
               <w:fldChar w:fldCharType="separate"/>
             </w:r>
             <w:r>
               <w:rPr>
-                <w:rFonts w:ascii="Arial" w:hAnsi="Arial" w:cs="Arial"/>
-                <w:noProof/>
-                <w:webHidden/>
-                <w:sz w:val="22"/>
-                <w:szCs w:val="22"/>
+                <w:noProof/>
+                <w:webHidden/>
               </w:rPr>
               <w:t>5</w:t>
             </w:r>
             <w:r>
               <w:rPr>
-                <w:rFonts w:ascii="Arial" w:hAnsi="Arial" w:cs="Arial"/>
-                <w:noProof/>
-                <w:webHidden/>
-                <w:sz w:val="22"/>
-                <w:szCs w:val="22"/>
+                <w:noProof/>
+                <w:webHidden/>
+              </w:rPr>
+              <w:fldChar w:fldCharType="end"/>
+            </w:r>
+          </w:hyperlink>
+        </w:p>
+        <w:p>
+          <w:pPr>
+            <w:pStyle w:val="TOC2"/>
+            <w:rPr>
+              <w:rFonts w:asciiTheme="minorHAnsi" w:eastAsiaTheme="minorEastAsia" w:hAnsiTheme="minorHAnsi" w:cstheme="minorBidi"/>
+              <w:noProof/>
+              <w:sz w:val="22"/>
+              <w:szCs w:val="22"/>
+            </w:rPr>
+          </w:pPr>
+          <w:hyperlink w:anchor="_Toc104752781" w:history="1">
+            <w:r>
+              <w:rPr>
+                <w:rStyle w:val="Hyperlink"/>
+                <w:noProof/>
+              </w:rPr>
+              <w:t>Architectural Mechanism 4 – Reliability</w:t>
+            </w:r>
+            <w:r>
+              <w:rPr>
+                <w:noProof/>
+                <w:webHidden/>
+              </w:rPr>
+              <w:tab/>
+            </w:r>
+            <w:r>
+              <w:rPr>
+                <w:noProof/>
+                <w:webHidden/>
+              </w:rPr>
+              <w:fldChar w:fldCharType="begin"/>
+            </w:r>
+            <w:r>
+              <w:rPr>
+                <w:noProof/>
+                <w:webHidden/>
+              </w:rPr>
+              <w:instrText xml:space="preserve"> PAGEREF _Toc104752781 \h </w:instrText>
+            </w:r>
+            <w:r>
+              <w:rPr>
+                <w:noProof/>
+                <w:webHidden/>
+              </w:rPr>
+            </w:r>
+            <w:r>
+              <w:rPr>
+                <w:noProof/>
+                <w:webHidden/>
+              </w:rPr>
+              <w:fldChar w:fldCharType="separate"/>
+            </w:r>
+            <w:r>
+              <w:rPr>
+                <w:noProof/>
+                <w:webHidden/>
+              </w:rPr>
+              <w:t>6</w:t>
+            </w:r>
+            <w:r>
+              <w:rPr>
+                <w:noProof/>
+                <w:webHidden/>
               </w:rPr>
               <w:fldChar w:fldCharType="end"/>
             </w:r>
@@ -1816,26 +1782,110 @@
               <w:tab w:val="left" w:pos="432"/>
             </w:tabs>
             <w:rPr>
-              <w:rFonts w:ascii="Arial" w:eastAsiaTheme="minorEastAsia" w:hAnsi="Arial" w:cs="Arial"/>
+              <w:rFonts w:asciiTheme="minorHAnsi" w:eastAsiaTheme="minorEastAsia" w:hAnsiTheme="minorHAnsi" w:cstheme="minorBidi"/>
               <w:noProof/>
               <w:sz w:val="22"/>
               <w:szCs w:val="22"/>
             </w:rPr>
           </w:pPr>
-          <w:hyperlink w:anchor="_Toc101630765" w:history="1">
+          <w:hyperlink w:anchor="_Toc104752782" w:history="1">
             <w:r>
               <w:rPr>
                 <w:rStyle w:val="Hyperlink"/>
-                <w:rFonts w:ascii="Arial" w:hAnsi="Arial" w:cs="Arial"/>
+                <w:noProof/>
+              </w:rPr>
+              <w:t>7.</w:t>
+            </w:r>
+            <w:r>
+              <w:rPr>
+                <w:rFonts w:asciiTheme="minorHAnsi" w:eastAsiaTheme="minorEastAsia" w:hAnsiTheme="minorHAnsi" w:cstheme="minorBidi"/>
                 <w:noProof/>
                 <w:sz w:val="22"/>
                 <w:szCs w:val="22"/>
               </w:rPr>
-              <w:t>7.</w:t>
-            </w:r>
-            <w:r>
-              <w:rPr>
-                <w:rFonts w:ascii="Arial" w:eastAsiaTheme="minorEastAsia" w:hAnsi="Arial" w:cs="Arial"/>
+              <w:tab/>
+            </w:r>
+            <w:r>
+              <w:rPr>
+                <w:rStyle w:val="Hyperlink"/>
+                <w:noProof/>
+              </w:rPr>
+              <w:t>Key Abstractions</w:t>
+            </w:r>
+            <w:r>
+              <w:rPr>
+                <w:noProof/>
+                <w:webHidden/>
+              </w:rPr>
+              <w:tab/>
+            </w:r>
+            <w:r>
+              <w:rPr>
+                <w:noProof/>
+                <w:webHidden/>
+              </w:rPr>
+              <w:fldChar w:fldCharType="begin"/>
+            </w:r>
+            <w:r>
+              <w:rPr>
+                <w:noProof/>
+                <w:webHidden/>
+              </w:rPr>
+              <w:instrText xml:space="preserve"> PAGEREF _Toc104752782 \h </w:instrText>
+            </w:r>
+            <w:r>
+              <w:rPr>
+                <w:noProof/>
+                <w:webHidden/>
+              </w:rPr>
+            </w:r>
+            <w:r>
+              <w:rPr>
+                <w:noProof/>
+                <w:webHidden/>
+              </w:rPr>
+              <w:fldChar w:fldCharType="separate"/>
+            </w:r>
+            <w:r>
+              <w:rPr>
+                <w:noProof/>
+                <w:webHidden/>
+              </w:rPr>
+              <w:t>6</w:t>
+            </w:r>
+            <w:r>
+              <w:rPr>
+                <w:noProof/>
+                <w:webHidden/>
+              </w:rPr>
+              <w:fldChar w:fldCharType="end"/>
+            </w:r>
+          </w:hyperlink>
+        </w:p>
+        <w:p>
+          <w:pPr>
+            <w:pStyle w:val="TOC1"/>
+            <w:tabs>
+              <w:tab w:val="left" w:pos="432"/>
+            </w:tabs>
+            <w:rPr>
+              <w:rFonts w:asciiTheme="minorHAnsi" w:eastAsiaTheme="minorEastAsia" w:hAnsiTheme="minorHAnsi" w:cstheme="minorBidi"/>
+              <w:noProof/>
+              <w:sz w:val="22"/>
+              <w:szCs w:val="22"/>
+            </w:rPr>
+          </w:pPr>
+          <w:hyperlink w:anchor="_Toc104752783" w:history="1">
+            <w:r>
+              <w:rPr>
+                <w:rStyle w:val="Hyperlink"/>
+                <w:noProof/>
+              </w:rPr>
+              <w:t>8.</w:t>
+            </w:r>
+            <w:r>
+              <w:rPr>
+                <w:rFonts w:asciiTheme="minorHAnsi" w:eastAsiaTheme="minorEastAsia" w:hAnsiTheme="minorHAnsi" w:cstheme="minorBidi"/>
                 <w:noProof/>
                 <w:sz w:val="22"/>
                 <w:szCs w:val="22"/>
@@ -1845,79 +1895,278 @@
             <w:r>
               <w:rPr>
                 <w:rStyle w:val="Hyperlink"/>
-                <w:rFonts w:ascii="Arial" w:hAnsi="Arial" w:cs="Arial"/>
+                <w:noProof/>
+              </w:rPr>
+              <w:t>Layers or architectural framework</w:t>
+            </w:r>
+            <w:r>
+              <w:rPr>
+                <w:noProof/>
+                <w:webHidden/>
+              </w:rPr>
+              <w:tab/>
+            </w:r>
+            <w:r>
+              <w:rPr>
+                <w:noProof/>
+                <w:webHidden/>
+              </w:rPr>
+              <w:fldChar w:fldCharType="begin"/>
+            </w:r>
+            <w:r>
+              <w:rPr>
+                <w:noProof/>
+                <w:webHidden/>
+              </w:rPr>
+              <w:instrText xml:space="preserve"> PAGEREF _Toc104752783 \h </w:instrText>
+            </w:r>
+            <w:r>
+              <w:rPr>
+                <w:noProof/>
+                <w:webHidden/>
+              </w:rPr>
+            </w:r>
+            <w:r>
+              <w:rPr>
+                <w:noProof/>
+                <w:webHidden/>
+              </w:rPr>
+              <w:fldChar w:fldCharType="separate"/>
+            </w:r>
+            <w:r>
+              <w:rPr>
+                <w:noProof/>
+                <w:webHidden/>
+              </w:rPr>
+              <w:t>6</w:t>
+            </w:r>
+            <w:r>
+              <w:rPr>
+                <w:noProof/>
+                <w:webHidden/>
+              </w:rPr>
+              <w:fldChar w:fldCharType="end"/>
+            </w:r>
+          </w:hyperlink>
+        </w:p>
+        <w:p>
+          <w:pPr>
+            <w:pStyle w:val="TOC1"/>
+            <w:tabs>
+              <w:tab w:val="left" w:pos="432"/>
+            </w:tabs>
+            <w:rPr>
+              <w:rFonts w:asciiTheme="minorHAnsi" w:eastAsiaTheme="minorEastAsia" w:hAnsiTheme="minorHAnsi" w:cstheme="minorBidi"/>
+              <w:noProof/>
+              <w:sz w:val="22"/>
+              <w:szCs w:val="22"/>
+            </w:rPr>
+          </w:pPr>
+          <w:hyperlink w:anchor="_Toc104752784" w:history="1">
+            <w:r>
+              <w:rPr>
+                <w:rStyle w:val="Hyperlink"/>
+                <w:noProof/>
+              </w:rPr>
+              <w:t>9.</w:t>
+            </w:r>
+            <w:r>
+              <w:rPr>
+                <w:rFonts w:asciiTheme="minorHAnsi" w:eastAsiaTheme="minorEastAsia" w:hAnsiTheme="minorHAnsi" w:cstheme="minorBidi"/>
                 <w:noProof/>
                 <w:sz w:val="22"/>
                 <w:szCs w:val="22"/>
               </w:rPr>
-              <w:t>Layers or architectural framework</w:t>
-            </w:r>
-            <w:r>
-              <w:rPr>
-                <w:rFonts w:ascii="Arial" w:hAnsi="Arial" w:cs="Arial"/>
-                <w:noProof/>
-                <w:webHidden/>
-                <w:sz w:val="22"/>
-                <w:szCs w:val="22"/>
-              </w:rPr>
               <w:tab/>
             </w:r>
             <w:r>
               <w:rPr>
-                <w:rFonts w:ascii="Arial" w:hAnsi="Arial" w:cs="Arial"/>
-                <w:noProof/>
-                <w:webHidden/>
-                <w:sz w:val="22"/>
-                <w:szCs w:val="22"/>
+                <w:rStyle w:val="Hyperlink"/>
+                <w:noProof/>
+              </w:rPr>
+              <w:t>Architectural views</w:t>
+            </w:r>
+            <w:r>
+              <w:rPr>
+                <w:noProof/>
+                <w:webHidden/>
+              </w:rPr>
+              <w:tab/>
+            </w:r>
+            <w:r>
+              <w:rPr>
+                <w:noProof/>
+                <w:webHidden/>
               </w:rPr>
               <w:fldChar w:fldCharType="begin"/>
             </w:r>
             <w:r>
               <w:rPr>
-                <w:rFonts w:ascii="Arial" w:hAnsi="Arial" w:cs="Arial"/>
-                <w:noProof/>
-                <w:webHidden/>
-                <w:sz w:val="22"/>
-                <w:szCs w:val="22"/>
-              </w:rPr>
-              <w:instrText xml:space="preserve"> PAGEREF _Toc101630765 \h </w:instrText>
-            </w:r>
-            <w:r>
-              <w:rPr>
-                <w:rFonts w:ascii="Arial" w:hAnsi="Arial" w:cs="Arial"/>
-                <w:noProof/>
-                <w:webHidden/>
-                <w:sz w:val="22"/>
-                <w:szCs w:val="22"/>
-              </w:rPr>
-            </w:r>
-            <w:r>
-              <w:rPr>
-                <w:rFonts w:ascii="Arial" w:hAnsi="Arial" w:cs="Arial"/>
-                <w:noProof/>
-                <w:webHidden/>
-                <w:sz w:val="22"/>
-                <w:szCs w:val="22"/>
+                <w:noProof/>
+                <w:webHidden/>
+              </w:rPr>
+              <w:instrText xml:space="preserve"> PAGEREF _Toc104752784 \h </w:instrText>
+            </w:r>
+            <w:r>
+              <w:rPr>
+                <w:noProof/>
+                <w:webHidden/>
+              </w:rPr>
+            </w:r>
+            <w:r>
+              <w:rPr>
+                <w:noProof/>
+                <w:webHidden/>
               </w:rPr>
               <w:fldChar w:fldCharType="separate"/>
             </w:r>
             <w:r>
               <w:rPr>
-                <w:rFonts w:ascii="Arial" w:hAnsi="Arial" w:cs="Arial"/>
-                <w:noProof/>
-                <w:webHidden/>
-                <w:sz w:val="22"/>
-                <w:szCs w:val="22"/>
-              </w:rPr>
-              <w:t>5</w:t>
-            </w:r>
-            <w:r>
-              <w:rPr>
-                <w:rFonts w:ascii="Arial" w:hAnsi="Arial" w:cs="Arial"/>
-                <w:noProof/>
-                <w:webHidden/>
-                <w:sz w:val="22"/>
-                <w:szCs w:val="22"/>
+                <w:noProof/>
+                <w:webHidden/>
+              </w:rPr>
+              <w:t>7</w:t>
+            </w:r>
+            <w:r>
+              <w:rPr>
+                <w:noProof/>
+                <w:webHidden/>
+              </w:rPr>
+              <w:fldChar w:fldCharType="end"/>
+            </w:r>
+          </w:hyperlink>
+        </w:p>
+        <w:p>
+          <w:pPr>
+            <w:pStyle w:val="TOC2"/>
+            <w:rPr>
+              <w:rFonts w:asciiTheme="minorHAnsi" w:eastAsiaTheme="minorEastAsia" w:hAnsiTheme="minorHAnsi" w:cstheme="minorBidi"/>
+              <w:noProof/>
+              <w:sz w:val="22"/>
+              <w:szCs w:val="22"/>
+            </w:rPr>
+          </w:pPr>
+          <w:hyperlink w:anchor="_Toc104752785" w:history="1">
+            <w:r>
+              <w:rPr>
+                <w:rStyle w:val="Hyperlink"/>
+                <w:noProof/>
+              </w:rPr>
+              <w:t>Operational View</w:t>
+            </w:r>
+            <w:r>
+              <w:rPr>
+                <w:noProof/>
+                <w:webHidden/>
+              </w:rPr>
+              <w:tab/>
+            </w:r>
+            <w:r>
+              <w:rPr>
+                <w:noProof/>
+                <w:webHidden/>
+              </w:rPr>
+              <w:fldChar w:fldCharType="begin"/>
+            </w:r>
+            <w:r>
+              <w:rPr>
+                <w:noProof/>
+                <w:webHidden/>
+              </w:rPr>
+              <w:instrText xml:space="preserve"> PAGEREF _Toc104752785 \h </w:instrText>
+            </w:r>
+            <w:r>
+              <w:rPr>
+                <w:noProof/>
+                <w:webHidden/>
+              </w:rPr>
+            </w:r>
+            <w:r>
+              <w:rPr>
+                <w:noProof/>
+                <w:webHidden/>
+              </w:rPr>
+              <w:fldChar w:fldCharType="separate"/>
+            </w:r>
+            <w:r>
+              <w:rPr>
+                <w:noProof/>
+                <w:webHidden/>
+              </w:rPr>
+              <w:t>7</w:t>
+            </w:r>
+            <w:r>
+              <w:rPr>
+                <w:noProof/>
+                <w:webHidden/>
+              </w:rPr>
+              <w:fldChar w:fldCharType="end"/>
+            </w:r>
+          </w:hyperlink>
+        </w:p>
+        <w:p>
+          <w:pPr>
+            <w:pStyle w:val="TOC2"/>
+            <w:rPr>
+              <w:rFonts w:asciiTheme="minorHAnsi" w:eastAsiaTheme="minorEastAsia" w:hAnsiTheme="minorHAnsi" w:cstheme="minorBidi"/>
+              <w:noProof/>
+              <w:sz w:val="22"/>
+              <w:szCs w:val="22"/>
+            </w:rPr>
+          </w:pPr>
+          <w:hyperlink w:anchor="_Toc104752786" w:history="1">
+            <w:r>
+              <w:rPr>
+                <w:rStyle w:val="Hyperlink"/>
+                <w:noProof/>
+              </w:rPr>
+              <w:t>Database Model View</w:t>
+            </w:r>
+            <w:r>
+              <w:rPr>
+                <w:noProof/>
+                <w:webHidden/>
+              </w:rPr>
+              <w:tab/>
+            </w:r>
+            <w:r>
+              <w:rPr>
+                <w:noProof/>
+                <w:webHidden/>
+              </w:rPr>
+              <w:fldChar w:fldCharType="begin"/>
+            </w:r>
+            <w:r>
+              <w:rPr>
+                <w:noProof/>
+                <w:webHidden/>
+              </w:rPr>
+              <w:instrText xml:space="preserve"> PAGEREF _Toc104752786 \h </w:instrText>
+            </w:r>
+            <w:r>
+              <w:rPr>
+                <w:noProof/>
+                <w:webHidden/>
+              </w:rPr>
+            </w:r>
+            <w:r>
+              <w:rPr>
+                <w:noProof/>
+                <w:webHidden/>
+              </w:rPr>
+              <w:fldChar w:fldCharType="separate"/>
+            </w:r>
+            <w:r>
+              <w:rPr>
+                <w:noProof/>
+                <w:webHidden/>
+              </w:rPr>
+              <w:t>7</w:t>
+            </w:r>
+            <w:r>
+              <w:rPr>
+                <w:noProof/>
+                <w:webHidden/>
               </w:rPr>
               <w:fldChar w:fldCharType="end"/>
             </w:r>
@@ -1939,6 +2188,8 @@
       <w:pPr>
         <w:pStyle w:val="Title"/>
       </w:pPr>
+      <w:bookmarkStart w:id="0" w:name="_GoBack"/>
+      <w:bookmarkEnd w:id="0"/>
       <w:r>
         <w:br w:type="page"/>
       </w:r>
@@ -1968,13 +2219,13 @@
       <w:pPr>
         <w:pStyle w:val="Heading1"/>
       </w:pPr>
-      <w:bookmarkStart w:id="0" w:name="_Toc101630756"/>
       <w:bookmarkStart w:id="1" w:name="_Toc436203377"/>
       <w:bookmarkStart w:id="2" w:name="_Toc452813577"/>
+      <w:bookmarkStart w:id="3" w:name="_Toc104752772"/>
       <w:r>
         <w:t>Purpose</w:t>
       </w:r>
-      <w:bookmarkEnd w:id="0"/>
+      <w:bookmarkEnd w:id="3"/>
     </w:p>
     <w:p/>
     <w:p>
@@ -2011,7 +2262,7 @@
       <w:pPr>
         <w:pStyle w:val="Heading1"/>
       </w:pPr>
-      <w:bookmarkStart w:id="3" w:name="_Toc101630757"/>
+      <w:bookmarkStart w:id="4" w:name="_Toc104752773"/>
       <w:bookmarkEnd w:id="1"/>
       <w:bookmarkEnd w:id="2"/>
       <w:r>
@@ -2029,7 +2280,7 @@
       <w:r>
         <w:t>hilosophy</w:t>
       </w:r>
-      <w:bookmarkEnd w:id="3"/>
+      <w:bookmarkEnd w:id="4"/>
     </w:p>
     <w:p>
       <w:pPr>
@@ -2247,7 +2498,7 @@
       <w:pPr>
         <w:pStyle w:val="Heading1"/>
       </w:pPr>
-      <w:bookmarkStart w:id="4" w:name="_Toc101630758"/>
+      <w:bookmarkStart w:id="5" w:name="_Toc104752774"/>
       <w:r>
         <w:t xml:space="preserve">Assumptions and </w:t>
       </w:r>
@@ -2257,7 +2508,7 @@
       <w:r>
         <w:t>ependencies</w:t>
       </w:r>
-      <w:bookmarkEnd w:id="4"/>
+      <w:bookmarkEnd w:id="5"/>
     </w:p>
     <w:p>
       <w:pPr>
@@ -2325,7 +2576,7 @@
       <w:pPr>
         <w:pStyle w:val="Heading1"/>
       </w:pPr>
-      <w:bookmarkStart w:id="5" w:name="_Toc101630759"/>
+      <w:bookmarkStart w:id="6" w:name="_Toc104752775"/>
       <w:r>
         <w:t xml:space="preserve">Architecturally </w:t>
       </w:r>
@@ -2341,7 +2592,7 @@
       <w:r>
         <w:t>equirements</w:t>
       </w:r>
-      <w:bookmarkEnd w:id="5"/>
+      <w:bookmarkEnd w:id="6"/>
     </w:p>
     <w:p/>
     <w:p/>
@@ -2481,7 +2732,7 @@
       <w:pPr>
         <w:pStyle w:val="Heading1"/>
       </w:pPr>
-      <w:bookmarkStart w:id="6" w:name="_Toc101630760"/>
+      <w:bookmarkStart w:id="7" w:name="_Toc104752776"/>
       <w:r>
         <w:t xml:space="preserve">Decisions, </w:t>
       </w:r>
@@ -2497,7 +2748,7 @@
       <w:r>
         <w:t>ustifications</w:t>
       </w:r>
-      <w:bookmarkEnd w:id="6"/>
+      <w:bookmarkEnd w:id="7"/>
     </w:p>
     <w:p>
       <w:pPr>
@@ -2610,42 +2861,150 @@
           <w:sz w:val="22"/>
           <w:szCs w:val="22"/>
         </w:rPr>
+        <w:t>System will utilize AWS for easier scalability and out of the box accessibility.</w:t>
+      </w:r>
+    </w:p>
+    <w:p>
+      <w:pPr>
+        <w:pStyle w:val="BodyText"/>
+        <w:numPr>
+          <w:ilvl w:val="0"/>
+          <w:numId w:val="35"/>
+        </w:numPr>
+        <w:rPr>
+          <w:rFonts w:ascii="Arial" w:hAnsi="Arial" w:cs="Arial"/>
+          <w:sz w:val="22"/>
+          <w:szCs w:val="22"/>
+        </w:rPr>
+      </w:pPr>
+      <w:r>
+        <w:rPr>
+          <w:rFonts w:ascii="Arial" w:hAnsi="Arial" w:cs="Arial"/>
+          <w:sz w:val="22"/>
+          <w:szCs w:val="22"/>
+        </w:rPr>
         <w:t>Modules and services implemented within the system shall serve a single purpose (e.g. Login system should not contain order information as it has nothing to do with the ordered goods). This approach allows us to eject modules into services as needed.</w:t>
       </w:r>
     </w:p>
     <w:p>
       <w:pPr>
         <w:pStyle w:val="BodyText"/>
-        <w:rPr>
-          <w:rFonts w:ascii="Arial" w:hAnsi="Arial" w:cs="Arial"/>
-          <w:sz w:val="22"/>
-          <w:szCs w:val="22"/>
-        </w:rPr>
-      </w:pPr>
+        <w:numPr>
+          <w:ilvl w:val="0"/>
+          <w:numId w:val="35"/>
+        </w:numPr>
+        <w:rPr>
+          <w:rFonts w:ascii="Arial" w:hAnsi="Arial" w:cs="Arial"/>
+          <w:sz w:val="22"/>
+          <w:szCs w:val="22"/>
+        </w:rPr>
+      </w:pPr>
+      <w:r>
+        <w:rPr>
+          <w:rFonts w:ascii="Arial" w:hAnsi="Arial" w:cs="Arial"/>
+          <w:sz w:val="22"/>
+          <w:szCs w:val="22"/>
+        </w:rPr>
+        <w:t>The system will be developed with Java programming language as it allows to develop a system on all major OS environments.</w:t>
+      </w:r>
+    </w:p>
+    <w:p>
+      <w:pPr>
+        <w:pStyle w:val="BodyText"/>
+        <w:numPr>
+          <w:ilvl w:val="0"/>
+          <w:numId w:val="35"/>
+        </w:numPr>
+        <w:rPr>
+          <w:rFonts w:ascii="Arial" w:hAnsi="Arial" w:cs="Arial"/>
+          <w:sz w:val="22"/>
+          <w:szCs w:val="22"/>
+        </w:rPr>
+      </w:pPr>
+      <w:r>
+        <w:rPr>
+          <w:rFonts w:ascii="Arial" w:hAnsi="Arial" w:cs="Arial"/>
+          <w:sz w:val="22"/>
+          <w:szCs w:val="22"/>
+        </w:rPr>
+        <w:t>The system will be prototyped and then migrated to a container native environment, hence the target system shall be Linux based.</w:t>
+      </w:r>
+    </w:p>
+    <w:p>
+      <w:pPr>
+        <w:pStyle w:val="BodyText"/>
+        <w:numPr>
+          <w:ilvl w:val="0"/>
+          <w:numId w:val="35"/>
+        </w:numPr>
+        <w:rPr>
+          <w:rFonts w:ascii="Arial" w:hAnsi="Arial" w:cs="Arial"/>
+          <w:sz w:val="22"/>
+          <w:szCs w:val="22"/>
+        </w:rPr>
+      </w:pPr>
+      <w:r>
+        <w:rPr>
+          <w:rFonts w:ascii="Arial" w:hAnsi="Arial" w:cs="Arial"/>
+          <w:sz w:val="22"/>
+          <w:szCs w:val="22"/>
+        </w:rPr>
+        <w:t>The system will run on instances or containers hosted on AWS.</w:t>
+      </w:r>
+    </w:p>
+    <w:p>
+      <w:pPr>
+        <w:pStyle w:val="BodyText"/>
+        <w:numPr>
+          <w:ilvl w:val="0"/>
+          <w:numId w:val="35"/>
+        </w:numPr>
+        <w:rPr>
+          <w:rFonts w:ascii="Arial" w:hAnsi="Arial" w:cs="Arial"/>
+          <w:sz w:val="22"/>
+          <w:szCs w:val="22"/>
+        </w:rPr>
+      </w:pPr>
+      <w:r>
+        <w:rPr>
+          <w:rFonts w:ascii="Arial" w:hAnsi="Arial" w:cs="Arial"/>
+          <w:sz w:val="22"/>
+          <w:szCs w:val="22"/>
+        </w:rPr>
+        <w:t xml:space="preserve"> The system shall use MySQL Server as a relational database system as it has a community edition for zero cost development and have native support for both Java platform and AWS systems.</w:t>
+      </w:r>
+      <w:r>
+        <w:rPr>
+          <w:rFonts w:ascii="Arial" w:hAnsi="Arial" w:cs="Arial"/>
+          <w:sz w:val="22"/>
+          <w:szCs w:val="22"/>
+        </w:rPr>
+        <w:t xml:space="preserve"> </w:t>
+      </w:r>
     </w:p>
     <w:p>
       <w:pPr>
         <w:pStyle w:val="Heading1"/>
       </w:pPr>
-      <w:bookmarkStart w:id="7" w:name="_Toc101630761"/>
+      <w:bookmarkStart w:id="8" w:name="_Toc104752777"/>
       <w:r>
         <w:t>Architectural Mechanisms</w:t>
       </w:r>
-      <w:bookmarkEnd w:id="7"/>
+      <w:bookmarkEnd w:id="8"/>
     </w:p>
     <w:p/>
     <w:p>
       <w:pPr>
         <w:pStyle w:val="Heading2"/>
       </w:pPr>
-      <w:bookmarkStart w:id="8" w:name="_Toc101630762"/>
+      <w:bookmarkStart w:id="9" w:name="_Toc104752778"/>
       <w:r>
         <w:t>Architectural Mechanism 1</w:t>
       </w:r>
       <w:r>
         <w:t xml:space="preserve"> – Presentation</w:t>
       </w:r>
-      <w:bookmarkEnd w:id="8"/>
+      <w:bookmarkEnd w:id="9"/>
     </w:p>
     <w:p>
       <w:pPr>
@@ -2670,14 +3029,14 @@
       <w:pPr>
         <w:pStyle w:val="Heading2"/>
       </w:pPr>
-      <w:bookmarkStart w:id="9" w:name="_Toc101630763"/>
+      <w:bookmarkStart w:id="10" w:name="_Toc104752779"/>
       <w:r>
         <w:t>Architectural Mechanism 2</w:t>
       </w:r>
       <w:r>
         <w:t xml:space="preserve"> – Controller</w:t>
       </w:r>
-      <w:bookmarkEnd w:id="9"/>
+      <w:bookmarkEnd w:id="10"/>
     </w:p>
     <w:p>
       <w:pPr>
@@ -2702,11 +3061,11 @@
       <w:pPr>
         <w:pStyle w:val="Heading2"/>
       </w:pPr>
-      <w:bookmarkStart w:id="10" w:name="_Toc101630764"/>
+      <w:bookmarkStart w:id="11" w:name="_Toc104752780"/>
       <w:r>
         <w:t>Architectural Mechanism 3 – Model</w:t>
       </w:r>
-      <w:bookmarkEnd w:id="10"/>
+      <w:bookmarkEnd w:id="11"/>
     </w:p>
     <w:p>
       <w:pPr>
@@ -2729,6 +3088,17 @@
     </w:p>
     <w:p>
       <w:pPr>
+        <w:pStyle w:val="Heading2"/>
+      </w:pPr>
+      <w:bookmarkStart w:id="12" w:name="_Toc104752781"/>
+      <w:r>
+        <w:lastRenderedPageBreak/>
+        <w:t>Architectural Mechanism 4 – Reliability</w:t>
+      </w:r>
+      <w:bookmarkEnd w:id="12"/>
+    </w:p>
+    <w:p>
+      <w:pPr>
         <w:pStyle w:val="BodyText"/>
         <w:ind w:left="360"/>
         <w:rPr>
@@ -2737,28 +3107,32 @@
           <w:szCs w:val="22"/>
         </w:rPr>
       </w:pPr>
-    </w:p>
-    <w:p>
-      <w:pPr>
-        <w:pStyle w:val="Heading1"/>
-      </w:pPr>
-      <w:bookmarkStart w:id="11" w:name="_Toc101630765"/>
-      <w:r>
-        <w:t xml:space="preserve">Layers or </w:t>
-      </w:r>
-      <w:r>
-        <w:t>a</w:t>
-      </w:r>
-      <w:r>
-        <w:t xml:space="preserve">rchitectural </w:t>
-      </w:r>
-      <w:r>
-        <w:t>f</w:t>
-      </w:r>
-      <w:r>
-        <w:t>ramework</w:t>
-      </w:r>
-      <w:bookmarkEnd w:id="11"/>
+      <w:r>
+        <w:rPr>
+          <w:rFonts w:ascii="Arial" w:hAnsi="Arial" w:cs="Arial"/>
+          <w:sz w:val="22"/>
+          <w:szCs w:val="22"/>
+        </w:rPr>
+        <w:t xml:space="preserve">System will run as a </w:t>
+      </w:r>
+      <w:proofErr w:type="spellStart"/>
+      <w:r>
+        <w:rPr>
+          <w:rFonts w:ascii="Arial" w:hAnsi="Arial" w:cs="Arial"/>
+          <w:sz w:val="22"/>
+          <w:szCs w:val="22"/>
+        </w:rPr>
+        <w:t>systemd</w:t>
+      </w:r>
+      <w:proofErr w:type="spellEnd"/>
+      <w:r>
+        <w:rPr>
+          <w:rFonts w:ascii="Arial" w:hAnsi="Arial" w:cs="Arial"/>
+          <w:sz w:val="22"/>
+          <w:szCs w:val="22"/>
+        </w:rPr>
+        <w:t xml:space="preserve"> service for the initial version on a Linux box with a restart rules to self-heal in case of unexpected error cases. Containerized version will be subject to a generic health check mechanism on both application and container level. In case of an unexpected failure occurrence, a new container will be spanned and replaced with the stale version.</w:t>
+      </w:r>
     </w:p>
     <w:p/>
     <w:p>
@@ -2771,31 +3145,225 @@
           <w:szCs w:val="22"/>
         </w:rPr>
       </w:pPr>
-      <w:r>
-        <w:rPr>
-          <w:rFonts w:ascii="Arial" w:hAnsi="Arial" w:cs="Arial"/>
-          <w:sz w:val="22"/>
-          <w:szCs w:val="22"/>
-        </w:rPr>
-        <w:t>The system will be implemented with</w:t>
-      </w:r>
-      <w:r>
-        <w:rPr>
-          <w:rFonts w:ascii="Arial" w:hAnsi="Arial" w:cs="Arial"/>
-          <w:sz w:val="22"/>
-          <w:szCs w:val="22"/>
-        </w:rPr>
-        <w:t xml:space="preserve"> well-known</w:t>
-      </w:r>
-      <w:r>
-        <w:rPr>
-          <w:rFonts w:ascii="Arial" w:hAnsi="Arial" w:cs="Arial"/>
-          <w:sz w:val="22"/>
-          <w:szCs w:val="22"/>
-        </w:rPr>
-        <w:t xml:space="preserve"> Model-View-Controller (MVC) architectural pattern. This pattern enables the modular structure of the system while it requires minimum amount of boilerplate code for developing minimum viable product.</w:t>
-      </w:r>
-    </w:p>
+    </w:p>
+    <w:p>
+      <w:pPr>
+        <w:pStyle w:val="BodyText"/>
+        <w:rPr>
+          <w:rFonts w:ascii="Arial" w:hAnsi="Arial" w:cs="Arial"/>
+          <w:sz w:val="22"/>
+          <w:szCs w:val="22"/>
+        </w:rPr>
+      </w:pPr>
+    </w:p>
+    <w:p>
+      <w:pPr>
+        <w:pStyle w:val="Heading1"/>
+      </w:pPr>
+      <w:bookmarkStart w:id="13" w:name="_Toc104752782"/>
+      <w:r>
+        <w:t>Key Abstractions</w:t>
+      </w:r>
+      <w:bookmarkEnd w:id="13"/>
+    </w:p>
+    <w:p>
+      <w:pPr>
+        <w:pStyle w:val="BodyText"/>
+        <w:numPr>
+          <w:ilvl w:val="0"/>
+          <w:numId w:val="38"/>
+        </w:numPr>
+        <w:rPr>
+          <w:rFonts w:ascii="Arial" w:hAnsi="Arial" w:cs="Arial"/>
+          <w:sz w:val="22"/>
+          <w:szCs w:val="22"/>
+        </w:rPr>
+      </w:pPr>
+      <w:proofErr w:type="spellStart"/>
+      <w:r>
+        <w:rPr>
+          <w:rFonts w:ascii="Arial" w:hAnsi="Arial" w:cs="Arial"/>
+          <w:sz w:val="22"/>
+          <w:szCs w:val="22"/>
+        </w:rPr>
+        <w:t>Thymeleaf</w:t>
+      </w:r>
+      <w:proofErr w:type="spellEnd"/>
+      <w:r>
+        <w:rPr>
+          <w:rFonts w:ascii="Arial" w:hAnsi="Arial" w:cs="Arial"/>
+          <w:sz w:val="22"/>
+          <w:szCs w:val="22"/>
+        </w:rPr>
+        <w:t xml:space="preserve"> will be the main </w:t>
+      </w:r>
+      <w:proofErr w:type="spellStart"/>
+      <w:r>
+        <w:rPr>
+          <w:rFonts w:ascii="Arial" w:hAnsi="Arial" w:cs="Arial"/>
+          <w:sz w:val="22"/>
+          <w:szCs w:val="22"/>
+        </w:rPr>
+        <w:t>templating</w:t>
+      </w:r>
+      <w:proofErr w:type="spellEnd"/>
+      <w:r>
+        <w:rPr>
+          <w:rFonts w:ascii="Arial" w:hAnsi="Arial" w:cs="Arial"/>
+          <w:sz w:val="22"/>
+          <w:szCs w:val="22"/>
+        </w:rPr>
+        <w:t xml:space="preserve"> engine for the HTML content (i.e. View portion of the architecture).</w:t>
+      </w:r>
+    </w:p>
+    <w:p>
+      <w:pPr>
+        <w:pStyle w:val="BodyText"/>
+        <w:numPr>
+          <w:ilvl w:val="0"/>
+          <w:numId w:val="38"/>
+        </w:numPr>
+        <w:rPr>
+          <w:rFonts w:ascii="Arial" w:hAnsi="Arial" w:cs="Arial"/>
+          <w:sz w:val="22"/>
+          <w:szCs w:val="22"/>
+        </w:rPr>
+      </w:pPr>
+      <w:proofErr w:type="spellStart"/>
+      <w:r>
+        <w:rPr>
+          <w:rFonts w:ascii="Arial" w:hAnsi="Arial" w:cs="Arial"/>
+          <w:sz w:val="22"/>
+          <w:szCs w:val="22"/>
+        </w:rPr>
+        <w:t>Thymeleaf</w:t>
+      </w:r>
+      <w:proofErr w:type="spellEnd"/>
+      <w:r>
+        <w:rPr>
+          <w:rFonts w:ascii="Arial" w:hAnsi="Arial" w:cs="Arial"/>
+          <w:sz w:val="22"/>
+          <w:szCs w:val="22"/>
+        </w:rPr>
+        <w:t xml:space="preserve"> templates</w:t>
+      </w:r>
+      <w:r>
+        <w:rPr>
+          <w:rFonts w:ascii="Arial" w:hAnsi="Arial" w:cs="Arial"/>
+          <w:sz w:val="22"/>
+          <w:szCs w:val="22"/>
+        </w:rPr>
+        <w:t xml:space="preserve"> will be filled with the data supplied from the controller classes (e.g. </w:t>
+      </w:r>
+      <w:proofErr w:type="spellStart"/>
+      <w:r>
+        <w:rPr>
+          <w:rFonts w:ascii="Arial" w:hAnsi="Arial" w:cs="Arial"/>
+          <w:sz w:val="22"/>
+          <w:szCs w:val="22"/>
+        </w:rPr>
+        <w:t>MainController</w:t>
+      </w:r>
+      <w:proofErr w:type="spellEnd"/>
+      <w:r>
+        <w:rPr>
+          <w:rFonts w:ascii="Arial" w:hAnsi="Arial" w:cs="Arial"/>
+          <w:sz w:val="22"/>
+          <w:szCs w:val="22"/>
+        </w:rPr>
+        <w:t xml:space="preserve">, </w:t>
+      </w:r>
+      <w:proofErr w:type="spellStart"/>
+      <w:r>
+        <w:rPr>
+          <w:rFonts w:ascii="Arial" w:hAnsi="Arial" w:cs="Arial"/>
+          <w:sz w:val="22"/>
+          <w:szCs w:val="22"/>
+        </w:rPr>
+        <w:t>WebSecurityController</w:t>
+      </w:r>
+      <w:proofErr w:type="spellEnd"/>
+      <w:r>
+        <w:rPr>
+          <w:rFonts w:ascii="Arial" w:hAnsi="Arial" w:cs="Arial"/>
+          <w:sz w:val="22"/>
+          <w:szCs w:val="22"/>
+        </w:rPr>
+        <w:t xml:space="preserve"> etc.).</w:t>
+      </w:r>
+    </w:p>
+    <w:p>
+      <w:pPr>
+        <w:pStyle w:val="BodyText"/>
+        <w:numPr>
+          <w:ilvl w:val="0"/>
+          <w:numId w:val="38"/>
+        </w:numPr>
+        <w:rPr>
+          <w:rFonts w:ascii="Arial" w:hAnsi="Arial" w:cs="Arial"/>
+          <w:sz w:val="22"/>
+          <w:szCs w:val="22"/>
+        </w:rPr>
+      </w:pPr>
+      <w:r>
+        <w:rPr>
+          <w:rFonts w:ascii="Arial" w:hAnsi="Arial" w:cs="Arial"/>
+          <w:sz w:val="22"/>
+          <w:szCs w:val="22"/>
+        </w:rPr>
+        <w:t xml:space="preserve">Every request made by the clients will directly invoke the related controller on the </w:t>
+      </w:r>
+      <w:r>
+        <w:rPr>
+          <w:rFonts w:ascii="Arial" w:hAnsi="Arial" w:cs="Arial"/>
+          <w:sz w:val="22"/>
+          <w:szCs w:val="22"/>
+        </w:rPr>
+        <w:t>URL</w:t>
+      </w:r>
+      <w:r>
+        <w:rPr>
+          <w:rFonts w:ascii="Arial" w:hAnsi="Arial" w:cs="Arial"/>
+          <w:sz w:val="22"/>
+          <w:szCs w:val="22"/>
+        </w:rPr>
+        <w:t xml:space="preserve"> path and the requested data will be sanitized and verified by the controller.</w:t>
+      </w:r>
+    </w:p>
+    <w:p>
+      <w:pPr>
+        <w:pStyle w:val="BodyText"/>
+        <w:ind w:left="0"/>
+        <w:rPr>
+          <w:rFonts w:ascii="Arial" w:hAnsi="Arial" w:cs="Arial"/>
+          <w:sz w:val="22"/>
+          <w:szCs w:val="22"/>
+        </w:rPr>
+      </w:pPr>
+    </w:p>
+    <w:p>
+      <w:pPr>
+        <w:pStyle w:val="Heading1"/>
+      </w:pPr>
+      <w:bookmarkStart w:id="14" w:name="_Toc104752783"/>
+      <w:r>
+        <w:t xml:space="preserve">Layers or </w:t>
+      </w:r>
+      <w:r>
+        <w:t>a</w:t>
+      </w:r>
+      <w:r>
+        <w:t xml:space="preserve">rchitectural </w:t>
+      </w:r>
+      <w:r>
+        <w:t>f</w:t>
+      </w:r>
+      <w:r>
+        <w:t>ramework</w:t>
+      </w:r>
+      <w:bookmarkEnd w:id="14"/>
+    </w:p>
+    <w:p/>
     <w:p>
       <w:pPr>
         <w:pStyle w:val="BodyText"/>
@@ -2806,26 +3374,117 @@
           <w:szCs w:val="22"/>
         </w:rPr>
       </w:pPr>
+      <w:r>
+        <w:rPr>
+          <w:rFonts w:ascii="Arial" w:hAnsi="Arial" w:cs="Arial"/>
+          <w:sz w:val="22"/>
+          <w:szCs w:val="22"/>
+        </w:rPr>
+        <w:t>The system will be implemented with</w:t>
+      </w:r>
+      <w:r>
+        <w:rPr>
+          <w:rFonts w:ascii="Arial" w:hAnsi="Arial" w:cs="Arial"/>
+          <w:sz w:val="22"/>
+          <w:szCs w:val="22"/>
+        </w:rPr>
+        <w:t xml:space="preserve"> well-known</w:t>
+      </w:r>
+      <w:r>
+        <w:rPr>
+          <w:rFonts w:ascii="Arial" w:hAnsi="Arial" w:cs="Arial"/>
+          <w:sz w:val="22"/>
+          <w:szCs w:val="22"/>
+        </w:rPr>
+        <w:t xml:space="preserve"> Model-View-Controller (MVC) architectural pattern. This pattern enables the modular structure of the system while it requires minimum amount of boilerplate code for developing minimum viable product.</w:t>
+      </w:r>
     </w:p>
     <w:p>
       <w:pPr>
         <w:pStyle w:val="BodyText"/>
         <w:ind w:left="360"/>
-      </w:pPr>
-      <w:r>
-        <w:rPr>
-          <w:rFonts w:ascii="Arial" w:hAnsi="Arial" w:cs="Arial"/>
-          <w:sz w:val="22"/>
-          <w:szCs w:val="22"/>
-        </w:rPr>
+        <w:rPr>
+          <w:rFonts w:ascii="Arial" w:hAnsi="Arial" w:cs="Arial"/>
+          <w:sz w:val="22"/>
+          <w:szCs w:val="22"/>
+        </w:rPr>
+      </w:pPr>
+    </w:p>
+    <w:p>
+      <w:pPr>
+        <w:pStyle w:val="BodyText"/>
+        <w:ind w:left="360"/>
+        <w:rPr>
+          <w:rFonts w:ascii="Arial" w:hAnsi="Arial" w:cs="Arial"/>
+          <w:sz w:val="22"/>
+          <w:szCs w:val="22"/>
+        </w:rPr>
+      </w:pPr>
+      <w:r>
+        <w:rPr>
+          <w:rFonts w:ascii="Arial" w:hAnsi="Arial" w:cs="Arial"/>
+          <w:sz w:val="22"/>
+          <w:szCs w:val="22"/>
+        </w:rPr>
+        <w:t>It is also extensible and flexible enough to implement new feature sets. Its monolithic structure makes it easy to deploy for demonstration purposes and works well for small systems that does not require scaling exponentially.</w:t>
+      </w:r>
+    </w:p>
+    <w:p>
+      <w:pPr>
+        <w:pStyle w:val="Heading1"/>
+      </w:pPr>
+      <w:bookmarkStart w:id="15" w:name="_Toc104752784"/>
+      <w:r>
         <w:lastRenderedPageBreak/>
-        <w:t>It is also extensible and flexible enough to implement new feature sets. Its monolithic structure makes it easy to deploy for demonstration purposes and works well for small systems that does not require scaling exponentially.</w:t>
-      </w:r>
-    </w:p>
-    <w:p/>
+        <w:t>Architectural views</w:t>
+      </w:r>
+      <w:bookmarkEnd w:id="15"/>
+    </w:p>
+    <w:p>
+      <w:pPr>
+        <w:pStyle w:val="Heading2"/>
+      </w:pPr>
+      <w:bookmarkStart w:id="16" w:name="_Toc104752785"/>
+      <w:r>
+        <w:t>Operational View</w:t>
+      </w:r>
+      <w:bookmarkEnd w:id="16"/>
+    </w:p>
+    <w:p>
+      <w:pPr>
+        <w:pStyle w:val="BodyText"/>
+        <w:ind w:left="360"/>
+      </w:pPr>
+      <w:r>
+        <w:pict>
+          <v:shape id="_x0000_i1027" type="#_x0000_t75" style="width:468pt;height:372pt">
+            <v:imagedata r:id="rId8" o:title="504-iter-3-classdiagram"/>
+          </v:shape>
+        </w:pict>
+      </w:r>
+    </w:p>
+    <w:p>
+      <w:pPr>
+        <w:pStyle w:val="Heading2"/>
+      </w:pPr>
+      <w:bookmarkStart w:id="17" w:name="_Toc104752786"/>
+      <w:r>
+        <w:t>Database Model View</w:t>
+      </w:r>
+      <w:bookmarkEnd w:id="17"/>
+    </w:p>
+    <w:p>
+      <w:r>
+        <w:pict>
+          <v:shape id="_x0000_i1028" type="#_x0000_t75" style="width:468pt;height:157.5pt">
+            <v:imagedata r:id="rId9" o:title="iter3-db-view"/>
+          </v:shape>
+        </w:pict>
+      </w:r>
+    </w:p>
     <w:sectPr>
-      <w:headerReference w:type="default" r:id="rId8"/>
-      <w:footerReference w:type="default" r:id="rId9"/>
+      <w:headerReference w:type="default" r:id="rId10"/>
+      <w:footerReference w:type="default" r:id="rId11"/>
       <w:pgSz w:w="12240" w:h="15840" w:code="1"/>
       <w:pgMar w:top="1440" w:right="1440" w:bottom="1440" w:left="1440" w:header="720" w:footer="720" w:gutter="0"/>
       <w:cols w:space="720"/>
@@ -2835,7 +3494,7 @@
 </file>
 
 <file path=word/endnotes.xml><?xml version="1.0" encoding="utf-8"?>
-<w:endnotes xmlns:wpc="http://schemas.microsoft.com/office/word/2010/wordprocessingCanvas" xmlns:cx="http://schemas.microsoft.com/office/drawing/2014/chartex" xmlns:cx1="http://schemas.microsoft.com/office/drawing/2015/9/8/chartex" xmlns:cx2="http://schemas.microsoft.com/office/drawing/2015/10/21/chartex" xmlns:cx3="http://schemas.microsoft.com/office/drawing/2016/5/9/chartex" xmlns:cx4="http://schemas.microsoft.com/office/drawing/2016/5/10/chartex" xmlns:cx5="http://schemas.microsoft.com/office/drawing/2016/5/11/chartex" xmlns:cx6="http://schemas.microsoft.com/office/drawing/2016/5/12/chartex" xmlns:cx7="http://schemas.microsoft.com/office/drawing/2016/5/13/chartex" xmlns:cx8="http://schemas.microsoft.com/office/drawing/2016/5/14/chartex" xmlns:mc="http://schemas.openxmlformats.org/markup-compatibility/2006" xmlns:aink="http://schemas.microsoft.com/office/drawing/2016/ink" xmlns:am3d="http://schemas.microsoft.com/office/drawing/2017/model3d" xmlns:o="urn:schemas-microsoft-com:office:office" xmlns:oel="http://schemas.microsoft.com/office/2019/extlst" xmlns:r="http://schemas.openxmlformats.org/officeDocument/2006/relationships" xmlns:m="http://schemas.openxmlformats.org/officeDocument/2006/math" xmlns:v="urn:schemas-microsoft-com:vml" xmlns:wp14="http://schemas.microsoft.com/office/word/2010/wordprocessingDrawing" xmlns:wp="http://schemas.openxmlformats.org/drawingml/2006/wordprocessingDrawing" xmlns:w10="urn:schemas-microsoft-com:office:word" xmlns:w="http://schemas.openxmlformats.org/wordprocessingml/2006/main" xmlns:w14="http://schemas.microsoft.com/office/word/2010/wordml" xmlns:w15="http://schemas.microsoft.com/office/word/2012/wordml" xmlns:w16cex="http://schemas.microsoft.com/office/word/2018/wordml/cex" xmlns:w16cid="http://schemas.microsoft.com/office/word/2016/wordml/cid" xmlns:w16="http://schemas.microsoft.com/office/word/2018/wordml" xmlns:w16sdtdh="http://schemas.microsoft.com/office/word/2020/wordml/sdtdatahash" xmlns:w16se="http://schemas.microsoft.com/office/word/2015/wordml/symex" xmlns:wpg="http://schemas.microsoft.com/office/word/2010/wordprocessingGroup" xmlns:wpi="http://schemas.microsoft.com/office/word/2010/wordprocessingInk" xmlns:wne="http://schemas.microsoft.com/office/word/2006/wordml" xmlns:wps="http://schemas.microsoft.com/office/word/2010/wordprocessingShape" mc:Ignorable="w14 w15 w16se w16cid w16 w16cex w16sdtdh wp14">
+<w:endnotes xmlns:wpc="http://schemas.microsoft.com/office/word/2010/wordprocessingCanvas" xmlns:cx="http://schemas.microsoft.com/office/drawing/2014/chartex" xmlns:cx1="http://schemas.microsoft.com/office/drawing/2015/9/8/chartex" xmlns:mc="http://schemas.openxmlformats.org/markup-compatibility/2006" xmlns:o="urn:schemas-microsoft-com:office:office" xmlns:r="http://schemas.openxmlformats.org/officeDocument/2006/relationships" xmlns:m="http://schemas.openxmlformats.org/officeDocument/2006/math" xmlns:v="urn:schemas-microsoft-com:vml" xmlns:wp14="http://schemas.microsoft.com/office/word/2010/wordprocessingDrawing" xmlns:wp="http://schemas.openxmlformats.org/drawingml/2006/wordprocessingDrawing" xmlns:w10="urn:schemas-microsoft-com:office:word" xmlns:w="http://schemas.openxmlformats.org/wordprocessingml/2006/main" xmlns:w14="http://schemas.microsoft.com/office/word/2010/wordml" xmlns:w15="http://schemas.microsoft.com/office/word/2012/wordml" xmlns:w16se="http://schemas.microsoft.com/office/word/2015/wordml/symex" xmlns:wpg="http://schemas.microsoft.com/office/word/2010/wordprocessingGroup" xmlns:wpi="http://schemas.microsoft.com/office/word/2010/wordprocessingInk" xmlns:wne="http://schemas.microsoft.com/office/word/2006/wordml" xmlns:wps="http://schemas.microsoft.com/office/word/2010/wordprocessingShape" mc:Ignorable="w14 w15 w16se wp14">
   <w:endnote w:type="separator" w:id="-1">
     <w:p>
       <w:r>
@@ -2854,7 +3513,7 @@
 </file>
 
 <file path=word/footer1.xml><?xml version="1.0" encoding="utf-8"?>
-<w:ftr xmlns:wpc="http://schemas.microsoft.com/office/word/2010/wordprocessingCanvas" xmlns:cx="http://schemas.microsoft.com/office/drawing/2014/chartex" xmlns:cx1="http://schemas.microsoft.com/office/drawing/2015/9/8/chartex" xmlns:cx2="http://schemas.microsoft.com/office/drawing/2015/10/21/chartex" xmlns:cx3="http://schemas.microsoft.com/office/drawing/2016/5/9/chartex" xmlns:cx4="http://schemas.microsoft.com/office/drawing/2016/5/10/chartex" xmlns:cx5="http://schemas.microsoft.com/office/drawing/2016/5/11/chartex" xmlns:cx6="http://schemas.microsoft.com/office/drawing/2016/5/12/chartex" xmlns:cx7="http://schemas.microsoft.com/office/drawing/2016/5/13/chartex" xmlns:cx8="http://schemas.microsoft.com/office/drawing/2016/5/14/chartex" xmlns:mc="http://schemas.openxmlformats.org/markup-compatibility/2006" xmlns:aink="http://schemas.microsoft.com/office/drawing/2016/ink" xmlns:am3d="http://schemas.microsoft.com/office/drawing/2017/model3d" xmlns:o="urn:schemas-microsoft-com:office:office" xmlns:oel="http://schemas.microsoft.com/office/2019/extlst" xmlns:r="http://schemas.openxmlformats.org/officeDocument/2006/relationships" xmlns:m="http://schemas.openxmlformats.org/officeDocument/2006/math" xmlns:v="urn:schemas-microsoft-com:vml" xmlns:wp14="http://schemas.microsoft.com/office/word/2010/wordprocessingDrawing" xmlns:wp="http://schemas.openxmlformats.org/drawingml/2006/wordprocessingDrawing" xmlns:w10="urn:schemas-microsoft-com:office:word" xmlns:w="http://schemas.openxmlformats.org/wordprocessingml/2006/main" xmlns:w14="http://schemas.microsoft.com/office/word/2010/wordml" xmlns:w15="http://schemas.microsoft.com/office/word/2012/wordml" xmlns:w16cex="http://schemas.microsoft.com/office/word/2018/wordml/cex" xmlns:w16cid="http://schemas.microsoft.com/office/word/2016/wordml/cid" xmlns:w16="http://schemas.microsoft.com/office/word/2018/wordml" xmlns:w16sdtdh="http://schemas.microsoft.com/office/word/2020/wordml/sdtdatahash" xmlns:w16se="http://schemas.microsoft.com/office/word/2015/wordml/symex" xmlns:wpg="http://schemas.microsoft.com/office/word/2010/wordprocessingGroup" xmlns:wpi="http://schemas.microsoft.com/office/word/2010/wordprocessingInk" xmlns:wne="http://schemas.microsoft.com/office/word/2006/wordml" xmlns:wps="http://schemas.microsoft.com/office/word/2010/wordprocessingShape" mc:Ignorable="w14 w15 w16se w16cid w16 w16cex w16sdtdh wp14">
+<w:ftr xmlns:wpc="http://schemas.microsoft.com/office/word/2010/wordprocessingCanvas" xmlns:cx="http://schemas.microsoft.com/office/drawing/2014/chartex" xmlns:cx1="http://schemas.microsoft.com/office/drawing/2015/9/8/chartex" xmlns:mc="http://schemas.openxmlformats.org/markup-compatibility/2006" xmlns:o="urn:schemas-microsoft-com:office:office" xmlns:r="http://schemas.openxmlformats.org/officeDocument/2006/relationships" xmlns:m="http://schemas.openxmlformats.org/officeDocument/2006/math" xmlns:v="urn:schemas-microsoft-com:vml" xmlns:wp14="http://schemas.microsoft.com/office/word/2010/wordprocessingDrawing" xmlns:wp="http://schemas.openxmlformats.org/drawingml/2006/wordprocessingDrawing" xmlns:w10="urn:schemas-microsoft-com:office:word" xmlns:w="http://schemas.openxmlformats.org/wordprocessingml/2006/main" xmlns:w14="http://schemas.microsoft.com/office/word/2010/wordml" xmlns:w15="http://schemas.microsoft.com/office/word/2012/wordml" xmlns:w16se="http://schemas.microsoft.com/office/word/2015/wordml/symex" xmlns:wpg="http://schemas.microsoft.com/office/word/2010/wordprocessingGroup" xmlns:wpi="http://schemas.microsoft.com/office/word/2010/wordprocessingInk" xmlns:wne="http://schemas.microsoft.com/office/word/2006/wordml" xmlns:wps="http://schemas.microsoft.com/office/word/2010/wordprocessingShape" mc:Ignorable="w14 w15 w16se wp14">
   <w:tbl>
     <w:tblPr>
       <w:tblW w:w="0" w:type="auto"/>
@@ -2914,7 +3573,15 @@
           <w:r>
             <w:t>MESE Company</w:t>
           </w:r>
-          <w:fldSimple w:instr=" DOCPROPERTY &quot;Company&quot;  \* MERGEFORMAT "/>
+          <w:r>
+            <w:fldChar w:fldCharType="begin"/>
+          </w:r>
+          <w:r>
+            <w:instrText xml:space="preserve"> DOCPROPERTY "Company"  \* MERGEFORMAT </w:instrText>
+          </w:r>
+          <w:r>
+            <w:fldChar w:fldCharType="end"/>
+          </w:r>
           <w:r>
             <w:t xml:space="preserve">, </w:t>
           </w:r>
@@ -2978,7 +3645,7 @@
               <w:rStyle w:val="PageNumber"/>
               <w:noProof/>
             </w:rPr>
-            <w:t>3</w:t>
+            <w:t>7</w:t>
           </w:r>
           <w:r>
             <w:rPr>
@@ -2999,7 +3666,7 @@
 </file>
 
 <file path=word/footnotes.xml><?xml version="1.0" encoding="utf-8"?>
-<w:footnotes xmlns:wpc="http://schemas.microsoft.com/office/word/2010/wordprocessingCanvas" xmlns:cx="http://schemas.microsoft.com/office/drawing/2014/chartex" xmlns:cx1="http://schemas.microsoft.com/office/drawing/2015/9/8/chartex" xmlns:cx2="http://schemas.microsoft.com/office/drawing/2015/10/21/chartex" xmlns:cx3="http://schemas.microsoft.com/office/drawing/2016/5/9/chartex" xmlns:cx4="http://schemas.microsoft.com/office/drawing/2016/5/10/chartex" xmlns:cx5="http://schemas.microsoft.com/office/drawing/2016/5/11/chartex" xmlns:cx6="http://schemas.microsoft.com/office/drawing/2016/5/12/chartex" xmlns:cx7="http://schemas.microsoft.com/office/drawing/2016/5/13/chartex" xmlns:cx8="http://schemas.microsoft.com/office/drawing/2016/5/14/chartex" xmlns:mc="http://schemas.openxmlformats.org/markup-compatibility/2006" xmlns:aink="http://schemas.microsoft.com/office/drawing/2016/ink" xmlns:am3d="http://schemas.microsoft.com/office/drawing/2017/model3d" xmlns:o="urn:schemas-microsoft-com:office:office" xmlns:oel="http://schemas.microsoft.com/office/2019/extlst" xmlns:r="http://schemas.openxmlformats.org/officeDocument/2006/relationships" xmlns:m="http://schemas.openxmlformats.org/officeDocument/2006/math" xmlns:v="urn:schemas-microsoft-com:vml" xmlns:wp14="http://schemas.microsoft.com/office/word/2010/wordprocessingDrawing" xmlns:wp="http://schemas.openxmlformats.org/drawingml/2006/wordprocessingDrawing" xmlns:w10="urn:schemas-microsoft-com:office:word" xmlns:w="http://schemas.openxmlformats.org/wordprocessingml/2006/main" xmlns:w14="http://schemas.microsoft.com/office/word/2010/wordml" xmlns:w15="http://schemas.microsoft.com/office/word/2012/wordml" xmlns:w16cex="http://schemas.microsoft.com/office/word/2018/wordml/cex" xmlns:w16cid="http://schemas.microsoft.com/office/word/2016/wordml/cid" xmlns:w16="http://schemas.microsoft.com/office/word/2018/wordml" xmlns:w16sdtdh="http://schemas.microsoft.com/office/word/2020/wordml/sdtdatahash" xmlns:w16se="http://schemas.microsoft.com/office/word/2015/wordml/symex" xmlns:wpg="http://schemas.microsoft.com/office/word/2010/wordprocessingGroup" xmlns:wpi="http://schemas.microsoft.com/office/word/2010/wordprocessingInk" xmlns:wne="http://schemas.microsoft.com/office/word/2006/wordml" xmlns:wps="http://schemas.microsoft.com/office/word/2010/wordprocessingShape" mc:Ignorable="w14 w15 w16se w16cid w16 w16cex w16sdtdh wp14">
+<w:footnotes xmlns:wpc="http://schemas.microsoft.com/office/word/2010/wordprocessingCanvas" xmlns:cx="http://schemas.microsoft.com/office/drawing/2014/chartex" xmlns:cx1="http://schemas.microsoft.com/office/drawing/2015/9/8/chartex" xmlns:mc="http://schemas.openxmlformats.org/markup-compatibility/2006" xmlns:o="urn:schemas-microsoft-com:office:office" xmlns:r="http://schemas.openxmlformats.org/officeDocument/2006/relationships" xmlns:m="http://schemas.openxmlformats.org/officeDocument/2006/math" xmlns:v="urn:schemas-microsoft-com:vml" xmlns:wp14="http://schemas.microsoft.com/office/word/2010/wordprocessingDrawing" xmlns:wp="http://schemas.openxmlformats.org/drawingml/2006/wordprocessingDrawing" xmlns:w10="urn:schemas-microsoft-com:office:word" xmlns:w="http://schemas.openxmlformats.org/wordprocessingml/2006/main" xmlns:w14="http://schemas.microsoft.com/office/word/2010/wordml" xmlns:w15="http://schemas.microsoft.com/office/word/2012/wordml" xmlns:w16se="http://schemas.microsoft.com/office/word/2015/wordml/symex" xmlns:wpg="http://schemas.microsoft.com/office/word/2010/wordprocessingGroup" xmlns:wpi="http://schemas.microsoft.com/office/word/2010/wordprocessingInk" xmlns:wne="http://schemas.microsoft.com/office/word/2006/wordml" xmlns:wps="http://schemas.microsoft.com/office/word/2010/wordprocessingShape" mc:Ignorable="w14 w15 w16se wp14">
   <w:footnote w:type="separator" w:id="-1">
     <w:p>
       <w:r>
@@ -3018,7 +3685,7 @@
 </file>
 
 <file path=word/header1.xml><?xml version="1.0" encoding="utf-8"?>
-<w:hdr xmlns:wpc="http://schemas.microsoft.com/office/word/2010/wordprocessingCanvas" xmlns:cx="http://schemas.microsoft.com/office/drawing/2014/chartex" xmlns:cx1="http://schemas.microsoft.com/office/drawing/2015/9/8/chartex" xmlns:cx2="http://schemas.microsoft.com/office/drawing/2015/10/21/chartex" xmlns:cx3="http://schemas.microsoft.com/office/drawing/2016/5/9/chartex" xmlns:cx4="http://schemas.microsoft.com/office/drawing/2016/5/10/chartex" xmlns:cx5="http://schemas.microsoft.com/office/drawing/2016/5/11/chartex" xmlns:cx6="http://schemas.microsoft.com/office/drawing/2016/5/12/chartex" xmlns:cx7="http://schemas.microsoft.com/office/drawing/2016/5/13/chartex" xmlns:cx8="http://schemas.microsoft.com/office/drawing/2016/5/14/chartex" xmlns:mc="http://schemas.openxmlformats.org/markup-compatibility/2006" xmlns:aink="http://schemas.microsoft.com/office/drawing/2016/ink" xmlns:am3d="http://schemas.microsoft.com/office/drawing/2017/model3d" xmlns:o="urn:schemas-microsoft-com:office:office" xmlns:oel="http://schemas.microsoft.com/office/2019/extlst" xmlns:r="http://schemas.openxmlformats.org/officeDocument/2006/relationships" xmlns:m="http://schemas.openxmlformats.org/officeDocument/2006/math" xmlns:v="urn:schemas-microsoft-com:vml" xmlns:wp14="http://schemas.microsoft.com/office/word/2010/wordprocessingDrawing" xmlns:wp="http://schemas.openxmlformats.org/drawingml/2006/wordprocessingDrawing" xmlns:w10="urn:schemas-microsoft-com:office:word" xmlns:w="http://schemas.openxmlformats.org/wordprocessingml/2006/main" xmlns:w14="http://schemas.microsoft.com/office/word/2010/wordml" xmlns:w15="http://schemas.microsoft.com/office/word/2012/wordml" xmlns:w16cex="http://schemas.microsoft.com/office/word/2018/wordml/cex" xmlns:w16cid="http://schemas.microsoft.com/office/word/2016/wordml/cid" xmlns:w16="http://schemas.microsoft.com/office/word/2018/wordml" xmlns:w16sdtdh="http://schemas.microsoft.com/office/word/2020/wordml/sdtdatahash" xmlns:w16se="http://schemas.microsoft.com/office/word/2015/wordml/symex" xmlns:wpg="http://schemas.microsoft.com/office/word/2010/wordprocessingGroup" xmlns:wpi="http://schemas.microsoft.com/office/word/2010/wordprocessingInk" xmlns:wne="http://schemas.microsoft.com/office/word/2006/wordml" xmlns:wps="http://schemas.microsoft.com/office/word/2010/wordprocessingShape" mc:Ignorable="w14 w15 w16se w16cid w16 w16cex w16sdtdh wp14">
+<w:hdr xmlns:wpc="http://schemas.microsoft.com/office/word/2010/wordprocessingCanvas" xmlns:cx="http://schemas.microsoft.com/office/drawing/2014/chartex" xmlns:cx1="http://schemas.microsoft.com/office/drawing/2015/9/8/chartex" xmlns:mc="http://schemas.openxmlformats.org/markup-compatibility/2006" xmlns:o="urn:schemas-microsoft-com:office:office" xmlns:r="http://schemas.openxmlformats.org/officeDocument/2006/relationships" xmlns:m="http://schemas.openxmlformats.org/officeDocument/2006/math" xmlns:v="urn:schemas-microsoft-com:vml" xmlns:wp14="http://schemas.microsoft.com/office/word/2010/wordprocessingDrawing" xmlns:wp="http://schemas.openxmlformats.org/drawingml/2006/wordprocessingDrawing" xmlns:w10="urn:schemas-microsoft-com:office:word" xmlns:w="http://schemas.openxmlformats.org/wordprocessingml/2006/main" xmlns:w14="http://schemas.microsoft.com/office/word/2010/wordml" xmlns:w15="http://schemas.microsoft.com/office/word/2012/wordml" xmlns:w16se="http://schemas.microsoft.com/office/word/2015/wordml/symex" xmlns:wpg="http://schemas.microsoft.com/office/word/2010/wordprocessingGroup" xmlns:wpi="http://schemas.microsoft.com/office/word/2010/wordprocessingInk" xmlns:wne="http://schemas.microsoft.com/office/word/2006/wordml" xmlns:wps="http://schemas.microsoft.com/office/word/2010/wordprocessingShape" mc:Ignorable="w14 w15 w16se wp14">
   <w:tbl>
     <w:tblPr>
       <w:tblW w:w="0" w:type="auto"/>
@@ -3064,7 +3731,7 @@
             <w:ind w:right="68"/>
           </w:pPr>
           <w:r>
-            <w:t xml:space="preserve"> Version:1.1</w:t>
+            <w:t xml:space="preserve"> Version:1.2</w:t>
           </w:r>
         </w:p>
       </w:tc>
@@ -3104,7 +3771,7 @@
 </file>
 
 <file path=word/numbering.xml><?xml version="1.0" encoding="utf-8"?>
-<w:numbering xmlns:wpc="http://schemas.microsoft.com/office/word/2010/wordprocessingCanvas" xmlns:cx="http://schemas.microsoft.com/office/drawing/2014/chartex" xmlns:cx1="http://schemas.microsoft.com/office/drawing/2015/9/8/chartex" xmlns:cx2="http://schemas.microsoft.com/office/drawing/2015/10/21/chartex" xmlns:cx3="http://schemas.microsoft.com/office/drawing/2016/5/9/chartex" xmlns:cx4="http://schemas.microsoft.com/office/drawing/2016/5/10/chartex" xmlns:cx5="http://schemas.microsoft.com/office/drawing/2016/5/11/chartex" xmlns:cx6="http://schemas.microsoft.com/office/drawing/2016/5/12/chartex" xmlns:cx7="http://schemas.microsoft.com/office/drawing/2016/5/13/chartex" xmlns:cx8="http://schemas.microsoft.com/office/drawing/2016/5/14/chartex" xmlns:mc="http://schemas.openxmlformats.org/markup-compatibility/2006" xmlns:aink="http://schemas.microsoft.com/office/drawing/2016/ink" xmlns:am3d="http://schemas.microsoft.com/office/drawing/2017/model3d" xmlns:o="urn:schemas-microsoft-com:office:office" xmlns:oel="http://schemas.microsoft.com/office/2019/extlst" xmlns:r="http://schemas.openxmlformats.org/officeDocument/2006/relationships" xmlns:m="http://schemas.openxmlformats.org/officeDocument/2006/math" xmlns:v="urn:schemas-microsoft-com:vml" xmlns:wp14="http://schemas.microsoft.com/office/word/2010/wordprocessingDrawing" xmlns:wp="http://schemas.openxmlformats.org/drawingml/2006/wordprocessingDrawing" xmlns:w10="urn:schemas-microsoft-com:office:word" xmlns:w="http://schemas.openxmlformats.org/wordprocessingml/2006/main" xmlns:w14="http://schemas.microsoft.com/office/word/2010/wordml" xmlns:w15="http://schemas.microsoft.com/office/word/2012/wordml" xmlns:w16cex="http://schemas.microsoft.com/office/word/2018/wordml/cex" xmlns:w16cid="http://schemas.microsoft.com/office/word/2016/wordml/cid" xmlns:w16="http://schemas.microsoft.com/office/word/2018/wordml" xmlns:w16sdtdh="http://schemas.microsoft.com/office/word/2020/wordml/sdtdatahash" xmlns:w16se="http://schemas.microsoft.com/office/word/2015/wordml/symex" xmlns:wpg="http://schemas.microsoft.com/office/word/2010/wordprocessingGroup" xmlns:wpi="http://schemas.microsoft.com/office/word/2010/wordprocessingInk" xmlns:wne="http://schemas.microsoft.com/office/word/2006/wordml" xmlns:wps="http://schemas.microsoft.com/office/word/2010/wordprocessingShape" mc:Ignorable="w14 w15 w16se w16cid w16 w16cex w16sdtdh wp14">
+<w:numbering xmlns:wpc="http://schemas.microsoft.com/office/word/2010/wordprocessingCanvas" xmlns:cx="http://schemas.microsoft.com/office/drawing/2014/chartex" xmlns:cx1="http://schemas.microsoft.com/office/drawing/2015/9/8/chartex" xmlns:mc="http://schemas.openxmlformats.org/markup-compatibility/2006" xmlns:o="urn:schemas-microsoft-com:office:office" xmlns:r="http://schemas.openxmlformats.org/officeDocument/2006/relationships" xmlns:m="http://schemas.openxmlformats.org/officeDocument/2006/math" xmlns:v="urn:schemas-microsoft-com:vml" xmlns:wp14="http://schemas.microsoft.com/office/word/2010/wordprocessingDrawing" xmlns:wp="http://schemas.openxmlformats.org/drawingml/2006/wordprocessingDrawing" xmlns:w10="urn:schemas-microsoft-com:office:word" xmlns:w="http://schemas.openxmlformats.org/wordprocessingml/2006/main" xmlns:w14="http://schemas.microsoft.com/office/word/2010/wordml" xmlns:w15="http://schemas.microsoft.com/office/word/2012/wordml" xmlns:w16se="http://schemas.microsoft.com/office/word/2015/wordml/symex" xmlns:wpg="http://schemas.microsoft.com/office/word/2010/wordprocessingGroup" xmlns:wpi="http://schemas.microsoft.com/office/word/2010/wordprocessingInk" xmlns:wne="http://schemas.microsoft.com/office/word/2006/wordml" xmlns:wps="http://schemas.microsoft.com/office/word/2010/wordprocessingShape" mc:Ignorable="w14 w15 w16se wp14">
   <w:numPicBullet w:numPicBulletId="0">
     <w:pict>
       <v:shapetype id="_x0000_t75" coordsize="21600,21600" o:spt="75" o:preferrelative="t" path="m@4@5l@4@11@9@11@9@5xe" filled="f" stroked="f">
@@ -3126,14 +3793,14 @@
         <v:path o:extrusionok="f" gradientshapeok="t" o:connecttype="rect"/>
         <o:lock v:ext="edit" aspectratio="t"/>
       </v:shapetype>
-      <v:shape id="_x0000_i1064" type="#_x0000_t75" style="width:29.4pt;height:27.65pt" o:bullet="t">
+      <v:shape id="_x0000_i1047" type="#_x0000_t75" style="width:29.25pt;height:27.75pt" o:bullet="t">
         <v:imagedata r:id="rId1" o:title="clip_image001"/>
       </v:shape>
     </w:pict>
   </w:numPicBullet>
   <w:numPicBullet w:numPicBulletId="1">
     <w:pict>
-      <v:shape id="_x0000_i1065" type="#_x0000_t75" style="width:30.55pt;height:29.95pt" o:bullet="t">
+      <v:shape id="_x0000_i1048" type="#_x0000_t75" style="width:30.75pt;height:30pt" o:bullet="t">
         <v:imagedata r:id="rId2" o:title="clip_image002"/>
       </v:shape>
     </w:pict>
@@ -5124,6 +5791,119 @@
     </w:lvl>
   </w:abstractNum>
   <w:abstractNum w:abstractNumId="18" w15:restartNumberingAfterBreak="0">
+    <w:nsid w:val="66C31DB9"/>
+    <w:multiLevelType w:val="hybridMultilevel"/>
+    <w:tmpl w:val="A98871C6"/>
+    <w:lvl w:ilvl="0" w:tplc="0409000F">
+      <w:start w:val="1"/>
+      <w:numFmt w:val="decimal"/>
+      <w:lvlText w:val="%1."/>
+      <w:lvlJc w:val="left"/>
+      <w:pPr>
+        <w:ind w:left="720" w:hanging="360"/>
+      </w:pPr>
+      <w:rPr>
+        <w:rFonts w:hint="default"/>
+      </w:rPr>
+    </w:lvl>
+    <w:lvl w:ilvl="1" w:tplc="04090003">
+      <w:start w:val="1"/>
+      <w:numFmt w:val="bullet"/>
+      <w:lvlText w:val="o"/>
+      <w:lvlJc w:val="left"/>
+      <w:pPr>
+        <w:ind w:left="1440" w:hanging="360"/>
+      </w:pPr>
+      <w:rPr>
+        <w:rFonts w:ascii="Courier New" w:hAnsi="Courier New" w:cs="Courier New" w:hint="default"/>
+      </w:rPr>
+    </w:lvl>
+    <w:lvl w:ilvl="2" w:tplc="04090005" w:tentative="1">
+      <w:start w:val="1"/>
+      <w:numFmt w:val="bullet"/>
+      <w:lvlText w:val=""/>
+      <w:lvlJc w:val="left"/>
+      <w:pPr>
+        <w:ind w:left="2160" w:hanging="360"/>
+      </w:pPr>
+      <w:rPr>
+        <w:rFonts w:ascii="Wingdings" w:hAnsi="Wingdings" w:hint="default"/>
+      </w:rPr>
+    </w:lvl>
+    <w:lvl w:ilvl="3" w:tplc="04090001" w:tentative="1">
+      <w:start w:val="1"/>
+      <w:numFmt w:val="bullet"/>
+      <w:lvlText w:val=""/>
+      <w:lvlJc w:val="left"/>
+      <w:pPr>
+        <w:ind w:left="2880" w:hanging="360"/>
+      </w:pPr>
+      <w:rPr>
+        <w:rFonts w:ascii="Symbol" w:hAnsi="Symbol" w:hint="default"/>
+      </w:rPr>
+    </w:lvl>
+    <w:lvl w:ilvl="4" w:tplc="04090003" w:tentative="1">
+      <w:start w:val="1"/>
+      <w:numFmt w:val="bullet"/>
+      <w:lvlText w:val="o"/>
+      <w:lvlJc w:val="left"/>
+      <w:pPr>
+        <w:ind w:left="3600" w:hanging="360"/>
+      </w:pPr>
+      <w:rPr>
+        <w:rFonts w:ascii="Courier New" w:hAnsi="Courier New" w:cs="Courier New" w:hint="default"/>
+      </w:rPr>
+    </w:lvl>
+    <w:lvl w:ilvl="5" w:tplc="04090005" w:tentative="1">
+      <w:start w:val="1"/>
+      <w:numFmt w:val="bullet"/>
+      <w:lvlText w:val=""/>
+      <w:lvlJc w:val="left"/>
+      <w:pPr>
+        <w:ind w:left="4320" w:hanging="360"/>
+      </w:pPr>
+      <w:rPr>
+        <w:rFonts w:ascii="Wingdings" w:hAnsi="Wingdings" w:hint="default"/>
+      </w:rPr>
+    </w:lvl>
+    <w:lvl w:ilvl="6" w:tplc="04090001" w:tentative="1">
+      <w:start w:val="1"/>
+      <w:numFmt w:val="bullet"/>
+      <w:lvlText w:val=""/>
+      <w:lvlJc w:val="left"/>
+      <w:pPr>
+        <w:ind w:left="5040" w:hanging="360"/>
+      </w:pPr>
+      <w:rPr>
+        <w:rFonts w:ascii="Symbol" w:hAnsi="Symbol" w:hint="default"/>
+      </w:rPr>
+    </w:lvl>
+    <w:lvl w:ilvl="7" w:tplc="04090003" w:tentative="1">
+      <w:start w:val="1"/>
+      <w:numFmt w:val="bullet"/>
+      <w:lvlText w:val="o"/>
+      <w:lvlJc w:val="left"/>
+      <w:pPr>
+        <w:ind w:left="5760" w:hanging="360"/>
+      </w:pPr>
+      <w:rPr>
+        <w:rFonts w:ascii="Courier New" w:hAnsi="Courier New" w:cs="Courier New" w:hint="default"/>
+      </w:rPr>
+    </w:lvl>
+    <w:lvl w:ilvl="8" w:tplc="04090005" w:tentative="1">
+      <w:start w:val="1"/>
+      <w:numFmt w:val="bullet"/>
+      <w:lvlText w:val=""/>
+      <w:lvlJc w:val="left"/>
+      <w:pPr>
+        <w:ind w:left="6480" w:hanging="360"/>
+      </w:pPr>
+      <w:rPr>
+        <w:rFonts w:ascii="Wingdings" w:hAnsi="Wingdings" w:hint="default"/>
+      </w:rPr>
+    </w:lvl>
+  </w:abstractNum>
+  <w:abstractNum w:abstractNumId="19" w15:restartNumberingAfterBreak="0">
     <w:nsid w:val="701A771C"/>
     <w:multiLevelType w:val="multilevel"/>
     <w:tmpl w:val="11D8D30C"/>
@@ -5196,7 +5976,7 @@
       <w:lvlJc w:val="left"/>
     </w:lvl>
   </w:abstractNum>
-  <w:abstractNum w:abstractNumId="19" w15:restartNumberingAfterBreak="0">
+  <w:abstractNum w:abstractNumId="20" w15:restartNumberingAfterBreak="0">
     <w:nsid w:val="73474DEB"/>
     <w:multiLevelType w:val="hybridMultilevel"/>
     <w:tmpl w:val="F410D3B4"/>
@@ -5336,116 +6116,152 @@
       </w:rPr>
     </w:lvl>
   </w:abstractNum>
-  <w:num w:numId="1" w16cid:durableId="1365248054">
+  <w:num w:numId="1">
     <w:abstractNumId w:val="0"/>
   </w:num>
-  <w:num w:numId="2" w16cid:durableId="828902767">
+  <w:num w:numId="2">
     <w:abstractNumId w:val="7"/>
   </w:num>
-  <w:num w:numId="3" w16cid:durableId="1787845162">
+  <w:num w:numId="3">
+    <w:abstractNumId w:val="20"/>
+  </w:num>
+  <w:num w:numId="4">
+    <w:abstractNumId w:val="16"/>
+  </w:num>
+  <w:num w:numId="5">
+    <w:abstractNumId w:val="0"/>
+  </w:num>
+  <w:num w:numId="6">
+    <w:abstractNumId w:val="0"/>
+  </w:num>
+  <w:num w:numId="7">
+    <w:abstractNumId w:val="0"/>
+  </w:num>
+  <w:num w:numId="8">
+    <w:abstractNumId w:val="0"/>
+  </w:num>
+  <w:num w:numId="9">
+    <w:abstractNumId w:val="0"/>
+  </w:num>
+  <w:num w:numId="10">
+    <w:abstractNumId w:val="0"/>
+  </w:num>
+  <w:num w:numId="11">
+    <w:abstractNumId w:val="0"/>
+  </w:num>
+  <w:num w:numId="12">
+    <w:abstractNumId w:val="0"/>
+  </w:num>
+  <w:num w:numId="13">
+    <w:abstractNumId w:val="0"/>
+  </w:num>
+  <w:num w:numId="14">
+    <w:abstractNumId w:val="0"/>
+  </w:num>
+  <w:num w:numId="15">
+    <w:abstractNumId w:val="0"/>
+  </w:num>
+  <w:num w:numId="16">
+    <w:abstractNumId w:val="8"/>
+  </w:num>
+  <w:num w:numId="17">
+    <w:abstractNumId w:val="6"/>
+  </w:num>
+  <w:num w:numId="18">
+    <w:abstractNumId w:val="3"/>
+  </w:num>
+  <w:num w:numId="19">
+    <w:abstractNumId w:val="14"/>
+  </w:num>
+  <w:num w:numId="20">
+    <w:abstractNumId w:val="0"/>
+  </w:num>
+  <w:num w:numId="21">
+    <w:abstractNumId w:val="0"/>
+  </w:num>
+  <w:num w:numId="22">
+    <w:abstractNumId w:val="0"/>
+  </w:num>
+  <w:num w:numId="23">
+    <w:abstractNumId w:val="0"/>
+  </w:num>
+  <w:num w:numId="24">
+    <w:abstractNumId w:val="11"/>
+  </w:num>
+  <w:num w:numId="25">
+    <w:abstractNumId w:val="10"/>
+  </w:num>
+  <w:num w:numId="26">
+    <w:abstractNumId w:val="4"/>
+  </w:num>
+  <w:num w:numId="27">
+    <w:abstractNumId w:val="5"/>
+  </w:num>
+  <w:num w:numId="28">
+    <w:abstractNumId w:val="15"/>
+  </w:num>
+  <w:num w:numId="29">
+    <w:abstractNumId w:val="12"/>
+  </w:num>
+  <w:num w:numId="30">
     <w:abstractNumId w:val="19"/>
   </w:num>
-  <w:num w:numId="4" w16cid:durableId="331688242">
-    <w:abstractNumId w:val="16"/>
+  <w:num w:numId="31">
+    <w:abstractNumId w:val="2"/>
   </w:num>
-  <w:num w:numId="5" w16cid:durableId="1527451587">
+  <w:num w:numId="32">
+    <w:abstractNumId w:val="9"/>
+  </w:num>
+  <w:num w:numId="33">
+    <w:abstractNumId w:val="1"/>
+  </w:num>
+  <w:num w:numId="34">
+    <w:abstractNumId w:val="13"/>
+  </w:num>
+  <w:num w:numId="35">
+    <w:abstractNumId w:val="17"/>
+  </w:num>
+  <w:num w:numId="36">
     <w:abstractNumId w:val="0"/>
+    <w:lvlOverride w:ilvl="0">
+      <w:startOverride w:val="1"/>
+    </w:lvlOverride>
+    <w:lvlOverride w:ilvl="1">
+      <w:startOverride w:val="1"/>
+    </w:lvlOverride>
+    <w:lvlOverride w:ilvl="2">
+      <w:startOverride w:val="1"/>
+    </w:lvlOverride>
+    <w:lvlOverride w:ilvl="3">
+      <w:startOverride w:val="1"/>
+    </w:lvlOverride>
+    <w:lvlOverride w:ilvl="4">
+      <w:startOverride w:val="1"/>
+    </w:lvlOverride>
+    <w:lvlOverride w:ilvl="5">
+      <w:startOverride w:val="1"/>
+    </w:lvlOverride>
+    <w:lvlOverride w:ilvl="6">
+      <w:startOverride w:val="1"/>
+    </w:lvlOverride>
+    <w:lvlOverride w:ilvl="7">
+      <w:startOverride w:val="1"/>
+    </w:lvlOverride>
+    <w:lvlOverride w:ilvl="8">
+      <w:startOverride w:val="1"/>
+    </w:lvlOverride>
   </w:num>
-  <w:num w:numId="6" w16cid:durableId="1552955473">
-    <w:abstractNumId w:val="0"/>
-  </w:num>
-  <w:num w:numId="7" w16cid:durableId="888999381">
-    <w:abstractNumId w:val="0"/>
-  </w:num>
-  <w:num w:numId="8" w16cid:durableId="1922330708">
-    <w:abstractNumId w:val="0"/>
-  </w:num>
-  <w:num w:numId="9" w16cid:durableId="1653021035">
-    <w:abstractNumId w:val="0"/>
-  </w:num>
-  <w:num w:numId="10" w16cid:durableId="1265379357">
-    <w:abstractNumId w:val="0"/>
-  </w:num>
-  <w:num w:numId="11" w16cid:durableId="2145343311">
-    <w:abstractNumId w:val="0"/>
-  </w:num>
-  <w:num w:numId="12" w16cid:durableId="652679345">
-    <w:abstractNumId w:val="0"/>
-  </w:num>
-  <w:num w:numId="13" w16cid:durableId="499468830">
-    <w:abstractNumId w:val="0"/>
-  </w:num>
-  <w:num w:numId="14" w16cid:durableId="1104808272">
-    <w:abstractNumId w:val="0"/>
-  </w:num>
-  <w:num w:numId="15" w16cid:durableId="920480445">
-    <w:abstractNumId w:val="0"/>
-  </w:num>
-  <w:num w:numId="16" w16cid:durableId="1671985865">
-    <w:abstractNumId w:val="8"/>
-  </w:num>
-  <w:num w:numId="17" w16cid:durableId="550389010">
-    <w:abstractNumId w:val="6"/>
-  </w:num>
-  <w:num w:numId="18" w16cid:durableId="1499953741">
-    <w:abstractNumId w:val="3"/>
-  </w:num>
-  <w:num w:numId="19" w16cid:durableId="389962837">
-    <w:abstractNumId w:val="14"/>
-  </w:num>
-  <w:num w:numId="20" w16cid:durableId="230430788">
-    <w:abstractNumId w:val="0"/>
-  </w:num>
-  <w:num w:numId="21" w16cid:durableId="304169386">
-    <w:abstractNumId w:val="0"/>
-  </w:num>
-  <w:num w:numId="22" w16cid:durableId="61418494">
-    <w:abstractNumId w:val="0"/>
-  </w:num>
-  <w:num w:numId="23" w16cid:durableId="1658650626">
-    <w:abstractNumId w:val="0"/>
-  </w:num>
-  <w:num w:numId="24" w16cid:durableId="1505127328">
+  <w:num w:numId="37">
     <w:abstractNumId w:val="11"/>
   </w:num>
-  <w:num w:numId="25" w16cid:durableId="481049029">
-    <w:abstractNumId w:val="10"/>
-  </w:num>
-  <w:num w:numId="26" w16cid:durableId="1813328207">
-    <w:abstractNumId w:val="4"/>
-  </w:num>
-  <w:num w:numId="27" w16cid:durableId="387805103">
-    <w:abstractNumId w:val="5"/>
-  </w:num>
-  <w:num w:numId="28" w16cid:durableId="927812790">
-    <w:abstractNumId w:val="15"/>
-  </w:num>
-  <w:num w:numId="29" w16cid:durableId="2030905881">
-    <w:abstractNumId w:val="12"/>
-  </w:num>
-  <w:num w:numId="30" w16cid:durableId="2012831798">
+  <w:num w:numId="38">
     <w:abstractNumId w:val="18"/>
-  </w:num>
-  <w:num w:numId="31" w16cid:durableId="482819846">
-    <w:abstractNumId w:val="2"/>
-  </w:num>
-  <w:num w:numId="32" w16cid:durableId="686567124">
-    <w:abstractNumId w:val="9"/>
-  </w:num>
-  <w:num w:numId="33" w16cid:durableId="599458684">
-    <w:abstractNumId w:val="1"/>
-  </w:num>
-  <w:num w:numId="34" w16cid:durableId="451437451">
-    <w:abstractNumId w:val="13"/>
-  </w:num>
-  <w:num w:numId="35" w16cid:durableId="379205697">
-    <w:abstractNumId w:val="17"/>
   </w:num>
 </w:numbering>
 </file>
 
 <file path=word/styles.xml><?xml version="1.0" encoding="utf-8"?>
-<w:styles xmlns:mc="http://schemas.openxmlformats.org/markup-compatibility/2006" xmlns:r="http://schemas.openxmlformats.org/officeDocument/2006/relationships" xmlns:w="http://schemas.openxmlformats.org/wordprocessingml/2006/main" xmlns:w14="http://schemas.microsoft.com/office/word/2010/wordml" xmlns:w15="http://schemas.microsoft.com/office/word/2012/wordml" xmlns:w16cex="http://schemas.microsoft.com/office/word/2018/wordml/cex" xmlns:w16cid="http://schemas.microsoft.com/office/word/2016/wordml/cid" xmlns:w16="http://schemas.microsoft.com/office/word/2018/wordml" xmlns:w16sdtdh="http://schemas.microsoft.com/office/word/2020/wordml/sdtdatahash" xmlns:w16se="http://schemas.microsoft.com/office/word/2015/wordml/symex" mc:Ignorable="w14 w15 w16se w16cid w16 w16cex w16sdtdh">
+<w:styles xmlns:mc="http://schemas.openxmlformats.org/markup-compatibility/2006" xmlns:r="http://schemas.openxmlformats.org/officeDocument/2006/relationships" xmlns:w="http://schemas.openxmlformats.org/wordprocessingml/2006/main" xmlns:w14="http://schemas.microsoft.com/office/word/2010/wordml" xmlns:w15="http://schemas.microsoft.com/office/word/2012/wordml" xmlns:w16se="http://schemas.microsoft.com/office/word/2015/wordml/symex" mc:Ignorable="w14 w15 w16se">
   <w:docDefaults>
     <w:rPrDefault>
       <w:rPr>
@@ -5455,17 +6271,17 @@
     </w:rPrDefault>
     <w:pPrDefault/>
   </w:docDefaults>
-  <w:latentStyles w:defLockedState="0" w:defUIPriority="99" w:defSemiHidden="0" w:defUnhideWhenUsed="0" w:defQFormat="0" w:count="376">
+  <w:latentStyles w:defLockedState="0" w:defUIPriority="99" w:defSemiHidden="0" w:defUnhideWhenUsed="0" w:defQFormat="0" w:count="371">
     <w:lsdException w:name="Normal" w:uiPriority="0" w:qFormat="1"/>
-    <w:lsdException w:name="heading 1" w:uiPriority="9" w:qFormat="1"/>
-    <w:lsdException w:name="heading 2" w:uiPriority="9" w:qFormat="1"/>
-    <w:lsdException w:name="heading 3" w:uiPriority="9" w:qFormat="1"/>
-    <w:lsdException w:name="heading 4" w:uiPriority="9" w:qFormat="1"/>
-    <w:lsdException w:name="heading 5" w:uiPriority="9" w:qFormat="1"/>
-    <w:lsdException w:name="heading 6" w:uiPriority="9" w:qFormat="1"/>
-    <w:lsdException w:name="heading 7" w:uiPriority="9" w:qFormat="1"/>
-    <w:lsdException w:name="heading 8" w:uiPriority="9" w:qFormat="1"/>
-    <w:lsdException w:name="heading 9" w:uiPriority="9" w:qFormat="1"/>
+    <w:lsdException w:name="heading 1" w:uiPriority="0" w:qFormat="1"/>
+    <w:lsdException w:name="heading 2" w:uiPriority="0" w:qFormat="1"/>
+    <w:lsdException w:name="heading 3" w:uiPriority="0" w:qFormat="1"/>
+    <w:lsdException w:name="heading 4" w:uiPriority="0" w:qFormat="1"/>
+    <w:lsdException w:name="heading 5" w:uiPriority="0" w:qFormat="1"/>
+    <w:lsdException w:name="heading 6" w:uiPriority="0" w:qFormat="1"/>
+    <w:lsdException w:name="heading 7" w:uiPriority="0" w:qFormat="1"/>
+    <w:lsdException w:name="heading 8" w:uiPriority="0" w:qFormat="1"/>
+    <w:lsdException w:name="heading 9" w:uiPriority="0" w:qFormat="1"/>
     <w:lsdException w:name="index 1" w:semiHidden="1" w:unhideWhenUsed="1"/>
     <w:lsdException w:name="index 2" w:semiHidden="1" w:unhideWhenUsed="1"/>
     <w:lsdException w:name="index 3" w:semiHidden="1" w:unhideWhenUsed="1"/>
@@ -5561,6 +6377,7 @@
     <w:lsdException w:name="HTML Sample" w:semiHidden="1" w:unhideWhenUsed="1"/>
     <w:lsdException w:name="HTML Typewriter" w:semiHidden="1" w:unhideWhenUsed="1"/>
     <w:lsdException w:name="HTML Variable" w:semiHidden="1" w:unhideWhenUsed="1"/>
+    <w:lsdException w:name="Normal Table" w:semiHidden="1" w:unhideWhenUsed="1"/>
     <w:lsdException w:name="annotation subject" w:semiHidden="1" w:unhideWhenUsed="1"/>
     <w:lsdException w:name="No List" w:semiHidden="1" w:unhideWhenUsed="1"/>
     <w:lsdException w:name="Outline List 1" w:semiHidden="1" w:unhideWhenUsed="1"/>
@@ -5603,8 +6420,11 @@
     <w:lsdException w:name="Table Contemporary" w:semiHidden="1" w:unhideWhenUsed="1"/>
     <w:lsdException w:name="Table Elegant" w:semiHidden="1" w:unhideWhenUsed="1"/>
     <w:lsdException w:name="Table Professional" w:semiHidden="1" w:unhideWhenUsed="1"/>
+    <w:lsdException w:name="Table Subtle 1" w:semiHidden="1" w:unhideWhenUsed="1"/>
     <w:lsdException w:name="Table Subtle 2" w:semiHidden="1" w:unhideWhenUsed="1"/>
     <w:lsdException w:name="Table Web 1" w:semiHidden="1" w:unhideWhenUsed="1"/>
+    <w:lsdException w:name="Table Web 2" w:semiHidden="1" w:unhideWhenUsed="1"/>
+    <w:lsdException w:name="Table Web 3" w:semiHidden="1" w:unhideWhenUsed="1"/>
     <w:lsdException w:name="Balloon Text" w:semiHidden="1" w:unhideWhenUsed="1"/>
     <w:lsdException w:name="Table Grid" w:uiPriority="39"/>
     <w:lsdException w:name="Table Theme" w:semiHidden="1" w:unhideWhenUsed="1"/>
@@ -5823,11 +6643,6 @@
     <w:lsdException w:name="List Table 5 Dark Accent 6" w:uiPriority="50"/>
     <w:lsdException w:name="List Table 6 Colorful Accent 6" w:uiPriority="51"/>
     <w:lsdException w:name="List Table 7 Colorful Accent 6" w:uiPriority="52"/>
-    <w:lsdException w:name="Mention" w:semiHidden="1" w:unhideWhenUsed="1"/>
-    <w:lsdException w:name="Smart Hyperlink" w:semiHidden="1" w:unhideWhenUsed="1"/>
-    <w:lsdException w:name="Hashtag" w:semiHidden="1" w:unhideWhenUsed="1"/>
-    <w:lsdException w:name="Unresolved Mention" w:semiHidden="1" w:unhideWhenUsed="1"/>
-    <w:lsdException w:name="Smart Link" w:semiHidden="1" w:unhideWhenUsed="1"/>
   </w:latentStyles>
   <w:style w:type="paragraph" w:default="1" w:styleId="Normal">
     <w:name w:val="Normal"/>
@@ -5841,6 +6656,7 @@
     <w:name w:val="heading 1"/>
     <w:basedOn w:val="Normal"/>
     <w:next w:val="Normal"/>
+    <w:link w:val="Heading1Char"/>
     <w:qFormat/>
     <w:rsid w:val="002C1AB2"/>
     <w:pPr>
@@ -5861,6 +6677,7 @@
     <w:name w:val="heading 2"/>
     <w:basedOn w:val="Heading1"/>
     <w:next w:val="Normal"/>
+    <w:link w:val="Heading2Char"/>
     <w:qFormat/>
     <w:rsid w:val="00C4043F"/>
     <w:pPr>
@@ -6510,6 +7327,27 @@
       <w:szCs w:val="32"/>
     </w:rPr>
   </w:style>
+  <w:style w:type="character" w:customStyle="1" w:styleId="Heading1Char">
+    <w:name w:val="Heading 1 Char"/>
+    <w:basedOn w:val="DefaultParagraphFont"/>
+    <w:link w:val="Heading1"/>
+    <w:rsid w:val="00552B07"/>
+    <w:rPr>
+      <w:rFonts w:ascii="Arial" w:hAnsi="Arial"/>
+      <w:b/>
+      <w:sz w:val="24"/>
+    </w:rPr>
+  </w:style>
+  <w:style w:type="character" w:customStyle="1" w:styleId="Heading2Char">
+    <w:name w:val="Heading 2 Char"/>
+    <w:basedOn w:val="DefaultParagraphFont"/>
+    <w:link w:val="Heading2"/>
+    <w:rsid w:val="00552B07"/>
+    <w:rPr>
+      <w:rFonts w:ascii="Arial" w:hAnsi="Arial"/>
+      <w:b/>
+    </w:rPr>
+  </w:style>
 </w:styles>
 </file>
 
@@ -6779,7 +7617,7 @@
 </file>
 
 <file path=customXml/itemProps1.xml><?xml version="1.0" encoding="utf-8"?>
-<ds:datastoreItem xmlns:ds="http://schemas.openxmlformats.org/officeDocument/2006/customXml" ds:itemID="{2524AA69-DFF2-43D3-8568-C706B8AE09E8}">
+<ds:datastoreItem xmlns:ds="http://schemas.openxmlformats.org/officeDocument/2006/customXml" ds:itemID="{6F5A06AF-1A25-4D82-80BC-09899743D812}">
   <ds:schemaRefs>
     <ds:schemaRef ds:uri="http://schemas.openxmlformats.org/officeDocument/2006/bibliography"/>
   </ds:schemaRefs>

</xml_diff>